<commit_message>
add View and update bao_cao
</commit_message>
<xml_diff>
--- a/bao_cao.docx
+++ b/bao_cao.docx
@@ -39,16 +39,7 @@
           <w:sz w:val="28"/>
           <w:szCs w:val="28"/>
         </w:rPr>
-        <w:t xml:space="preserve">Đề tài: </w:t>
-      </w:r>
-      <w:r>
-        <w:rPr>
-          <w:b/>
-          <w:bCs/>
-          <w:sz w:val="28"/>
-          <w:szCs w:val="28"/>
-        </w:rPr>
-        <w:t>Quản lý khám bệnh tại bệnh viện</w:t>
+        <w:t>Đề tài: Quản lý khám bệnh tại bệnh viện</w:t>
       </w:r>
     </w:p>
     <w:p>
@@ -8742,6 +8733,7 @@
         <w:rPr>
           <w:b/>
           <w:bCs/>
+          <w:noProof/>
           <w:sz w:val="32"/>
           <w:szCs w:val="32"/>
         </w:rPr>
@@ -8782,6 +8774,3080 @@
         </w:drawing>
       </w:r>
     </w:p>
+    <w:p>
+      <w:pPr>
+        <w:pStyle w:val="ListParagraph"/>
+        <w:numPr>
+          <w:ilvl w:val="0"/>
+          <w:numId w:val="1"/>
+        </w:numPr>
+        <w:rPr>
+          <w:rFonts w:ascii="Times New Roman" w:hAnsi="Times New Roman" w:cs="Times New Roman"/>
+          <w:b/>
+          <w:bCs/>
+          <w:sz w:val="28"/>
+          <w:szCs w:val="28"/>
+        </w:rPr>
+      </w:pPr>
+      <w:r>
+        <w:rPr>
+          <w:rFonts w:ascii="Times New Roman" w:hAnsi="Times New Roman" w:cs="Times New Roman"/>
+          <w:b/>
+          <w:bCs/>
+          <w:sz w:val="28"/>
+          <w:szCs w:val="28"/>
+        </w:rPr>
+        <w:lastRenderedPageBreak/>
+        <w:t>VIEW</w:t>
+      </w:r>
+    </w:p>
+    <w:p>
+      <w:pPr>
+        <w:pStyle w:val="ListParagraph"/>
+        <w:numPr>
+          <w:ilvl w:val="0"/>
+          <w:numId w:val="7"/>
+        </w:numPr>
+        <w:rPr>
+          <w:rFonts w:ascii="Times New Roman" w:hAnsi="Times New Roman" w:cs="Times New Roman"/>
+          <w:b/>
+          <w:bCs/>
+          <w:sz w:val="24"/>
+          <w:szCs w:val="24"/>
+        </w:rPr>
+      </w:pPr>
+      <w:r>
+        <w:rPr>
+          <w:rFonts w:ascii="Times New Roman" w:hAnsi="Times New Roman" w:cs="Times New Roman"/>
+          <w:b/>
+          <w:bCs/>
+          <w:sz w:val="28"/>
+          <w:szCs w:val="28"/>
+        </w:rPr>
+        <w:t xml:space="preserve"> </w:t>
+      </w:r>
+      <w:r>
+        <w:rPr>
+          <w:rFonts w:ascii="Times New Roman" w:hAnsi="Times New Roman" w:cs="Times New Roman"/>
+          <w:b/>
+          <w:bCs/>
+          <w:sz w:val="24"/>
+          <w:szCs w:val="24"/>
+        </w:rPr>
+        <w:t>Tạo VIEW cho biết thông tin các bệnh nhân nam, địa chỉ ở Hà Nội</w:t>
+      </w:r>
+    </w:p>
+    <w:p>
+      <w:pPr>
+        <w:autoSpaceDE w:val="0"/>
+        <w:autoSpaceDN w:val="0"/>
+        <w:adjustRightInd w:val="0"/>
+        <w:spacing w:after="0" w:line="240" w:lineRule="auto"/>
+        <w:rPr>
+          <w:rFonts w:ascii="Consolas" w:hAnsi="Consolas" w:cs="Consolas"/>
+          <w:color w:val="000000"/>
+          <w:kern w:val="0"/>
+        </w:rPr>
+      </w:pPr>
+      <w:r>
+        <w:rPr>
+          <w:rFonts w:ascii="Consolas" w:hAnsi="Consolas" w:cs="Consolas"/>
+          <w:color w:val="0000FF"/>
+          <w:kern w:val="0"/>
+        </w:rPr>
+        <w:t>CREATE</w:t>
+      </w:r>
+      <w:r>
+        <w:rPr>
+          <w:rFonts w:ascii="Consolas" w:hAnsi="Consolas" w:cs="Consolas"/>
+          <w:color w:val="000000"/>
+          <w:kern w:val="0"/>
+        </w:rPr>
+        <w:t xml:space="preserve"> </w:t>
+      </w:r>
+      <w:r>
+        <w:rPr>
+          <w:rFonts w:ascii="Consolas" w:hAnsi="Consolas" w:cs="Consolas"/>
+          <w:color w:val="0000FF"/>
+          <w:kern w:val="0"/>
+        </w:rPr>
+        <w:t>VIEW</w:t>
+      </w:r>
+      <w:r>
+        <w:rPr>
+          <w:rFonts w:ascii="Consolas" w:hAnsi="Consolas" w:cs="Consolas"/>
+          <w:color w:val="000000"/>
+          <w:kern w:val="0"/>
+        </w:rPr>
+        <w:t xml:space="preserve"> Thongtinbenhnhan</w:t>
+      </w:r>
+    </w:p>
+    <w:p>
+      <w:pPr>
+        <w:autoSpaceDE w:val="0"/>
+        <w:autoSpaceDN w:val="0"/>
+        <w:adjustRightInd w:val="0"/>
+        <w:spacing w:after="0" w:line="240" w:lineRule="auto"/>
+        <w:rPr>
+          <w:rFonts w:ascii="Consolas" w:hAnsi="Consolas" w:cs="Consolas"/>
+          <w:color w:val="000000"/>
+          <w:kern w:val="0"/>
+        </w:rPr>
+      </w:pPr>
+      <w:r>
+        <w:rPr>
+          <w:rFonts w:ascii="Consolas" w:hAnsi="Consolas" w:cs="Consolas"/>
+          <w:color w:val="0000FF"/>
+          <w:kern w:val="0"/>
+        </w:rPr>
+        <w:t>AS</w:t>
+      </w:r>
+    </w:p>
+    <w:p>
+      <w:pPr>
+        <w:autoSpaceDE w:val="0"/>
+        <w:autoSpaceDN w:val="0"/>
+        <w:adjustRightInd w:val="0"/>
+        <w:spacing w:after="0" w:line="240" w:lineRule="auto"/>
+        <w:rPr>
+          <w:rFonts w:ascii="Consolas" w:hAnsi="Consolas" w:cs="Consolas"/>
+          <w:color w:val="000000"/>
+          <w:kern w:val="0"/>
+        </w:rPr>
+      </w:pPr>
+      <w:r>
+        <w:rPr>
+          <w:rFonts w:ascii="Consolas" w:hAnsi="Consolas" w:cs="Consolas"/>
+          <w:color w:val="0000FF"/>
+          <w:kern w:val="0"/>
+        </w:rPr>
+        <w:t>SELECT</w:t>
+      </w:r>
+      <w:r>
+        <w:rPr>
+          <w:rFonts w:ascii="Consolas" w:hAnsi="Consolas" w:cs="Consolas"/>
+          <w:color w:val="000000"/>
+          <w:kern w:val="0"/>
+        </w:rPr>
+        <w:t xml:space="preserve"> MaBN </w:t>
+      </w:r>
+      <w:r>
+        <w:rPr>
+          <w:rFonts w:ascii="Consolas" w:hAnsi="Consolas" w:cs="Consolas"/>
+          <w:color w:val="FF0000"/>
+          <w:kern w:val="0"/>
+        </w:rPr>
+        <w:t>N'Mã bệnh nhân'</w:t>
+      </w:r>
+      <w:r>
+        <w:rPr>
+          <w:rFonts w:ascii="Consolas" w:hAnsi="Consolas" w:cs="Consolas"/>
+          <w:color w:val="808080"/>
+          <w:kern w:val="0"/>
+        </w:rPr>
+        <w:t>,</w:t>
+      </w:r>
+      <w:r>
+        <w:rPr>
+          <w:rFonts w:ascii="Consolas" w:hAnsi="Consolas" w:cs="Consolas"/>
+          <w:color w:val="000000"/>
+          <w:kern w:val="0"/>
+        </w:rPr>
+        <w:t xml:space="preserve"> TenBN </w:t>
+      </w:r>
+      <w:r>
+        <w:rPr>
+          <w:rFonts w:ascii="Consolas" w:hAnsi="Consolas" w:cs="Consolas"/>
+          <w:color w:val="FF0000"/>
+          <w:kern w:val="0"/>
+        </w:rPr>
+        <w:t>N'Họ tên'</w:t>
+      </w:r>
+      <w:r>
+        <w:rPr>
+          <w:rFonts w:ascii="Consolas" w:hAnsi="Consolas" w:cs="Consolas"/>
+          <w:color w:val="808080"/>
+          <w:kern w:val="0"/>
+        </w:rPr>
+        <w:t>,</w:t>
+      </w:r>
+      <w:r>
+        <w:rPr>
+          <w:rFonts w:ascii="Consolas" w:hAnsi="Consolas" w:cs="Consolas"/>
+          <w:color w:val="000000"/>
+          <w:kern w:val="0"/>
+        </w:rPr>
+        <w:t xml:space="preserve"> NgaySinh </w:t>
+      </w:r>
+      <w:r>
+        <w:rPr>
+          <w:rFonts w:ascii="Consolas" w:hAnsi="Consolas" w:cs="Consolas"/>
+          <w:color w:val="FF0000"/>
+          <w:kern w:val="0"/>
+        </w:rPr>
+        <w:t>N'Ngày sinh'</w:t>
+      </w:r>
+      <w:r>
+        <w:rPr>
+          <w:rFonts w:ascii="Consolas" w:hAnsi="Consolas" w:cs="Consolas"/>
+          <w:color w:val="808080"/>
+          <w:kern w:val="0"/>
+        </w:rPr>
+        <w:t>,</w:t>
+      </w:r>
+      <w:r>
+        <w:rPr>
+          <w:rFonts w:ascii="Consolas" w:hAnsi="Consolas" w:cs="Consolas"/>
+          <w:color w:val="000000"/>
+          <w:kern w:val="0"/>
+        </w:rPr>
+        <w:t xml:space="preserve"> TinhTrangSK </w:t>
+      </w:r>
+      <w:r>
+        <w:rPr>
+          <w:rFonts w:ascii="Consolas" w:hAnsi="Consolas" w:cs="Consolas"/>
+          <w:color w:val="FF0000"/>
+          <w:kern w:val="0"/>
+        </w:rPr>
+        <w:t>N'Tình trạng sức khỏe'</w:t>
+      </w:r>
+      <w:r>
+        <w:rPr>
+          <w:rFonts w:ascii="Consolas" w:hAnsi="Consolas" w:cs="Consolas"/>
+          <w:color w:val="000000"/>
+          <w:kern w:val="0"/>
+        </w:rPr>
+        <w:t xml:space="preserve">   </w:t>
+      </w:r>
+    </w:p>
+    <w:p>
+      <w:pPr>
+        <w:autoSpaceDE w:val="0"/>
+        <w:autoSpaceDN w:val="0"/>
+        <w:adjustRightInd w:val="0"/>
+        <w:spacing w:after="0" w:line="240" w:lineRule="auto"/>
+        <w:rPr>
+          <w:rFonts w:ascii="Consolas" w:hAnsi="Consolas" w:cs="Consolas"/>
+          <w:color w:val="000000"/>
+          <w:kern w:val="0"/>
+        </w:rPr>
+      </w:pPr>
+      <w:r>
+        <w:rPr>
+          <w:rFonts w:ascii="Consolas" w:hAnsi="Consolas" w:cs="Consolas"/>
+          <w:color w:val="0000FF"/>
+          <w:kern w:val="0"/>
+        </w:rPr>
+        <w:t>FROM</w:t>
+      </w:r>
+      <w:r>
+        <w:rPr>
+          <w:rFonts w:ascii="Consolas" w:hAnsi="Consolas" w:cs="Consolas"/>
+          <w:color w:val="000000"/>
+          <w:kern w:val="0"/>
+        </w:rPr>
+        <w:t xml:space="preserve"> BENHNHAN</w:t>
+      </w:r>
+    </w:p>
+    <w:p>
+      <w:pPr>
+        <w:autoSpaceDE w:val="0"/>
+        <w:autoSpaceDN w:val="0"/>
+        <w:adjustRightInd w:val="0"/>
+        <w:spacing w:after="0" w:line="240" w:lineRule="auto"/>
+        <w:rPr>
+          <w:rFonts w:ascii="Consolas" w:hAnsi="Consolas" w:cs="Consolas"/>
+          <w:color w:val="000000"/>
+          <w:kern w:val="0"/>
+        </w:rPr>
+      </w:pPr>
+      <w:r>
+        <w:rPr>
+          <w:rFonts w:ascii="Consolas" w:hAnsi="Consolas" w:cs="Consolas"/>
+          <w:color w:val="0000FF"/>
+          <w:kern w:val="0"/>
+        </w:rPr>
+        <w:t>WHERE</w:t>
+      </w:r>
+      <w:r>
+        <w:rPr>
+          <w:rFonts w:ascii="Consolas" w:hAnsi="Consolas" w:cs="Consolas"/>
+          <w:color w:val="000000"/>
+          <w:kern w:val="0"/>
+        </w:rPr>
+        <w:t xml:space="preserve"> GioiTinh </w:t>
+      </w:r>
+      <w:r>
+        <w:rPr>
+          <w:rFonts w:ascii="Consolas" w:hAnsi="Consolas" w:cs="Consolas"/>
+          <w:color w:val="808080"/>
+          <w:kern w:val="0"/>
+        </w:rPr>
+        <w:t>=</w:t>
+      </w:r>
+      <w:r>
+        <w:rPr>
+          <w:rFonts w:ascii="Consolas" w:hAnsi="Consolas" w:cs="Consolas"/>
+          <w:color w:val="000000"/>
+          <w:kern w:val="0"/>
+        </w:rPr>
+        <w:t xml:space="preserve"> </w:t>
+      </w:r>
+      <w:r>
+        <w:rPr>
+          <w:rFonts w:ascii="Consolas" w:hAnsi="Consolas" w:cs="Consolas"/>
+          <w:color w:val="FF0000"/>
+          <w:kern w:val="0"/>
+        </w:rPr>
+        <w:t>N'Nam'</w:t>
+      </w:r>
+      <w:r>
+        <w:rPr>
+          <w:rFonts w:ascii="Consolas" w:hAnsi="Consolas" w:cs="Consolas"/>
+          <w:color w:val="000000"/>
+          <w:kern w:val="0"/>
+        </w:rPr>
+        <w:t xml:space="preserve"> </w:t>
+      </w:r>
+      <w:r>
+        <w:rPr>
+          <w:rFonts w:ascii="Consolas" w:hAnsi="Consolas" w:cs="Consolas"/>
+          <w:color w:val="808080"/>
+          <w:kern w:val="0"/>
+        </w:rPr>
+        <w:t>and</w:t>
+      </w:r>
+      <w:r>
+        <w:rPr>
+          <w:rFonts w:ascii="Consolas" w:hAnsi="Consolas" w:cs="Consolas"/>
+          <w:color w:val="000000"/>
+          <w:kern w:val="0"/>
+        </w:rPr>
+        <w:t xml:space="preserve"> DiaChi </w:t>
+      </w:r>
+      <w:r>
+        <w:rPr>
+          <w:rFonts w:ascii="Consolas" w:hAnsi="Consolas" w:cs="Consolas"/>
+          <w:color w:val="808080"/>
+          <w:kern w:val="0"/>
+        </w:rPr>
+        <w:t>=</w:t>
+      </w:r>
+      <w:r>
+        <w:rPr>
+          <w:rFonts w:ascii="Consolas" w:hAnsi="Consolas" w:cs="Consolas"/>
+          <w:color w:val="000000"/>
+          <w:kern w:val="0"/>
+        </w:rPr>
+        <w:t xml:space="preserve"> </w:t>
+      </w:r>
+      <w:r>
+        <w:rPr>
+          <w:rFonts w:ascii="Consolas" w:hAnsi="Consolas" w:cs="Consolas"/>
+          <w:color w:val="FF0000"/>
+          <w:kern w:val="0"/>
+        </w:rPr>
+        <w:t>N'Hà Nội'</w:t>
+      </w:r>
+    </w:p>
+    <w:p>
+      <w:pPr>
+        <w:autoSpaceDE w:val="0"/>
+        <w:autoSpaceDN w:val="0"/>
+        <w:adjustRightInd w:val="0"/>
+        <w:spacing w:after="0" w:line="240" w:lineRule="auto"/>
+        <w:rPr>
+          <w:rFonts w:ascii="Consolas" w:hAnsi="Consolas" w:cs="Consolas"/>
+          <w:color w:val="000000"/>
+          <w:kern w:val="0"/>
+        </w:rPr>
+      </w:pPr>
+    </w:p>
+    <w:p>
+      <w:pPr>
+        <w:rPr>
+          <w:rFonts w:ascii="Times New Roman" w:hAnsi="Times New Roman" w:cs="Times New Roman"/>
+          <w:sz w:val="32"/>
+          <w:szCs w:val="32"/>
+        </w:rPr>
+      </w:pPr>
+      <w:r>
+        <w:rPr>
+          <w:rFonts w:ascii="Consolas" w:hAnsi="Consolas" w:cs="Consolas"/>
+          <w:color w:val="0000FF"/>
+          <w:kern w:val="0"/>
+        </w:rPr>
+        <w:t>SELECT</w:t>
+      </w:r>
+      <w:r>
+        <w:rPr>
+          <w:rFonts w:ascii="Consolas" w:hAnsi="Consolas" w:cs="Consolas"/>
+          <w:color w:val="000000"/>
+          <w:kern w:val="0"/>
+        </w:rPr>
+        <w:t xml:space="preserve"> </w:t>
+      </w:r>
+      <w:r>
+        <w:rPr>
+          <w:rFonts w:ascii="Consolas" w:hAnsi="Consolas" w:cs="Consolas"/>
+          <w:color w:val="808080"/>
+          <w:kern w:val="0"/>
+        </w:rPr>
+        <w:t>*</w:t>
+      </w:r>
+      <w:r>
+        <w:rPr>
+          <w:rFonts w:ascii="Consolas" w:hAnsi="Consolas" w:cs="Consolas"/>
+          <w:color w:val="000000"/>
+          <w:kern w:val="0"/>
+        </w:rPr>
+        <w:t xml:space="preserve">  </w:t>
+      </w:r>
+      <w:r>
+        <w:rPr>
+          <w:rFonts w:ascii="Consolas" w:hAnsi="Consolas" w:cs="Consolas"/>
+          <w:color w:val="0000FF"/>
+          <w:kern w:val="0"/>
+        </w:rPr>
+        <w:t>FROM</w:t>
+      </w:r>
+      <w:r>
+        <w:rPr>
+          <w:rFonts w:ascii="Consolas" w:hAnsi="Consolas" w:cs="Consolas"/>
+          <w:color w:val="000000"/>
+          <w:kern w:val="0"/>
+        </w:rPr>
+        <w:t xml:space="preserve"> Thongtinbenhnhan</w:t>
+      </w:r>
+    </w:p>
+    <w:p>
+      <w:pPr>
+        <w:pStyle w:val="ListParagraph"/>
+        <w:ind w:left="1440"/>
+        <w:rPr>
+          <w:rFonts w:ascii="Times New Roman" w:hAnsi="Times New Roman" w:cs="Times New Roman"/>
+          <w:sz w:val="24"/>
+          <w:szCs w:val="24"/>
+        </w:rPr>
+      </w:pPr>
+      <w:r>
+        <w:rPr>
+          <w:rFonts w:ascii="Times New Roman" w:hAnsi="Times New Roman" w:cs="Times New Roman"/>
+          <w:b/>
+          <w:bCs/>
+          <w:sz w:val="24"/>
+          <w:szCs w:val="24"/>
+        </w:rPr>
+        <w:t>Kết quả:</w:t>
+      </w:r>
+    </w:p>
+    <w:p>
+      <w:pPr>
+        <w:pStyle w:val="ListParagraph"/>
+        <w:ind w:left="1440" w:hanging="1440"/>
+        <w:rPr>
+          <w:rFonts w:ascii="Times New Roman" w:hAnsi="Times New Roman" w:cs="Times New Roman"/>
+          <w:sz w:val="24"/>
+          <w:szCs w:val="24"/>
+        </w:rPr>
+      </w:pPr>
+      <w:r>
+        <w:rPr>
+          <w:rFonts w:ascii="Times New Roman" w:hAnsi="Times New Roman" w:cs="Times New Roman"/>
+          <w:sz w:val="24"/>
+          <w:szCs w:val="24"/>
+        </w:rPr>
+        <w:drawing>
+          <wp:inline distT="0" distB="0" distL="0" distR="0" wp14:anchorId="4C16DB92" wp14:editId="79B48C29">
+            <wp:extent cx="5943600" cy="1603375"/>
+            <wp:effectExtent l="0" t="0" r="0" b="0"/>
+            <wp:docPr id="1717780808" name="Picture 1" descr="A screenshot of a computer&#10;&#10;Description automatically generated"/>
+            <wp:cNvGraphicFramePr>
+              <a:graphicFrameLocks xmlns:a="http://schemas.openxmlformats.org/drawingml/2006/main" noChangeAspect="1"/>
+            </wp:cNvGraphicFramePr>
+            <a:graphic xmlns:a="http://schemas.openxmlformats.org/drawingml/2006/main">
+              <a:graphicData uri="http://schemas.openxmlformats.org/drawingml/2006/picture">
+                <pic:pic xmlns:pic="http://schemas.openxmlformats.org/drawingml/2006/picture">
+                  <pic:nvPicPr>
+                    <pic:cNvPr id="1717780808" name="Picture 1" descr="A screenshot of a computer&#10;&#10;Description automatically generated"/>
+                    <pic:cNvPicPr/>
+                  </pic:nvPicPr>
+                  <pic:blipFill>
+                    <a:blip r:embed="rId6"/>
+                    <a:stretch>
+                      <a:fillRect/>
+                    </a:stretch>
+                  </pic:blipFill>
+                  <pic:spPr>
+                    <a:xfrm>
+                      <a:off x="0" y="0"/>
+                      <a:ext cx="5943600" cy="1603375"/>
+                    </a:xfrm>
+                    <a:prstGeom prst="rect">
+                      <a:avLst/>
+                    </a:prstGeom>
+                  </pic:spPr>
+                </pic:pic>
+              </a:graphicData>
+            </a:graphic>
+          </wp:inline>
+        </w:drawing>
+      </w:r>
+    </w:p>
+    <w:p>
+      <w:pPr>
+        <w:pStyle w:val="ListParagraph"/>
+        <w:ind w:left="1440" w:hanging="1440"/>
+        <w:rPr>
+          <w:rFonts w:ascii="Times New Roman" w:hAnsi="Times New Roman" w:cs="Times New Roman"/>
+          <w:sz w:val="24"/>
+          <w:szCs w:val="24"/>
+        </w:rPr>
+      </w:pPr>
+    </w:p>
+    <w:p>
+      <w:pPr>
+        <w:pStyle w:val="ListParagraph"/>
+        <w:ind w:left="1440" w:hanging="1440"/>
+        <w:rPr>
+          <w:rFonts w:ascii="Times New Roman" w:hAnsi="Times New Roman" w:cs="Times New Roman"/>
+          <w:sz w:val="24"/>
+          <w:szCs w:val="24"/>
+        </w:rPr>
+      </w:pPr>
+    </w:p>
+    <w:p>
+      <w:pPr>
+        <w:pStyle w:val="ListParagraph"/>
+        <w:numPr>
+          <w:ilvl w:val="0"/>
+          <w:numId w:val="7"/>
+        </w:numPr>
+        <w:rPr>
+          <w:rFonts w:ascii="Times New Roman" w:hAnsi="Times New Roman" w:cs="Times New Roman"/>
+          <w:b/>
+          <w:bCs/>
+          <w:sz w:val="24"/>
+          <w:szCs w:val="24"/>
+        </w:rPr>
+      </w:pPr>
+      <w:r>
+        <w:rPr>
+          <w:rFonts w:ascii="Times New Roman" w:hAnsi="Times New Roman" w:cs="Times New Roman"/>
+          <w:b/>
+          <w:bCs/>
+          <w:sz w:val="24"/>
+          <w:szCs w:val="24"/>
+        </w:rPr>
+        <w:t>Tạo VIEW cho biết thông tin hóa đơn có tổng tiền thuốc &gt;= 1000000</w:t>
+      </w:r>
+    </w:p>
+    <w:p>
+      <w:pPr>
+        <w:autoSpaceDE w:val="0"/>
+        <w:autoSpaceDN w:val="0"/>
+        <w:adjustRightInd w:val="0"/>
+        <w:spacing w:after="0" w:line="240" w:lineRule="auto"/>
+        <w:rPr>
+          <w:rFonts w:ascii="Consolas" w:hAnsi="Consolas" w:cs="Consolas"/>
+          <w:color w:val="000000"/>
+          <w:kern w:val="0"/>
+        </w:rPr>
+      </w:pPr>
+      <w:r>
+        <w:rPr>
+          <w:rFonts w:ascii="Consolas" w:hAnsi="Consolas" w:cs="Consolas"/>
+          <w:color w:val="0000FF"/>
+          <w:kern w:val="0"/>
+        </w:rPr>
+        <w:t>CREATE</w:t>
+      </w:r>
+      <w:r>
+        <w:rPr>
+          <w:rFonts w:ascii="Consolas" w:hAnsi="Consolas" w:cs="Consolas"/>
+          <w:color w:val="000000"/>
+          <w:kern w:val="0"/>
+        </w:rPr>
+        <w:t xml:space="preserve"> </w:t>
+      </w:r>
+      <w:r>
+        <w:rPr>
+          <w:rFonts w:ascii="Consolas" w:hAnsi="Consolas" w:cs="Consolas"/>
+          <w:color w:val="0000FF"/>
+          <w:kern w:val="0"/>
+        </w:rPr>
+        <w:t>VIEW</w:t>
+      </w:r>
+      <w:r>
+        <w:rPr>
+          <w:rFonts w:ascii="Consolas" w:hAnsi="Consolas" w:cs="Consolas"/>
+          <w:color w:val="000000"/>
+          <w:kern w:val="0"/>
+        </w:rPr>
+        <w:t xml:space="preserve"> Thongtinhoadon</w:t>
+      </w:r>
+    </w:p>
+    <w:p>
+      <w:pPr>
+        <w:autoSpaceDE w:val="0"/>
+        <w:autoSpaceDN w:val="0"/>
+        <w:adjustRightInd w:val="0"/>
+        <w:spacing w:after="0" w:line="240" w:lineRule="auto"/>
+        <w:rPr>
+          <w:rFonts w:ascii="Consolas" w:hAnsi="Consolas" w:cs="Consolas"/>
+          <w:color w:val="000000"/>
+          <w:kern w:val="0"/>
+        </w:rPr>
+      </w:pPr>
+      <w:r>
+        <w:rPr>
+          <w:rFonts w:ascii="Consolas" w:hAnsi="Consolas" w:cs="Consolas"/>
+          <w:color w:val="0000FF"/>
+          <w:kern w:val="0"/>
+        </w:rPr>
+        <w:t>AS</w:t>
+      </w:r>
+    </w:p>
+    <w:p>
+      <w:pPr>
+        <w:autoSpaceDE w:val="0"/>
+        <w:autoSpaceDN w:val="0"/>
+        <w:adjustRightInd w:val="0"/>
+        <w:spacing w:after="0" w:line="240" w:lineRule="auto"/>
+        <w:rPr>
+          <w:rFonts w:ascii="Consolas" w:hAnsi="Consolas" w:cs="Consolas"/>
+          <w:color w:val="000000"/>
+          <w:kern w:val="0"/>
+        </w:rPr>
+      </w:pPr>
+      <w:r>
+        <w:rPr>
+          <w:rFonts w:ascii="Consolas" w:hAnsi="Consolas" w:cs="Consolas"/>
+          <w:color w:val="0000FF"/>
+          <w:kern w:val="0"/>
+        </w:rPr>
+        <w:t>SELECT</w:t>
+      </w:r>
+      <w:r>
+        <w:rPr>
+          <w:rFonts w:ascii="Consolas" w:hAnsi="Consolas" w:cs="Consolas"/>
+          <w:color w:val="000000"/>
+          <w:kern w:val="0"/>
+        </w:rPr>
+        <w:t xml:space="preserve"> HD</w:t>
+      </w:r>
+      <w:r>
+        <w:rPr>
+          <w:rFonts w:ascii="Consolas" w:hAnsi="Consolas" w:cs="Consolas"/>
+          <w:color w:val="808080"/>
+          <w:kern w:val="0"/>
+        </w:rPr>
+        <w:t>.</w:t>
+      </w:r>
+      <w:r>
+        <w:rPr>
+          <w:rFonts w:ascii="Consolas" w:hAnsi="Consolas" w:cs="Consolas"/>
+          <w:color w:val="000000"/>
+          <w:kern w:val="0"/>
+        </w:rPr>
+        <w:t xml:space="preserve">MaHDT </w:t>
+      </w:r>
+      <w:r>
+        <w:rPr>
+          <w:rFonts w:ascii="Consolas" w:hAnsi="Consolas" w:cs="Consolas"/>
+          <w:color w:val="FF0000"/>
+          <w:kern w:val="0"/>
+        </w:rPr>
+        <w:t>N'Mã hóa đơn'</w:t>
+      </w:r>
+      <w:r>
+        <w:rPr>
+          <w:rFonts w:ascii="Consolas" w:hAnsi="Consolas" w:cs="Consolas"/>
+          <w:color w:val="808080"/>
+          <w:kern w:val="0"/>
+        </w:rPr>
+        <w:t>,</w:t>
+      </w:r>
+      <w:r>
+        <w:rPr>
+          <w:rFonts w:ascii="Consolas" w:hAnsi="Consolas" w:cs="Consolas"/>
+          <w:color w:val="000000"/>
+          <w:kern w:val="0"/>
+        </w:rPr>
+        <w:t xml:space="preserve"> HD</w:t>
+      </w:r>
+      <w:r>
+        <w:rPr>
+          <w:rFonts w:ascii="Consolas" w:hAnsi="Consolas" w:cs="Consolas"/>
+          <w:color w:val="808080"/>
+          <w:kern w:val="0"/>
+        </w:rPr>
+        <w:t>.</w:t>
+      </w:r>
+      <w:r>
+        <w:rPr>
+          <w:rFonts w:ascii="Consolas" w:hAnsi="Consolas" w:cs="Consolas"/>
+          <w:color w:val="000000"/>
+          <w:kern w:val="0"/>
+        </w:rPr>
+        <w:t xml:space="preserve">MaBN </w:t>
+      </w:r>
+      <w:r>
+        <w:rPr>
+          <w:rFonts w:ascii="Consolas" w:hAnsi="Consolas" w:cs="Consolas"/>
+          <w:color w:val="FF0000"/>
+          <w:kern w:val="0"/>
+        </w:rPr>
+        <w:t>N'Mã bệnh nhân'</w:t>
+      </w:r>
+      <w:r>
+        <w:rPr>
+          <w:rFonts w:ascii="Consolas" w:hAnsi="Consolas" w:cs="Consolas"/>
+          <w:color w:val="808080"/>
+          <w:kern w:val="0"/>
+        </w:rPr>
+        <w:t>,</w:t>
+      </w:r>
+      <w:r>
+        <w:rPr>
+          <w:rFonts w:ascii="Consolas" w:hAnsi="Consolas" w:cs="Consolas"/>
+          <w:color w:val="000000"/>
+          <w:kern w:val="0"/>
+        </w:rPr>
+        <w:t xml:space="preserve">  HD</w:t>
+      </w:r>
+      <w:r>
+        <w:rPr>
+          <w:rFonts w:ascii="Consolas" w:hAnsi="Consolas" w:cs="Consolas"/>
+          <w:color w:val="808080"/>
+          <w:kern w:val="0"/>
+        </w:rPr>
+        <w:t>.</w:t>
+      </w:r>
+      <w:r>
+        <w:rPr>
+          <w:rFonts w:ascii="Consolas" w:hAnsi="Consolas" w:cs="Consolas"/>
+          <w:color w:val="000000"/>
+          <w:kern w:val="0"/>
+        </w:rPr>
+        <w:t xml:space="preserve">MaDT </w:t>
+      </w:r>
+      <w:r>
+        <w:rPr>
+          <w:rFonts w:ascii="Consolas" w:hAnsi="Consolas" w:cs="Consolas"/>
+          <w:color w:val="FF0000"/>
+          <w:kern w:val="0"/>
+        </w:rPr>
+        <w:t>N'Mã đơn thuốc'</w:t>
+      </w:r>
+      <w:r>
+        <w:rPr>
+          <w:rFonts w:ascii="Consolas" w:hAnsi="Consolas" w:cs="Consolas"/>
+          <w:color w:val="808080"/>
+          <w:kern w:val="0"/>
+        </w:rPr>
+        <w:t>,</w:t>
+      </w:r>
+      <w:r>
+        <w:rPr>
+          <w:rFonts w:ascii="Consolas" w:hAnsi="Consolas" w:cs="Consolas"/>
+          <w:color w:val="000000"/>
+          <w:kern w:val="0"/>
+        </w:rPr>
+        <w:t xml:space="preserve"> </w:t>
+      </w:r>
+      <w:r>
+        <w:rPr>
+          <w:rFonts w:ascii="Consolas" w:hAnsi="Consolas" w:cs="Consolas"/>
+          <w:color w:val="FF00FF"/>
+          <w:kern w:val="0"/>
+        </w:rPr>
+        <w:t>sum</w:t>
+      </w:r>
+      <w:r>
+        <w:rPr>
+          <w:rFonts w:ascii="Consolas" w:hAnsi="Consolas" w:cs="Consolas"/>
+          <w:color w:val="808080"/>
+          <w:kern w:val="0"/>
+        </w:rPr>
+        <w:t>(</w:t>
+      </w:r>
+      <w:r>
+        <w:rPr>
+          <w:rFonts w:ascii="Consolas" w:hAnsi="Consolas" w:cs="Consolas"/>
+          <w:color w:val="000000"/>
+          <w:kern w:val="0"/>
+        </w:rPr>
+        <w:t>TH</w:t>
+      </w:r>
+      <w:r>
+        <w:rPr>
+          <w:rFonts w:ascii="Consolas" w:hAnsi="Consolas" w:cs="Consolas"/>
+          <w:color w:val="808080"/>
+          <w:kern w:val="0"/>
+        </w:rPr>
+        <w:t>.</w:t>
+      </w:r>
+      <w:r>
+        <w:rPr>
+          <w:rFonts w:ascii="Consolas" w:hAnsi="Consolas" w:cs="Consolas"/>
+          <w:color w:val="000000"/>
+          <w:kern w:val="0"/>
+        </w:rPr>
+        <w:t xml:space="preserve">GiaThuoc </w:t>
+      </w:r>
+      <w:r>
+        <w:rPr>
+          <w:rFonts w:ascii="Consolas" w:hAnsi="Consolas" w:cs="Consolas"/>
+          <w:color w:val="808080"/>
+          <w:kern w:val="0"/>
+        </w:rPr>
+        <w:t>*</w:t>
+      </w:r>
+      <w:r>
+        <w:rPr>
+          <w:rFonts w:ascii="Consolas" w:hAnsi="Consolas" w:cs="Consolas"/>
+          <w:color w:val="000000"/>
+          <w:kern w:val="0"/>
+        </w:rPr>
+        <w:t xml:space="preserve"> CTDT</w:t>
+      </w:r>
+      <w:r>
+        <w:rPr>
+          <w:rFonts w:ascii="Consolas" w:hAnsi="Consolas" w:cs="Consolas"/>
+          <w:color w:val="808080"/>
+          <w:kern w:val="0"/>
+        </w:rPr>
+        <w:t>.</w:t>
+      </w:r>
+      <w:r>
+        <w:rPr>
+          <w:rFonts w:ascii="Consolas" w:hAnsi="Consolas" w:cs="Consolas"/>
+          <w:color w:val="000000"/>
+          <w:kern w:val="0"/>
+        </w:rPr>
+        <w:t>Soluong</w:t>
+      </w:r>
+      <w:r>
+        <w:rPr>
+          <w:rFonts w:ascii="Consolas" w:hAnsi="Consolas" w:cs="Consolas"/>
+          <w:color w:val="808080"/>
+          <w:kern w:val="0"/>
+        </w:rPr>
+        <w:t>)</w:t>
+      </w:r>
+      <w:r>
+        <w:rPr>
+          <w:rFonts w:ascii="Consolas" w:hAnsi="Consolas" w:cs="Consolas"/>
+          <w:color w:val="000000"/>
+          <w:kern w:val="0"/>
+        </w:rPr>
+        <w:t xml:space="preserve"> </w:t>
+      </w:r>
+      <w:r>
+        <w:rPr>
+          <w:rFonts w:ascii="Consolas" w:hAnsi="Consolas" w:cs="Consolas"/>
+          <w:color w:val="FF0000"/>
+          <w:kern w:val="0"/>
+        </w:rPr>
+        <w:t>N'Tổng'</w:t>
+      </w:r>
+    </w:p>
+    <w:p>
+      <w:pPr>
+        <w:autoSpaceDE w:val="0"/>
+        <w:autoSpaceDN w:val="0"/>
+        <w:adjustRightInd w:val="0"/>
+        <w:spacing w:after="0" w:line="240" w:lineRule="auto"/>
+        <w:rPr>
+          <w:rFonts w:ascii="Consolas" w:hAnsi="Consolas" w:cs="Consolas"/>
+          <w:color w:val="000000"/>
+          <w:kern w:val="0"/>
+        </w:rPr>
+      </w:pPr>
+      <w:r>
+        <w:rPr>
+          <w:rFonts w:ascii="Consolas" w:hAnsi="Consolas" w:cs="Consolas"/>
+          <w:color w:val="0000FF"/>
+          <w:kern w:val="0"/>
+        </w:rPr>
+        <w:t xml:space="preserve">FROM </w:t>
+      </w:r>
+      <w:r>
+        <w:rPr>
+          <w:rFonts w:ascii="Consolas" w:hAnsi="Consolas" w:cs="Consolas"/>
+          <w:color w:val="808080"/>
+          <w:kern w:val="0"/>
+        </w:rPr>
+        <w:t>((</w:t>
+      </w:r>
+      <w:r>
+        <w:rPr>
+          <w:rFonts w:ascii="Consolas" w:hAnsi="Consolas" w:cs="Consolas"/>
+          <w:color w:val="000000"/>
+          <w:kern w:val="0"/>
+        </w:rPr>
+        <w:t xml:space="preserve">Hoadonthuoc HD </w:t>
+      </w:r>
+      <w:r>
+        <w:rPr>
+          <w:rFonts w:ascii="Consolas" w:hAnsi="Consolas" w:cs="Consolas"/>
+          <w:color w:val="808080"/>
+          <w:kern w:val="0"/>
+        </w:rPr>
+        <w:t>inner</w:t>
+      </w:r>
+      <w:r>
+        <w:rPr>
+          <w:rFonts w:ascii="Consolas" w:hAnsi="Consolas" w:cs="Consolas"/>
+          <w:color w:val="000000"/>
+          <w:kern w:val="0"/>
+        </w:rPr>
+        <w:t xml:space="preserve"> </w:t>
+      </w:r>
+      <w:r>
+        <w:rPr>
+          <w:rFonts w:ascii="Consolas" w:hAnsi="Consolas" w:cs="Consolas"/>
+          <w:color w:val="808080"/>
+          <w:kern w:val="0"/>
+        </w:rPr>
+        <w:t>join</w:t>
+      </w:r>
+      <w:r>
+        <w:rPr>
+          <w:rFonts w:ascii="Consolas" w:hAnsi="Consolas" w:cs="Consolas"/>
+          <w:color w:val="000000"/>
+          <w:kern w:val="0"/>
+        </w:rPr>
+        <w:t xml:space="preserve"> Donthuoc DT </w:t>
+      </w:r>
+      <w:r>
+        <w:rPr>
+          <w:rFonts w:ascii="Consolas" w:hAnsi="Consolas" w:cs="Consolas"/>
+          <w:color w:val="0000FF"/>
+          <w:kern w:val="0"/>
+        </w:rPr>
+        <w:t>on</w:t>
+      </w:r>
+      <w:r>
+        <w:rPr>
+          <w:rFonts w:ascii="Consolas" w:hAnsi="Consolas" w:cs="Consolas"/>
+          <w:color w:val="000000"/>
+          <w:kern w:val="0"/>
+        </w:rPr>
+        <w:t xml:space="preserve"> HD</w:t>
+      </w:r>
+      <w:r>
+        <w:rPr>
+          <w:rFonts w:ascii="Consolas" w:hAnsi="Consolas" w:cs="Consolas"/>
+          <w:color w:val="808080"/>
+          <w:kern w:val="0"/>
+        </w:rPr>
+        <w:t>.</w:t>
+      </w:r>
+      <w:r>
+        <w:rPr>
+          <w:rFonts w:ascii="Consolas" w:hAnsi="Consolas" w:cs="Consolas"/>
+          <w:color w:val="000000"/>
+          <w:kern w:val="0"/>
+        </w:rPr>
+        <w:t xml:space="preserve">MaDT </w:t>
+      </w:r>
+      <w:r>
+        <w:rPr>
+          <w:rFonts w:ascii="Consolas" w:hAnsi="Consolas" w:cs="Consolas"/>
+          <w:color w:val="808080"/>
+          <w:kern w:val="0"/>
+        </w:rPr>
+        <w:t>=</w:t>
+      </w:r>
+      <w:r>
+        <w:rPr>
+          <w:rFonts w:ascii="Consolas" w:hAnsi="Consolas" w:cs="Consolas"/>
+          <w:color w:val="000000"/>
+          <w:kern w:val="0"/>
+        </w:rPr>
+        <w:t xml:space="preserve"> DT</w:t>
+      </w:r>
+      <w:r>
+        <w:rPr>
+          <w:rFonts w:ascii="Consolas" w:hAnsi="Consolas" w:cs="Consolas"/>
+          <w:color w:val="808080"/>
+          <w:kern w:val="0"/>
+        </w:rPr>
+        <w:t>.</w:t>
+      </w:r>
+      <w:r>
+        <w:rPr>
+          <w:rFonts w:ascii="Consolas" w:hAnsi="Consolas" w:cs="Consolas"/>
+          <w:color w:val="000000"/>
+          <w:kern w:val="0"/>
+        </w:rPr>
+        <w:t>MaDT</w:t>
+      </w:r>
+      <w:r>
+        <w:rPr>
+          <w:rFonts w:ascii="Consolas" w:hAnsi="Consolas" w:cs="Consolas"/>
+          <w:color w:val="808080"/>
+          <w:kern w:val="0"/>
+        </w:rPr>
+        <w:t>)</w:t>
+      </w:r>
+    </w:p>
+    <w:p>
+      <w:pPr>
+        <w:autoSpaceDE w:val="0"/>
+        <w:autoSpaceDN w:val="0"/>
+        <w:adjustRightInd w:val="0"/>
+        <w:spacing w:after="0" w:line="240" w:lineRule="auto"/>
+        <w:rPr>
+          <w:rFonts w:ascii="Consolas" w:hAnsi="Consolas" w:cs="Consolas"/>
+          <w:color w:val="000000"/>
+          <w:kern w:val="0"/>
+        </w:rPr>
+      </w:pPr>
+      <w:r>
+        <w:rPr>
+          <w:rFonts w:ascii="Consolas" w:hAnsi="Consolas" w:cs="Consolas"/>
+          <w:color w:val="808080"/>
+          <w:kern w:val="0"/>
+        </w:rPr>
+        <w:t>inner</w:t>
+      </w:r>
+      <w:r>
+        <w:rPr>
+          <w:rFonts w:ascii="Consolas" w:hAnsi="Consolas" w:cs="Consolas"/>
+          <w:color w:val="000000"/>
+          <w:kern w:val="0"/>
+        </w:rPr>
+        <w:t xml:space="preserve"> </w:t>
+      </w:r>
+      <w:r>
+        <w:rPr>
+          <w:rFonts w:ascii="Consolas" w:hAnsi="Consolas" w:cs="Consolas"/>
+          <w:color w:val="808080"/>
+          <w:kern w:val="0"/>
+        </w:rPr>
+        <w:t>join</w:t>
+      </w:r>
+      <w:r>
+        <w:rPr>
+          <w:rFonts w:ascii="Consolas" w:hAnsi="Consolas" w:cs="Consolas"/>
+          <w:color w:val="000000"/>
+          <w:kern w:val="0"/>
+        </w:rPr>
+        <w:t xml:space="preserve"> CT_Donthuoc CTDT </w:t>
+      </w:r>
+      <w:r>
+        <w:rPr>
+          <w:rFonts w:ascii="Consolas" w:hAnsi="Consolas" w:cs="Consolas"/>
+          <w:color w:val="0000FF"/>
+          <w:kern w:val="0"/>
+        </w:rPr>
+        <w:t>on</w:t>
+      </w:r>
+      <w:r>
+        <w:rPr>
+          <w:rFonts w:ascii="Consolas" w:hAnsi="Consolas" w:cs="Consolas"/>
+          <w:color w:val="000000"/>
+          <w:kern w:val="0"/>
+        </w:rPr>
+        <w:t xml:space="preserve"> DT</w:t>
+      </w:r>
+      <w:r>
+        <w:rPr>
+          <w:rFonts w:ascii="Consolas" w:hAnsi="Consolas" w:cs="Consolas"/>
+          <w:color w:val="808080"/>
+          <w:kern w:val="0"/>
+        </w:rPr>
+        <w:t>.</w:t>
+      </w:r>
+      <w:r>
+        <w:rPr>
+          <w:rFonts w:ascii="Consolas" w:hAnsi="Consolas" w:cs="Consolas"/>
+          <w:color w:val="000000"/>
+          <w:kern w:val="0"/>
+        </w:rPr>
+        <w:t xml:space="preserve">MaDT </w:t>
+      </w:r>
+      <w:r>
+        <w:rPr>
+          <w:rFonts w:ascii="Consolas" w:hAnsi="Consolas" w:cs="Consolas"/>
+          <w:color w:val="808080"/>
+          <w:kern w:val="0"/>
+        </w:rPr>
+        <w:t>=</w:t>
+      </w:r>
+      <w:r>
+        <w:rPr>
+          <w:rFonts w:ascii="Consolas" w:hAnsi="Consolas" w:cs="Consolas"/>
+          <w:color w:val="000000"/>
+          <w:kern w:val="0"/>
+        </w:rPr>
+        <w:t xml:space="preserve"> CTDT</w:t>
+      </w:r>
+      <w:r>
+        <w:rPr>
+          <w:rFonts w:ascii="Consolas" w:hAnsi="Consolas" w:cs="Consolas"/>
+          <w:color w:val="808080"/>
+          <w:kern w:val="0"/>
+        </w:rPr>
+        <w:t>.</w:t>
+      </w:r>
+      <w:r>
+        <w:rPr>
+          <w:rFonts w:ascii="Consolas" w:hAnsi="Consolas" w:cs="Consolas"/>
+          <w:color w:val="000000"/>
+          <w:kern w:val="0"/>
+        </w:rPr>
+        <w:t>MaDT</w:t>
+      </w:r>
+      <w:r>
+        <w:rPr>
+          <w:rFonts w:ascii="Consolas" w:hAnsi="Consolas" w:cs="Consolas"/>
+          <w:color w:val="808080"/>
+          <w:kern w:val="0"/>
+        </w:rPr>
+        <w:t>)</w:t>
+      </w:r>
+    </w:p>
+    <w:p>
+      <w:pPr>
+        <w:autoSpaceDE w:val="0"/>
+        <w:autoSpaceDN w:val="0"/>
+        <w:adjustRightInd w:val="0"/>
+        <w:spacing w:after="0" w:line="240" w:lineRule="auto"/>
+        <w:rPr>
+          <w:rFonts w:ascii="Consolas" w:hAnsi="Consolas" w:cs="Consolas"/>
+          <w:color w:val="000000"/>
+          <w:kern w:val="0"/>
+        </w:rPr>
+      </w:pPr>
+      <w:r>
+        <w:rPr>
+          <w:rFonts w:ascii="Consolas" w:hAnsi="Consolas" w:cs="Consolas"/>
+          <w:color w:val="808080"/>
+          <w:kern w:val="0"/>
+        </w:rPr>
+        <w:t>inner</w:t>
+      </w:r>
+      <w:r>
+        <w:rPr>
+          <w:rFonts w:ascii="Consolas" w:hAnsi="Consolas" w:cs="Consolas"/>
+          <w:color w:val="000000"/>
+          <w:kern w:val="0"/>
+        </w:rPr>
+        <w:t xml:space="preserve"> </w:t>
+      </w:r>
+      <w:r>
+        <w:rPr>
+          <w:rFonts w:ascii="Consolas" w:hAnsi="Consolas" w:cs="Consolas"/>
+          <w:color w:val="808080"/>
+          <w:kern w:val="0"/>
+        </w:rPr>
+        <w:t>join</w:t>
+      </w:r>
+      <w:r>
+        <w:rPr>
+          <w:rFonts w:ascii="Consolas" w:hAnsi="Consolas" w:cs="Consolas"/>
+          <w:color w:val="000000"/>
+          <w:kern w:val="0"/>
+        </w:rPr>
+        <w:t xml:space="preserve"> Thuoc TH </w:t>
+      </w:r>
+      <w:r>
+        <w:rPr>
+          <w:rFonts w:ascii="Consolas" w:hAnsi="Consolas" w:cs="Consolas"/>
+          <w:color w:val="0000FF"/>
+          <w:kern w:val="0"/>
+        </w:rPr>
+        <w:t>on</w:t>
+      </w:r>
+      <w:r>
+        <w:rPr>
+          <w:rFonts w:ascii="Consolas" w:hAnsi="Consolas" w:cs="Consolas"/>
+          <w:color w:val="000000"/>
+          <w:kern w:val="0"/>
+        </w:rPr>
+        <w:t xml:space="preserve"> CTDT</w:t>
+      </w:r>
+      <w:r>
+        <w:rPr>
+          <w:rFonts w:ascii="Consolas" w:hAnsi="Consolas" w:cs="Consolas"/>
+          <w:color w:val="808080"/>
+          <w:kern w:val="0"/>
+        </w:rPr>
+        <w:t>.</w:t>
+      </w:r>
+      <w:r>
+        <w:rPr>
+          <w:rFonts w:ascii="Consolas" w:hAnsi="Consolas" w:cs="Consolas"/>
+          <w:color w:val="000000"/>
+          <w:kern w:val="0"/>
+        </w:rPr>
+        <w:t xml:space="preserve">MaThuoc </w:t>
+      </w:r>
+      <w:r>
+        <w:rPr>
+          <w:rFonts w:ascii="Consolas" w:hAnsi="Consolas" w:cs="Consolas"/>
+          <w:color w:val="808080"/>
+          <w:kern w:val="0"/>
+        </w:rPr>
+        <w:t>=</w:t>
+      </w:r>
+      <w:r>
+        <w:rPr>
+          <w:rFonts w:ascii="Consolas" w:hAnsi="Consolas" w:cs="Consolas"/>
+          <w:color w:val="000000"/>
+          <w:kern w:val="0"/>
+        </w:rPr>
+        <w:t xml:space="preserve"> TH</w:t>
+      </w:r>
+      <w:r>
+        <w:rPr>
+          <w:rFonts w:ascii="Consolas" w:hAnsi="Consolas" w:cs="Consolas"/>
+          <w:color w:val="808080"/>
+          <w:kern w:val="0"/>
+        </w:rPr>
+        <w:t>.</w:t>
+      </w:r>
+      <w:r>
+        <w:rPr>
+          <w:rFonts w:ascii="Consolas" w:hAnsi="Consolas" w:cs="Consolas"/>
+          <w:color w:val="000000"/>
+          <w:kern w:val="0"/>
+        </w:rPr>
+        <w:t>MaThuoc</w:t>
+      </w:r>
+    </w:p>
+    <w:p>
+      <w:pPr>
+        <w:autoSpaceDE w:val="0"/>
+        <w:autoSpaceDN w:val="0"/>
+        <w:adjustRightInd w:val="0"/>
+        <w:spacing w:after="0" w:line="240" w:lineRule="auto"/>
+        <w:rPr>
+          <w:rFonts w:ascii="Consolas" w:hAnsi="Consolas" w:cs="Consolas"/>
+          <w:color w:val="000000"/>
+          <w:kern w:val="0"/>
+        </w:rPr>
+      </w:pPr>
+      <w:r>
+        <w:rPr>
+          <w:rFonts w:ascii="Consolas" w:hAnsi="Consolas" w:cs="Consolas"/>
+          <w:color w:val="0000FF"/>
+          <w:kern w:val="0"/>
+        </w:rPr>
+        <w:t>GROUP</w:t>
+      </w:r>
+      <w:r>
+        <w:rPr>
+          <w:rFonts w:ascii="Consolas" w:hAnsi="Consolas" w:cs="Consolas"/>
+          <w:color w:val="000000"/>
+          <w:kern w:val="0"/>
+        </w:rPr>
+        <w:t xml:space="preserve"> </w:t>
+      </w:r>
+      <w:r>
+        <w:rPr>
+          <w:rFonts w:ascii="Consolas" w:hAnsi="Consolas" w:cs="Consolas"/>
+          <w:color w:val="0000FF"/>
+          <w:kern w:val="0"/>
+        </w:rPr>
+        <w:t>BY</w:t>
+      </w:r>
+      <w:r>
+        <w:rPr>
+          <w:rFonts w:ascii="Consolas" w:hAnsi="Consolas" w:cs="Consolas"/>
+          <w:color w:val="000000"/>
+          <w:kern w:val="0"/>
+        </w:rPr>
+        <w:t xml:space="preserve"> HD</w:t>
+      </w:r>
+      <w:r>
+        <w:rPr>
+          <w:rFonts w:ascii="Consolas" w:hAnsi="Consolas" w:cs="Consolas"/>
+          <w:color w:val="808080"/>
+          <w:kern w:val="0"/>
+        </w:rPr>
+        <w:t>.</w:t>
+      </w:r>
+      <w:r>
+        <w:rPr>
+          <w:rFonts w:ascii="Consolas" w:hAnsi="Consolas" w:cs="Consolas"/>
+          <w:color w:val="000000"/>
+          <w:kern w:val="0"/>
+        </w:rPr>
+        <w:t>MaHDT</w:t>
+      </w:r>
+      <w:r>
+        <w:rPr>
+          <w:rFonts w:ascii="Consolas" w:hAnsi="Consolas" w:cs="Consolas"/>
+          <w:color w:val="808080"/>
+          <w:kern w:val="0"/>
+        </w:rPr>
+        <w:t>,</w:t>
+      </w:r>
+      <w:r>
+        <w:rPr>
+          <w:rFonts w:ascii="Consolas" w:hAnsi="Consolas" w:cs="Consolas"/>
+          <w:color w:val="000000"/>
+          <w:kern w:val="0"/>
+        </w:rPr>
+        <w:t xml:space="preserve"> HD</w:t>
+      </w:r>
+      <w:r>
+        <w:rPr>
+          <w:rFonts w:ascii="Consolas" w:hAnsi="Consolas" w:cs="Consolas"/>
+          <w:color w:val="808080"/>
+          <w:kern w:val="0"/>
+        </w:rPr>
+        <w:t>.</w:t>
+      </w:r>
+      <w:r>
+        <w:rPr>
+          <w:rFonts w:ascii="Consolas" w:hAnsi="Consolas" w:cs="Consolas"/>
+          <w:color w:val="000000"/>
+          <w:kern w:val="0"/>
+        </w:rPr>
+        <w:t>MaBN</w:t>
+      </w:r>
+      <w:r>
+        <w:rPr>
+          <w:rFonts w:ascii="Consolas" w:hAnsi="Consolas" w:cs="Consolas"/>
+          <w:color w:val="808080"/>
+          <w:kern w:val="0"/>
+        </w:rPr>
+        <w:t>,</w:t>
+      </w:r>
+      <w:r>
+        <w:rPr>
+          <w:rFonts w:ascii="Consolas" w:hAnsi="Consolas" w:cs="Consolas"/>
+          <w:color w:val="000000"/>
+          <w:kern w:val="0"/>
+        </w:rPr>
+        <w:t xml:space="preserve"> HD</w:t>
+      </w:r>
+      <w:r>
+        <w:rPr>
+          <w:rFonts w:ascii="Consolas" w:hAnsi="Consolas" w:cs="Consolas"/>
+          <w:color w:val="808080"/>
+          <w:kern w:val="0"/>
+        </w:rPr>
+        <w:t>.</w:t>
+      </w:r>
+      <w:r>
+        <w:rPr>
+          <w:rFonts w:ascii="Consolas" w:hAnsi="Consolas" w:cs="Consolas"/>
+          <w:color w:val="000000"/>
+          <w:kern w:val="0"/>
+        </w:rPr>
+        <w:t>MaDT</w:t>
+      </w:r>
+    </w:p>
+    <w:p>
+      <w:pPr>
+        <w:autoSpaceDE w:val="0"/>
+        <w:autoSpaceDN w:val="0"/>
+        <w:adjustRightInd w:val="0"/>
+        <w:spacing w:after="0" w:line="240" w:lineRule="auto"/>
+        <w:rPr>
+          <w:rFonts w:ascii="Consolas" w:hAnsi="Consolas" w:cs="Consolas"/>
+          <w:color w:val="000000"/>
+          <w:kern w:val="0"/>
+        </w:rPr>
+      </w:pPr>
+      <w:r>
+        <w:rPr>
+          <w:rFonts w:ascii="Consolas" w:hAnsi="Consolas" w:cs="Consolas"/>
+          <w:color w:val="0000FF"/>
+          <w:kern w:val="0"/>
+        </w:rPr>
+        <w:t>HAVING</w:t>
+      </w:r>
+      <w:r>
+        <w:rPr>
+          <w:rFonts w:ascii="Consolas" w:hAnsi="Consolas" w:cs="Consolas"/>
+          <w:color w:val="000000"/>
+          <w:kern w:val="0"/>
+        </w:rPr>
+        <w:t xml:space="preserve"> </w:t>
+      </w:r>
+      <w:r>
+        <w:rPr>
+          <w:rFonts w:ascii="Consolas" w:hAnsi="Consolas" w:cs="Consolas"/>
+          <w:color w:val="FF00FF"/>
+          <w:kern w:val="0"/>
+        </w:rPr>
+        <w:t>sum</w:t>
+      </w:r>
+      <w:r>
+        <w:rPr>
+          <w:rFonts w:ascii="Consolas" w:hAnsi="Consolas" w:cs="Consolas"/>
+          <w:color w:val="808080"/>
+          <w:kern w:val="0"/>
+        </w:rPr>
+        <w:t>(</w:t>
+      </w:r>
+      <w:r>
+        <w:rPr>
+          <w:rFonts w:ascii="Consolas" w:hAnsi="Consolas" w:cs="Consolas"/>
+          <w:color w:val="000000"/>
+          <w:kern w:val="0"/>
+        </w:rPr>
+        <w:t>TH</w:t>
+      </w:r>
+      <w:r>
+        <w:rPr>
+          <w:rFonts w:ascii="Consolas" w:hAnsi="Consolas" w:cs="Consolas"/>
+          <w:color w:val="808080"/>
+          <w:kern w:val="0"/>
+        </w:rPr>
+        <w:t>.</w:t>
+      </w:r>
+      <w:r>
+        <w:rPr>
+          <w:rFonts w:ascii="Consolas" w:hAnsi="Consolas" w:cs="Consolas"/>
+          <w:color w:val="000000"/>
+          <w:kern w:val="0"/>
+        </w:rPr>
+        <w:t xml:space="preserve">GiaThuoc </w:t>
+      </w:r>
+      <w:r>
+        <w:rPr>
+          <w:rFonts w:ascii="Consolas" w:hAnsi="Consolas" w:cs="Consolas"/>
+          <w:color w:val="808080"/>
+          <w:kern w:val="0"/>
+        </w:rPr>
+        <w:t>*</w:t>
+      </w:r>
+      <w:r>
+        <w:rPr>
+          <w:rFonts w:ascii="Consolas" w:hAnsi="Consolas" w:cs="Consolas"/>
+          <w:color w:val="000000"/>
+          <w:kern w:val="0"/>
+        </w:rPr>
+        <w:t xml:space="preserve"> CTDT</w:t>
+      </w:r>
+      <w:r>
+        <w:rPr>
+          <w:rFonts w:ascii="Consolas" w:hAnsi="Consolas" w:cs="Consolas"/>
+          <w:color w:val="808080"/>
+          <w:kern w:val="0"/>
+        </w:rPr>
+        <w:t>.</w:t>
+      </w:r>
+      <w:r>
+        <w:rPr>
+          <w:rFonts w:ascii="Consolas" w:hAnsi="Consolas" w:cs="Consolas"/>
+          <w:color w:val="000000"/>
+          <w:kern w:val="0"/>
+        </w:rPr>
+        <w:t>Soluong</w:t>
+      </w:r>
+      <w:r>
+        <w:rPr>
+          <w:rFonts w:ascii="Consolas" w:hAnsi="Consolas" w:cs="Consolas"/>
+          <w:color w:val="808080"/>
+          <w:kern w:val="0"/>
+        </w:rPr>
+        <w:t>)</w:t>
+      </w:r>
+      <w:r>
+        <w:rPr>
+          <w:rFonts w:ascii="Consolas" w:hAnsi="Consolas" w:cs="Consolas"/>
+          <w:color w:val="000000"/>
+          <w:kern w:val="0"/>
+        </w:rPr>
+        <w:t xml:space="preserve"> </w:t>
+      </w:r>
+      <w:r>
+        <w:rPr>
+          <w:rFonts w:ascii="Consolas" w:hAnsi="Consolas" w:cs="Consolas"/>
+          <w:color w:val="808080"/>
+          <w:kern w:val="0"/>
+        </w:rPr>
+        <w:t>&gt;=</w:t>
+      </w:r>
+      <w:r>
+        <w:rPr>
+          <w:rFonts w:ascii="Consolas" w:hAnsi="Consolas" w:cs="Consolas"/>
+          <w:color w:val="000000"/>
+          <w:kern w:val="0"/>
+        </w:rPr>
+        <w:t xml:space="preserve"> 1000000</w:t>
+      </w:r>
+    </w:p>
+    <w:p>
+      <w:pPr>
+        <w:autoSpaceDE w:val="0"/>
+        <w:autoSpaceDN w:val="0"/>
+        <w:adjustRightInd w:val="0"/>
+        <w:spacing w:after="0" w:line="240" w:lineRule="auto"/>
+        <w:rPr>
+          <w:rFonts w:ascii="Consolas" w:hAnsi="Consolas" w:cs="Consolas"/>
+          <w:color w:val="000000"/>
+          <w:kern w:val="0"/>
+        </w:rPr>
+      </w:pPr>
+    </w:p>
+    <w:p>
+      <w:pPr>
+        <w:rPr>
+          <w:rFonts w:ascii="Consolas" w:hAnsi="Consolas" w:cs="Consolas"/>
+          <w:color w:val="000000"/>
+          <w:kern w:val="0"/>
+        </w:rPr>
+      </w:pPr>
+      <w:r>
+        <w:rPr>
+          <w:rFonts w:ascii="Consolas" w:hAnsi="Consolas" w:cs="Consolas"/>
+          <w:color w:val="0000FF"/>
+          <w:kern w:val="0"/>
+        </w:rPr>
+        <w:t>SELECT</w:t>
+      </w:r>
+      <w:r>
+        <w:rPr>
+          <w:rFonts w:ascii="Consolas" w:hAnsi="Consolas" w:cs="Consolas"/>
+          <w:color w:val="000000"/>
+          <w:kern w:val="0"/>
+        </w:rPr>
+        <w:t xml:space="preserve"> </w:t>
+      </w:r>
+      <w:r>
+        <w:rPr>
+          <w:rFonts w:ascii="Consolas" w:hAnsi="Consolas" w:cs="Consolas"/>
+          <w:color w:val="808080"/>
+          <w:kern w:val="0"/>
+        </w:rPr>
+        <w:t>*</w:t>
+      </w:r>
+      <w:r>
+        <w:rPr>
+          <w:rFonts w:ascii="Consolas" w:hAnsi="Consolas" w:cs="Consolas"/>
+          <w:color w:val="000000"/>
+          <w:kern w:val="0"/>
+        </w:rPr>
+        <w:t xml:space="preserve"> </w:t>
+      </w:r>
+      <w:r>
+        <w:rPr>
+          <w:rFonts w:ascii="Consolas" w:hAnsi="Consolas" w:cs="Consolas"/>
+          <w:color w:val="0000FF"/>
+          <w:kern w:val="0"/>
+        </w:rPr>
+        <w:t>FROM</w:t>
+      </w:r>
+      <w:r>
+        <w:rPr>
+          <w:rFonts w:ascii="Consolas" w:hAnsi="Consolas" w:cs="Consolas"/>
+          <w:color w:val="000000"/>
+          <w:kern w:val="0"/>
+        </w:rPr>
+        <w:t xml:space="preserve"> Thongtinhoadon</w:t>
+      </w:r>
+    </w:p>
+    <w:p>
+      <w:pPr>
+        <w:rPr>
+          <w:rFonts w:ascii="Consolas" w:hAnsi="Consolas" w:cs="Consolas"/>
+          <w:color w:val="000000"/>
+          <w:kern w:val="0"/>
+        </w:rPr>
+      </w:pPr>
+    </w:p>
+    <w:p>
+      <w:pPr>
+        <w:rPr>
+          <w:rFonts w:ascii="Times New Roman" w:hAnsi="Times New Roman" w:cs="Times New Roman"/>
+          <w:b/>
+          <w:bCs/>
+          <w:color w:val="000000"/>
+          <w:kern w:val="0"/>
+          <w:sz w:val="24"/>
+          <w:szCs w:val="24"/>
+        </w:rPr>
+      </w:pPr>
+      <w:r>
+        <w:rPr>
+          <w:rFonts w:ascii="Times New Roman" w:hAnsi="Times New Roman" w:cs="Times New Roman"/>
+          <w:b/>
+          <w:bCs/>
+          <w:color w:val="000000"/>
+          <w:kern w:val="0"/>
+          <w:sz w:val="24"/>
+          <w:szCs w:val="24"/>
+        </w:rPr>
+        <w:t>Kết quả:</w:t>
+      </w:r>
+      <w:r>
+        <w:rPr>
+          <w:rFonts w:ascii="Times New Roman" w:hAnsi="Times New Roman" w:cs="Times New Roman"/>
+          <w:b/>
+          <w:bCs/>
+          <w:color w:val="000000"/>
+          <w:kern w:val="0"/>
+          <w:sz w:val="24"/>
+          <w:szCs w:val="24"/>
+        </w:rPr>
+        <w:t xml:space="preserve"> </w:t>
+      </w:r>
+      <w:r>
+        <w:rPr>
+          <w:rFonts w:ascii="Times New Roman" w:hAnsi="Times New Roman" w:cs="Times New Roman"/>
+          <w:b/>
+          <w:bCs/>
+          <w:sz w:val="32"/>
+          <w:szCs w:val="32"/>
+        </w:rPr>
+        <w:drawing>
+          <wp:inline distT="0" distB="0" distL="0" distR="0" wp14:anchorId="210ABEB2" wp14:editId="08D03412">
+            <wp:extent cx="5562600" cy="1028700"/>
+            <wp:effectExtent l="0" t="0" r="0" b="0"/>
+            <wp:docPr id="25342494" name="Picture 1" descr="A screenshot of a computer&#10;&#10;Description automatically generated"/>
+            <wp:cNvGraphicFramePr>
+              <a:graphicFrameLocks xmlns:a="http://schemas.openxmlformats.org/drawingml/2006/main" noChangeAspect="1"/>
+            </wp:cNvGraphicFramePr>
+            <a:graphic xmlns:a="http://schemas.openxmlformats.org/drawingml/2006/main">
+              <a:graphicData uri="http://schemas.openxmlformats.org/drawingml/2006/picture">
+                <pic:pic xmlns:pic="http://schemas.openxmlformats.org/drawingml/2006/picture">
+                  <pic:nvPicPr>
+                    <pic:cNvPr id="25342494" name="Picture 1" descr="A screenshot of a computer&#10;&#10;Description automatically generated"/>
+                    <pic:cNvPicPr/>
+                  </pic:nvPicPr>
+                  <pic:blipFill rotWithShape="1">
+                    <a:blip r:embed="rId7"/>
+                    <a:srcRect b="13600"/>
+                    <a:stretch/>
+                  </pic:blipFill>
+                  <pic:spPr bwMode="auto">
+                    <a:xfrm>
+                      <a:off x="0" y="0"/>
+                      <a:ext cx="5563376" cy="1028843"/>
+                    </a:xfrm>
+                    <a:prstGeom prst="rect">
+                      <a:avLst/>
+                    </a:prstGeom>
+                    <a:ln>
+                      <a:noFill/>
+                    </a:ln>
+                    <a:extLst>
+                      <a:ext uri="{53640926-AAD7-44D8-BBD7-CCE9431645EC}">
+                        <a14:shadowObscured xmlns:a14="http://schemas.microsoft.com/office/drawing/2010/main"/>
+                      </a:ext>
+                    </a:extLst>
+                  </pic:spPr>
+                </pic:pic>
+              </a:graphicData>
+            </a:graphic>
+          </wp:inline>
+        </w:drawing>
+      </w:r>
+    </w:p>
+    <w:p>
+      <w:pPr>
+        <w:rPr>
+          <w:rFonts w:ascii="Times New Roman" w:hAnsi="Times New Roman" w:cs="Times New Roman"/>
+          <w:color w:val="000000"/>
+          <w:kern w:val="0"/>
+          <w:sz w:val="24"/>
+          <w:szCs w:val="24"/>
+        </w:rPr>
+      </w:pPr>
+      <w:r>
+        <w:rPr>
+          <w:rFonts w:ascii="Times New Roman" w:hAnsi="Times New Roman" w:cs="Times New Roman"/>
+          <w:b/>
+          <w:bCs/>
+          <w:color w:val="000000"/>
+          <w:kern w:val="0"/>
+          <w:sz w:val="24"/>
+          <w:szCs w:val="24"/>
+        </w:rPr>
+        <w:lastRenderedPageBreak/>
+        <w:t>Giải thích:</w:t>
+      </w:r>
+      <w:r>
+        <w:rPr>
+          <w:rFonts w:ascii="Times New Roman" w:hAnsi="Times New Roman" w:cs="Times New Roman"/>
+          <w:color w:val="000000"/>
+          <w:kern w:val="0"/>
+          <w:sz w:val="24"/>
+          <w:szCs w:val="24"/>
+        </w:rPr>
+        <w:t xml:space="preserve"> </w:t>
+      </w:r>
+      <w:r>
+        <w:rPr>
+          <w:rFonts w:ascii="Times New Roman" w:hAnsi="Times New Roman" w:cs="Times New Roman"/>
+          <w:color w:val="000000"/>
+          <w:kern w:val="0"/>
+          <w:sz w:val="24"/>
+          <w:szCs w:val="24"/>
+        </w:rPr>
+        <w:t xml:space="preserve">Mã hóa đơn thuốc tổng HDT019 của bệnh nhân có mã BN24 có mã đơn thuốc do bác sĩ kê là DT019 sử dụng 3 loại thuốc: </w:t>
+      </w:r>
+    </w:p>
+    <w:p>
+      <w:pPr>
+        <w:rPr>
+          <w:rFonts w:ascii="Times New Roman" w:hAnsi="Times New Roman" w:cs="Times New Roman"/>
+          <w:i/>
+          <w:iCs/>
+          <w:color w:val="000000"/>
+          <w:kern w:val="0"/>
+          <w:sz w:val="24"/>
+          <w:szCs w:val="24"/>
+        </w:rPr>
+      </w:pPr>
+      <w:r>
+        <w:rPr>
+          <w:rFonts w:ascii="Times New Roman" w:hAnsi="Times New Roman" w:cs="Times New Roman"/>
+          <w:color w:val="000000"/>
+          <w:kern w:val="0"/>
+          <w:sz w:val="24"/>
+          <w:szCs w:val="24"/>
+        </w:rPr>
+        <w:t>(</w:t>
+      </w:r>
+      <w:r>
+        <w:rPr>
+          <w:rFonts w:ascii="Times New Roman" w:hAnsi="Times New Roman" w:cs="Times New Roman"/>
+          <w:color w:val="000000"/>
+          <w:kern w:val="0"/>
+          <w:sz w:val="24"/>
+          <w:szCs w:val="24"/>
+        </w:rPr>
+        <w:t xml:space="preserve">T002 </w:t>
+      </w:r>
+      <w:r>
+        <w:rPr>
+          <w:rFonts w:ascii="Times New Roman" w:hAnsi="Times New Roman" w:cs="Times New Roman"/>
+          <w:color w:val="000000"/>
+          <w:kern w:val="0"/>
+          <w:sz w:val="24"/>
+          <w:szCs w:val="24"/>
+        </w:rPr>
+        <w:t>*</w:t>
+      </w:r>
+      <w:r>
+        <w:rPr>
+          <w:rFonts w:ascii="Times New Roman" w:hAnsi="Times New Roman" w:cs="Times New Roman"/>
+          <w:color w:val="000000"/>
+          <w:kern w:val="0"/>
+          <w:sz w:val="24"/>
+          <w:szCs w:val="24"/>
+        </w:rPr>
+        <w:t xml:space="preserve"> 1) + (T003 </w:t>
+      </w:r>
+      <w:r>
+        <w:rPr>
+          <w:rFonts w:ascii="Times New Roman" w:hAnsi="Times New Roman" w:cs="Times New Roman"/>
+          <w:color w:val="000000"/>
+          <w:kern w:val="0"/>
+          <w:sz w:val="24"/>
+          <w:szCs w:val="24"/>
+        </w:rPr>
+        <w:t>*</w:t>
+      </w:r>
+      <w:r>
+        <w:rPr>
+          <w:rFonts w:ascii="Times New Roman" w:hAnsi="Times New Roman" w:cs="Times New Roman"/>
+          <w:color w:val="000000"/>
+          <w:kern w:val="0"/>
+          <w:sz w:val="24"/>
+          <w:szCs w:val="24"/>
+        </w:rPr>
+        <w:t xml:space="preserve"> 1) + (T004</w:t>
+      </w:r>
+      <w:r>
+        <w:rPr>
+          <w:rFonts w:ascii="Times New Roman" w:hAnsi="Times New Roman" w:cs="Times New Roman"/>
+          <w:color w:val="000000"/>
+          <w:kern w:val="0"/>
+          <w:sz w:val="24"/>
+          <w:szCs w:val="24"/>
+        </w:rPr>
+        <w:t xml:space="preserve"> *</w:t>
+      </w:r>
+      <w:r>
+        <w:rPr>
+          <w:rFonts w:ascii="Times New Roman" w:hAnsi="Times New Roman" w:cs="Times New Roman"/>
+          <w:color w:val="000000"/>
+          <w:kern w:val="0"/>
+          <w:sz w:val="24"/>
+          <w:szCs w:val="24"/>
+        </w:rPr>
+        <w:t xml:space="preserve"> 60) =</w:t>
+      </w:r>
+      <w:r>
+        <w:rPr>
+          <w:rFonts w:ascii="Times New Roman" w:hAnsi="Times New Roman" w:cs="Times New Roman"/>
+          <w:color w:val="000000"/>
+          <w:kern w:val="0"/>
+          <w:sz w:val="24"/>
+          <w:szCs w:val="24"/>
+        </w:rPr>
+        <w:t xml:space="preserve"> 220k * 1 </w:t>
+      </w:r>
+      <w:r>
+        <w:rPr>
+          <w:rFonts w:ascii="Times New Roman" w:hAnsi="Times New Roman" w:cs="Times New Roman"/>
+          <w:i/>
+          <w:iCs/>
+          <w:color w:val="000000"/>
+          <w:kern w:val="0"/>
+          <w:sz w:val="24"/>
+          <w:szCs w:val="24"/>
+        </w:rPr>
+        <w:t>(Hộp)</w:t>
+      </w:r>
+      <w:r>
+        <w:rPr>
+          <w:rFonts w:ascii="Times New Roman" w:hAnsi="Times New Roman" w:cs="Times New Roman"/>
+          <w:color w:val="000000"/>
+          <w:kern w:val="0"/>
+          <w:sz w:val="24"/>
+          <w:szCs w:val="24"/>
+        </w:rPr>
+        <w:t xml:space="preserve"> + 185k * 1 </w:t>
+      </w:r>
+      <w:r>
+        <w:rPr>
+          <w:rFonts w:ascii="Times New Roman" w:hAnsi="Times New Roman" w:cs="Times New Roman"/>
+          <w:i/>
+          <w:iCs/>
+          <w:color w:val="000000"/>
+          <w:kern w:val="0"/>
+          <w:sz w:val="24"/>
+          <w:szCs w:val="24"/>
+        </w:rPr>
+        <w:t>(</w:t>
+      </w:r>
+      <w:r>
+        <w:rPr>
+          <w:rFonts w:ascii="Times New Roman" w:hAnsi="Times New Roman" w:cs="Times New Roman"/>
+          <w:i/>
+          <w:iCs/>
+          <w:color w:val="000000"/>
+          <w:kern w:val="0"/>
+          <w:sz w:val="24"/>
+          <w:szCs w:val="24"/>
+        </w:rPr>
+        <w:t>Hộp</w:t>
+      </w:r>
+      <w:r>
+        <w:rPr>
+          <w:rFonts w:ascii="Times New Roman" w:hAnsi="Times New Roman" w:cs="Times New Roman"/>
+          <w:i/>
+          <w:iCs/>
+          <w:color w:val="000000"/>
+          <w:kern w:val="0"/>
+          <w:sz w:val="24"/>
+          <w:szCs w:val="24"/>
+        </w:rPr>
+        <w:t>)</w:t>
+      </w:r>
+      <w:r>
+        <w:rPr>
+          <w:rFonts w:ascii="Times New Roman" w:hAnsi="Times New Roman" w:cs="Times New Roman"/>
+          <w:color w:val="000000"/>
+          <w:kern w:val="0"/>
+          <w:sz w:val="24"/>
+          <w:szCs w:val="24"/>
+        </w:rPr>
+        <w:t xml:space="preserve"> + 11.267k * 60 </w:t>
+      </w:r>
+      <w:r>
+        <w:rPr>
+          <w:rFonts w:ascii="Times New Roman" w:hAnsi="Times New Roman" w:cs="Times New Roman"/>
+          <w:i/>
+          <w:iCs/>
+          <w:color w:val="000000"/>
+          <w:kern w:val="0"/>
+          <w:sz w:val="24"/>
+          <w:szCs w:val="24"/>
+        </w:rPr>
+        <w:t>(Viên)</w:t>
+      </w:r>
+    </w:p>
+    <w:p>
+      <w:pPr>
+        <w:rPr>
+          <w:rFonts w:ascii="Times New Roman" w:hAnsi="Times New Roman" w:cs="Times New Roman"/>
+          <w:sz w:val="32"/>
+          <w:szCs w:val="32"/>
+        </w:rPr>
+      </w:pPr>
+      <w:r>
+        <w:rPr>
+          <w:rFonts w:ascii="Times New Roman" w:hAnsi="Times New Roman" w:cs="Times New Roman"/>
+          <w:color w:val="000000"/>
+          <w:kern w:val="0"/>
+          <w:sz w:val="24"/>
+          <w:szCs w:val="24"/>
+        </w:rPr>
+        <w:tab/>
+      </w:r>
+      <w:r>
+        <w:rPr>
+          <w:rFonts w:ascii="Times New Roman" w:hAnsi="Times New Roman" w:cs="Times New Roman"/>
+          <w:color w:val="000000"/>
+          <w:kern w:val="0"/>
+          <w:sz w:val="24"/>
+          <w:szCs w:val="24"/>
+        </w:rPr>
+        <w:tab/>
+      </w:r>
+      <w:r>
+        <w:rPr>
+          <w:rFonts w:ascii="Times New Roman" w:hAnsi="Times New Roman" w:cs="Times New Roman"/>
+          <w:color w:val="000000"/>
+          <w:kern w:val="0"/>
+          <w:sz w:val="24"/>
+          <w:szCs w:val="24"/>
+        </w:rPr>
+        <w:tab/>
+      </w:r>
+      <w:r>
+        <w:rPr>
+          <w:rFonts w:ascii="Times New Roman" w:hAnsi="Times New Roman" w:cs="Times New Roman"/>
+          <w:color w:val="000000"/>
+          <w:kern w:val="0"/>
+          <w:sz w:val="24"/>
+          <w:szCs w:val="24"/>
+        </w:rPr>
+        <w:tab/>
+      </w:r>
+      <w:r>
+        <w:rPr>
+          <w:rFonts w:ascii="Times New Roman" w:hAnsi="Times New Roman" w:cs="Times New Roman"/>
+          <w:color w:val="000000"/>
+          <w:kern w:val="0"/>
+          <w:sz w:val="24"/>
+          <w:szCs w:val="24"/>
+        </w:rPr>
+        <w:tab/>
+        <w:t xml:space="preserve">   = 220k + 185k + 676.020k = 1 081</w:t>
+      </w:r>
+      <w:r>
+        <w:rPr>
+          <w:rFonts w:ascii="Times New Roman" w:hAnsi="Times New Roman" w:cs="Times New Roman"/>
+          <w:color w:val="000000"/>
+          <w:kern w:val="0"/>
+          <w:sz w:val="24"/>
+          <w:szCs w:val="24"/>
+        </w:rPr>
+        <w:t>.</w:t>
+      </w:r>
+      <w:r>
+        <w:rPr>
+          <w:rFonts w:ascii="Times New Roman" w:hAnsi="Times New Roman" w:cs="Times New Roman"/>
+          <w:color w:val="000000"/>
+          <w:kern w:val="0"/>
+          <w:sz w:val="24"/>
+          <w:szCs w:val="24"/>
+        </w:rPr>
+        <w:t>020</w:t>
+      </w:r>
+      <w:r>
+        <w:rPr>
+          <w:rFonts w:ascii="Times New Roman" w:hAnsi="Times New Roman" w:cs="Times New Roman"/>
+          <w:color w:val="000000"/>
+          <w:kern w:val="0"/>
+          <w:sz w:val="24"/>
+          <w:szCs w:val="24"/>
+        </w:rPr>
+        <w:t>k</w:t>
+      </w:r>
+    </w:p>
+    <w:p>
+      <w:pPr>
+        <w:pStyle w:val="ListParagraph"/>
+        <w:ind w:left="1440"/>
+        <w:rPr>
+          <w:rFonts w:ascii="Times New Roman" w:hAnsi="Times New Roman" w:cs="Times New Roman"/>
+          <w:b/>
+          <w:bCs/>
+          <w:sz w:val="24"/>
+          <w:szCs w:val="24"/>
+        </w:rPr>
+      </w:pPr>
+    </w:p>
+    <w:p>
+      <w:pPr>
+        <w:pStyle w:val="ListParagraph"/>
+        <w:numPr>
+          <w:ilvl w:val="0"/>
+          <w:numId w:val="7"/>
+        </w:numPr>
+        <w:rPr>
+          <w:rFonts w:ascii="Times New Roman" w:hAnsi="Times New Roman" w:cs="Times New Roman"/>
+          <w:b/>
+          <w:bCs/>
+          <w:sz w:val="24"/>
+          <w:szCs w:val="24"/>
+        </w:rPr>
+      </w:pPr>
+      <w:r>
+        <w:rPr>
+          <w:rFonts w:ascii="Times New Roman" w:hAnsi="Times New Roman" w:cs="Times New Roman"/>
+          <w:b/>
+          <w:bCs/>
+          <w:sz w:val="24"/>
+          <w:szCs w:val="24"/>
+        </w:rPr>
+        <w:t>Tạo VIEW cho biết thông tin loại thuốc có số lượng bán chạy nhất</w:t>
+      </w:r>
+    </w:p>
+    <w:p>
+      <w:pPr>
+        <w:autoSpaceDE w:val="0"/>
+        <w:autoSpaceDN w:val="0"/>
+        <w:adjustRightInd w:val="0"/>
+        <w:spacing w:after="0" w:line="240" w:lineRule="auto"/>
+        <w:rPr>
+          <w:rFonts w:ascii="Consolas" w:hAnsi="Consolas" w:cs="Consolas"/>
+          <w:color w:val="000000"/>
+          <w:kern w:val="0"/>
+        </w:rPr>
+      </w:pPr>
+      <w:r>
+        <w:rPr>
+          <w:rFonts w:ascii="Consolas" w:hAnsi="Consolas" w:cs="Consolas"/>
+          <w:color w:val="0000FF"/>
+          <w:kern w:val="0"/>
+        </w:rPr>
+        <w:t>CREATE</w:t>
+      </w:r>
+      <w:r>
+        <w:rPr>
+          <w:rFonts w:ascii="Consolas" w:hAnsi="Consolas" w:cs="Consolas"/>
+          <w:color w:val="000000"/>
+          <w:kern w:val="0"/>
+        </w:rPr>
+        <w:t xml:space="preserve"> </w:t>
+      </w:r>
+      <w:r>
+        <w:rPr>
+          <w:rFonts w:ascii="Consolas" w:hAnsi="Consolas" w:cs="Consolas"/>
+          <w:color w:val="0000FF"/>
+          <w:kern w:val="0"/>
+        </w:rPr>
+        <w:t>VIEW</w:t>
+      </w:r>
+      <w:r>
+        <w:rPr>
+          <w:rFonts w:ascii="Consolas" w:hAnsi="Consolas" w:cs="Consolas"/>
+          <w:color w:val="000000"/>
+          <w:kern w:val="0"/>
+        </w:rPr>
+        <w:t xml:space="preserve"> Thongtinthuoc</w:t>
+      </w:r>
+    </w:p>
+    <w:p>
+      <w:pPr>
+        <w:autoSpaceDE w:val="0"/>
+        <w:autoSpaceDN w:val="0"/>
+        <w:adjustRightInd w:val="0"/>
+        <w:spacing w:after="0" w:line="240" w:lineRule="auto"/>
+        <w:rPr>
+          <w:rFonts w:ascii="Consolas" w:hAnsi="Consolas" w:cs="Consolas"/>
+          <w:color w:val="000000"/>
+          <w:kern w:val="0"/>
+        </w:rPr>
+      </w:pPr>
+      <w:r>
+        <w:rPr>
+          <w:rFonts w:ascii="Consolas" w:hAnsi="Consolas" w:cs="Consolas"/>
+          <w:color w:val="0000FF"/>
+          <w:kern w:val="0"/>
+        </w:rPr>
+        <w:t>AS</w:t>
+      </w:r>
+    </w:p>
+    <w:p>
+      <w:pPr>
+        <w:autoSpaceDE w:val="0"/>
+        <w:autoSpaceDN w:val="0"/>
+        <w:adjustRightInd w:val="0"/>
+        <w:spacing w:after="0" w:line="240" w:lineRule="auto"/>
+        <w:rPr>
+          <w:rFonts w:ascii="Consolas" w:hAnsi="Consolas" w:cs="Consolas"/>
+          <w:color w:val="000000"/>
+          <w:kern w:val="0"/>
+        </w:rPr>
+      </w:pPr>
+      <w:r>
+        <w:rPr>
+          <w:rFonts w:ascii="Consolas" w:hAnsi="Consolas" w:cs="Consolas"/>
+          <w:color w:val="0000FF"/>
+          <w:kern w:val="0"/>
+        </w:rPr>
+        <w:t>SELECT</w:t>
+      </w:r>
+      <w:r>
+        <w:rPr>
+          <w:rFonts w:ascii="Consolas" w:hAnsi="Consolas" w:cs="Consolas"/>
+          <w:color w:val="000000"/>
+          <w:kern w:val="0"/>
+        </w:rPr>
+        <w:t xml:space="preserve"> TH</w:t>
+      </w:r>
+      <w:r>
+        <w:rPr>
+          <w:rFonts w:ascii="Consolas" w:hAnsi="Consolas" w:cs="Consolas"/>
+          <w:color w:val="808080"/>
+          <w:kern w:val="0"/>
+        </w:rPr>
+        <w:t>.</w:t>
+      </w:r>
+      <w:r>
+        <w:rPr>
+          <w:rFonts w:ascii="Consolas" w:hAnsi="Consolas" w:cs="Consolas"/>
+          <w:color w:val="000000"/>
+          <w:kern w:val="0"/>
+        </w:rPr>
+        <w:t xml:space="preserve">MaThuoc </w:t>
+      </w:r>
+      <w:r>
+        <w:rPr>
+          <w:rFonts w:ascii="Consolas" w:hAnsi="Consolas" w:cs="Consolas"/>
+          <w:color w:val="FF0000"/>
+          <w:kern w:val="0"/>
+        </w:rPr>
+        <w:t>N'Mã thuốc'</w:t>
+      </w:r>
+      <w:r>
+        <w:rPr>
+          <w:rFonts w:ascii="Consolas" w:hAnsi="Consolas" w:cs="Consolas"/>
+          <w:color w:val="808080"/>
+          <w:kern w:val="0"/>
+        </w:rPr>
+        <w:t>,</w:t>
+      </w:r>
+      <w:r>
+        <w:rPr>
+          <w:rFonts w:ascii="Consolas" w:hAnsi="Consolas" w:cs="Consolas"/>
+          <w:color w:val="000000"/>
+          <w:kern w:val="0"/>
+        </w:rPr>
+        <w:t xml:space="preserve"> TenThuoc </w:t>
+      </w:r>
+      <w:r>
+        <w:rPr>
+          <w:rFonts w:ascii="Consolas" w:hAnsi="Consolas" w:cs="Consolas"/>
+          <w:color w:val="FF0000"/>
+          <w:kern w:val="0"/>
+        </w:rPr>
+        <w:t>N'Tên thuốc'</w:t>
+      </w:r>
+      <w:r>
+        <w:rPr>
+          <w:rFonts w:ascii="Consolas" w:hAnsi="Consolas" w:cs="Consolas"/>
+          <w:color w:val="808080"/>
+          <w:kern w:val="0"/>
+        </w:rPr>
+        <w:t>,</w:t>
+      </w:r>
+      <w:r>
+        <w:rPr>
+          <w:rFonts w:ascii="Consolas" w:hAnsi="Consolas" w:cs="Consolas"/>
+          <w:color w:val="000000"/>
+          <w:kern w:val="0"/>
+        </w:rPr>
+        <w:t xml:space="preserve"> </w:t>
+      </w:r>
+      <w:r>
+        <w:rPr>
+          <w:rFonts w:ascii="Consolas" w:hAnsi="Consolas" w:cs="Consolas"/>
+          <w:color w:val="FF00FF"/>
+          <w:kern w:val="0"/>
+        </w:rPr>
+        <w:t>sum</w:t>
+      </w:r>
+      <w:r>
+        <w:rPr>
+          <w:rFonts w:ascii="Consolas" w:hAnsi="Consolas" w:cs="Consolas"/>
+          <w:color w:val="808080"/>
+          <w:kern w:val="0"/>
+        </w:rPr>
+        <w:t>(</w:t>
+      </w:r>
+      <w:r>
+        <w:rPr>
+          <w:rFonts w:ascii="Consolas" w:hAnsi="Consolas" w:cs="Consolas"/>
+          <w:color w:val="000000"/>
+          <w:kern w:val="0"/>
+        </w:rPr>
+        <w:t>SoLuong</w:t>
+      </w:r>
+      <w:r>
+        <w:rPr>
+          <w:rFonts w:ascii="Consolas" w:hAnsi="Consolas" w:cs="Consolas"/>
+          <w:color w:val="808080"/>
+          <w:kern w:val="0"/>
+        </w:rPr>
+        <w:t>)</w:t>
+      </w:r>
+      <w:r>
+        <w:rPr>
+          <w:rFonts w:ascii="Consolas" w:hAnsi="Consolas" w:cs="Consolas"/>
+          <w:color w:val="000000"/>
+          <w:kern w:val="0"/>
+        </w:rPr>
+        <w:t xml:space="preserve"> </w:t>
+      </w:r>
+      <w:r>
+        <w:rPr>
+          <w:rFonts w:ascii="Consolas" w:hAnsi="Consolas" w:cs="Consolas"/>
+          <w:color w:val="FF0000"/>
+          <w:kern w:val="0"/>
+        </w:rPr>
+        <w:t>N'Đã bán ra'</w:t>
+      </w:r>
+      <w:r>
+        <w:rPr>
+          <w:rFonts w:ascii="Consolas" w:hAnsi="Consolas" w:cs="Consolas"/>
+          <w:color w:val="808080"/>
+          <w:kern w:val="0"/>
+        </w:rPr>
+        <w:t>,</w:t>
+      </w:r>
+      <w:r>
+        <w:rPr>
+          <w:rFonts w:ascii="Consolas" w:hAnsi="Consolas" w:cs="Consolas"/>
+          <w:color w:val="000000"/>
+          <w:kern w:val="0"/>
+        </w:rPr>
+        <w:t xml:space="preserve"> Donvi </w:t>
+      </w:r>
+      <w:r>
+        <w:rPr>
+          <w:rFonts w:ascii="Consolas" w:hAnsi="Consolas" w:cs="Consolas"/>
+          <w:color w:val="FF0000"/>
+          <w:kern w:val="0"/>
+        </w:rPr>
+        <w:t>N'Đơn vị'</w:t>
+      </w:r>
+    </w:p>
+    <w:p>
+      <w:pPr>
+        <w:autoSpaceDE w:val="0"/>
+        <w:autoSpaceDN w:val="0"/>
+        <w:adjustRightInd w:val="0"/>
+        <w:spacing w:after="0" w:line="240" w:lineRule="auto"/>
+        <w:rPr>
+          <w:rFonts w:ascii="Consolas" w:hAnsi="Consolas" w:cs="Consolas"/>
+          <w:color w:val="000000"/>
+          <w:kern w:val="0"/>
+        </w:rPr>
+      </w:pPr>
+      <w:r>
+        <w:rPr>
+          <w:rFonts w:ascii="Consolas" w:hAnsi="Consolas" w:cs="Consolas"/>
+          <w:color w:val="0000FF"/>
+          <w:kern w:val="0"/>
+        </w:rPr>
+        <w:t>FROM</w:t>
+      </w:r>
+      <w:r>
+        <w:rPr>
+          <w:rFonts w:ascii="Consolas" w:hAnsi="Consolas" w:cs="Consolas"/>
+          <w:color w:val="000000"/>
+          <w:kern w:val="0"/>
+        </w:rPr>
+        <w:t xml:space="preserve"> Thuoc TH </w:t>
+      </w:r>
+      <w:r>
+        <w:rPr>
+          <w:rFonts w:ascii="Consolas" w:hAnsi="Consolas" w:cs="Consolas"/>
+          <w:color w:val="808080"/>
+          <w:kern w:val="0"/>
+        </w:rPr>
+        <w:t>inner</w:t>
+      </w:r>
+      <w:r>
+        <w:rPr>
+          <w:rFonts w:ascii="Consolas" w:hAnsi="Consolas" w:cs="Consolas"/>
+          <w:color w:val="000000"/>
+          <w:kern w:val="0"/>
+        </w:rPr>
+        <w:t xml:space="preserve"> </w:t>
+      </w:r>
+      <w:r>
+        <w:rPr>
+          <w:rFonts w:ascii="Consolas" w:hAnsi="Consolas" w:cs="Consolas"/>
+          <w:color w:val="808080"/>
+          <w:kern w:val="0"/>
+        </w:rPr>
+        <w:t>join</w:t>
+      </w:r>
+      <w:r>
+        <w:rPr>
+          <w:rFonts w:ascii="Consolas" w:hAnsi="Consolas" w:cs="Consolas"/>
+          <w:color w:val="000000"/>
+          <w:kern w:val="0"/>
+        </w:rPr>
+        <w:t xml:space="preserve"> CT_Donthuoc CTDT </w:t>
+      </w:r>
+      <w:r>
+        <w:rPr>
+          <w:rFonts w:ascii="Consolas" w:hAnsi="Consolas" w:cs="Consolas"/>
+          <w:color w:val="0000FF"/>
+          <w:kern w:val="0"/>
+        </w:rPr>
+        <w:t>on</w:t>
+      </w:r>
+      <w:r>
+        <w:rPr>
+          <w:rFonts w:ascii="Consolas" w:hAnsi="Consolas" w:cs="Consolas"/>
+          <w:color w:val="000000"/>
+          <w:kern w:val="0"/>
+        </w:rPr>
+        <w:t xml:space="preserve"> TH</w:t>
+      </w:r>
+      <w:r>
+        <w:rPr>
+          <w:rFonts w:ascii="Consolas" w:hAnsi="Consolas" w:cs="Consolas"/>
+          <w:color w:val="808080"/>
+          <w:kern w:val="0"/>
+        </w:rPr>
+        <w:t>.</w:t>
+      </w:r>
+      <w:r>
+        <w:rPr>
+          <w:rFonts w:ascii="Consolas" w:hAnsi="Consolas" w:cs="Consolas"/>
+          <w:color w:val="000000"/>
+          <w:kern w:val="0"/>
+        </w:rPr>
+        <w:t xml:space="preserve">MaThuoc </w:t>
+      </w:r>
+      <w:r>
+        <w:rPr>
+          <w:rFonts w:ascii="Consolas" w:hAnsi="Consolas" w:cs="Consolas"/>
+          <w:color w:val="808080"/>
+          <w:kern w:val="0"/>
+        </w:rPr>
+        <w:t>=</w:t>
+      </w:r>
+      <w:r>
+        <w:rPr>
+          <w:rFonts w:ascii="Consolas" w:hAnsi="Consolas" w:cs="Consolas"/>
+          <w:color w:val="000000"/>
+          <w:kern w:val="0"/>
+        </w:rPr>
+        <w:t xml:space="preserve"> CTDT</w:t>
+      </w:r>
+      <w:r>
+        <w:rPr>
+          <w:rFonts w:ascii="Consolas" w:hAnsi="Consolas" w:cs="Consolas"/>
+          <w:color w:val="808080"/>
+          <w:kern w:val="0"/>
+        </w:rPr>
+        <w:t>.</w:t>
+      </w:r>
+      <w:r>
+        <w:rPr>
+          <w:rFonts w:ascii="Consolas" w:hAnsi="Consolas" w:cs="Consolas"/>
+          <w:color w:val="000000"/>
+          <w:kern w:val="0"/>
+        </w:rPr>
+        <w:t>MaThuoc</w:t>
+      </w:r>
+    </w:p>
+    <w:p>
+      <w:pPr>
+        <w:autoSpaceDE w:val="0"/>
+        <w:autoSpaceDN w:val="0"/>
+        <w:adjustRightInd w:val="0"/>
+        <w:spacing w:after="0" w:line="240" w:lineRule="auto"/>
+        <w:rPr>
+          <w:rFonts w:ascii="Consolas" w:hAnsi="Consolas" w:cs="Consolas"/>
+          <w:color w:val="000000"/>
+          <w:kern w:val="0"/>
+        </w:rPr>
+      </w:pPr>
+      <w:r>
+        <w:rPr>
+          <w:rFonts w:ascii="Consolas" w:hAnsi="Consolas" w:cs="Consolas"/>
+          <w:color w:val="0000FF"/>
+          <w:kern w:val="0"/>
+        </w:rPr>
+        <w:t>GROUP</w:t>
+      </w:r>
+      <w:r>
+        <w:rPr>
+          <w:rFonts w:ascii="Consolas" w:hAnsi="Consolas" w:cs="Consolas"/>
+          <w:color w:val="000000"/>
+          <w:kern w:val="0"/>
+        </w:rPr>
+        <w:t xml:space="preserve"> </w:t>
+      </w:r>
+      <w:r>
+        <w:rPr>
+          <w:rFonts w:ascii="Consolas" w:hAnsi="Consolas" w:cs="Consolas"/>
+          <w:color w:val="0000FF"/>
+          <w:kern w:val="0"/>
+        </w:rPr>
+        <w:t>BY</w:t>
+      </w:r>
+      <w:r>
+        <w:rPr>
+          <w:rFonts w:ascii="Consolas" w:hAnsi="Consolas" w:cs="Consolas"/>
+          <w:color w:val="000000"/>
+          <w:kern w:val="0"/>
+        </w:rPr>
+        <w:t xml:space="preserve"> TH</w:t>
+      </w:r>
+      <w:r>
+        <w:rPr>
+          <w:rFonts w:ascii="Consolas" w:hAnsi="Consolas" w:cs="Consolas"/>
+          <w:color w:val="808080"/>
+          <w:kern w:val="0"/>
+        </w:rPr>
+        <w:t>.</w:t>
+      </w:r>
+      <w:r>
+        <w:rPr>
+          <w:rFonts w:ascii="Consolas" w:hAnsi="Consolas" w:cs="Consolas"/>
+          <w:color w:val="000000"/>
+          <w:kern w:val="0"/>
+        </w:rPr>
+        <w:t>MaThuoc</w:t>
+      </w:r>
+      <w:r>
+        <w:rPr>
+          <w:rFonts w:ascii="Consolas" w:hAnsi="Consolas" w:cs="Consolas"/>
+          <w:color w:val="808080"/>
+          <w:kern w:val="0"/>
+        </w:rPr>
+        <w:t>,</w:t>
+      </w:r>
+      <w:r>
+        <w:rPr>
+          <w:rFonts w:ascii="Consolas" w:hAnsi="Consolas" w:cs="Consolas"/>
+          <w:color w:val="000000"/>
+          <w:kern w:val="0"/>
+        </w:rPr>
+        <w:t xml:space="preserve"> TenThuoc</w:t>
+      </w:r>
+      <w:r>
+        <w:rPr>
+          <w:rFonts w:ascii="Consolas" w:hAnsi="Consolas" w:cs="Consolas"/>
+          <w:color w:val="808080"/>
+          <w:kern w:val="0"/>
+        </w:rPr>
+        <w:t>,</w:t>
+      </w:r>
+      <w:r>
+        <w:rPr>
+          <w:rFonts w:ascii="Consolas" w:hAnsi="Consolas" w:cs="Consolas"/>
+          <w:color w:val="000000"/>
+          <w:kern w:val="0"/>
+        </w:rPr>
+        <w:t xml:space="preserve"> Donvi</w:t>
+      </w:r>
+    </w:p>
+    <w:p>
+      <w:pPr>
+        <w:autoSpaceDE w:val="0"/>
+        <w:autoSpaceDN w:val="0"/>
+        <w:adjustRightInd w:val="0"/>
+        <w:spacing w:after="0" w:line="240" w:lineRule="auto"/>
+        <w:rPr>
+          <w:rFonts w:ascii="Consolas" w:hAnsi="Consolas" w:cs="Consolas"/>
+          <w:color w:val="000000"/>
+          <w:kern w:val="0"/>
+        </w:rPr>
+      </w:pPr>
+      <w:r>
+        <w:rPr>
+          <w:rFonts w:ascii="Consolas" w:hAnsi="Consolas" w:cs="Consolas"/>
+          <w:color w:val="0000FF"/>
+          <w:kern w:val="0"/>
+        </w:rPr>
+        <w:t>HAVING</w:t>
+      </w:r>
+      <w:r>
+        <w:rPr>
+          <w:rFonts w:ascii="Consolas" w:hAnsi="Consolas" w:cs="Consolas"/>
+          <w:color w:val="000000"/>
+          <w:kern w:val="0"/>
+        </w:rPr>
+        <w:t xml:space="preserve"> </w:t>
+      </w:r>
+      <w:r>
+        <w:rPr>
+          <w:rFonts w:ascii="Consolas" w:hAnsi="Consolas" w:cs="Consolas"/>
+          <w:color w:val="FF00FF"/>
+          <w:kern w:val="0"/>
+        </w:rPr>
+        <w:t>sum</w:t>
+      </w:r>
+      <w:r>
+        <w:rPr>
+          <w:rFonts w:ascii="Consolas" w:hAnsi="Consolas" w:cs="Consolas"/>
+          <w:color w:val="808080"/>
+          <w:kern w:val="0"/>
+        </w:rPr>
+        <w:t>(</w:t>
+      </w:r>
+      <w:r>
+        <w:rPr>
+          <w:rFonts w:ascii="Consolas" w:hAnsi="Consolas" w:cs="Consolas"/>
+          <w:color w:val="000000"/>
+          <w:kern w:val="0"/>
+        </w:rPr>
+        <w:t>SoLuong</w:t>
+      </w:r>
+      <w:r>
+        <w:rPr>
+          <w:rFonts w:ascii="Consolas" w:hAnsi="Consolas" w:cs="Consolas"/>
+          <w:color w:val="808080"/>
+          <w:kern w:val="0"/>
+        </w:rPr>
+        <w:t>)</w:t>
+      </w:r>
+      <w:r>
+        <w:rPr>
+          <w:rFonts w:ascii="Consolas" w:hAnsi="Consolas" w:cs="Consolas"/>
+          <w:color w:val="000000"/>
+          <w:kern w:val="0"/>
+        </w:rPr>
+        <w:t xml:space="preserve"> </w:t>
+      </w:r>
+      <w:r>
+        <w:rPr>
+          <w:rFonts w:ascii="Consolas" w:hAnsi="Consolas" w:cs="Consolas"/>
+          <w:color w:val="808080"/>
+          <w:kern w:val="0"/>
+        </w:rPr>
+        <w:t>=</w:t>
+      </w:r>
+      <w:r>
+        <w:rPr>
+          <w:rFonts w:ascii="Consolas" w:hAnsi="Consolas" w:cs="Consolas"/>
+          <w:color w:val="0000FF"/>
+          <w:kern w:val="0"/>
+        </w:rPr>
+        <w:t xml:space="preserve"> </w:t>
+      </w:r>
+      <w:r>
+        <w:rPr>
+          <w:rFonts w:ascii="Consolas" w:hAnsi="Consolas" w:cs="Consolas"/>
+          <w:color w:val="808080"/>
+          <w:kern w:val="0"/>
+        </w:rPr>
+        <w:t>(</w:t>
+      </w:r>
+      <w:r>
+        <w:rPr>
+          <w:rFonts w:ascii="Consolas" w:hAnsi="Consolas" w:cs="Consolas"/>
+          <w:color w:val="0000FF"/>
+          <w:kern w:val="0"/>
+        </w:rPr>
+        <w:t>SELECT</w:t>
+      </w:r>
+      <w:r>
+        <w:rPr>
+          <w:rFonts w:ascii="Consolas" w:hAnsi="Consolas" w:cs="Consolas"/>
+          <w:color w:val="000000"/>
+          <w:kern w:val="0"/>
+        </w:rPr>
+        <w:t xml:space="preserve"> </w:t>
+      </w:r>
+      <w:r>
+        <w:rPr>
+          <w:rFonts w:ascii="Consolas" w:hAnsi="Consolas" w:cs="Consolas"/>
+          <w:color w:val="0000FF"/>
+          <w:kern w:val="0"/>
+        </w:rPr>
+        <w:t>top</w:t>
+      </w:r>
+      <w:r>
+        <w:rPr>
+          <w:rFonts w:ascii="Consolas" w:hAnsi="Consolas" w:cs="Consolas"/>
+          <w:color w:val="000000"/>
+          <w:kern w:val="0"/>
+        </w:rPr>
+        <w:t xml:space="preserve"> 1 </w:t>
+      </w:r>
+      <w:r>
+        <w:rPr>
+          <w:rFonts w:ascii="Consolas" w:hAnsi="Consolas" w:cs="Consolas"/>
+          <w:color w:val="FF00FF"/>
+          <w:kern w:val="0"/>
+        </w:rPr>
+        <w:t>sum</w:t>
+      </w:r>
+      <w:r>
+        <w:rPr>
+          <w:rFonts w:ascii="Consolas" w:hAnsi="Consolas" w:cs="Consolas"/>
+          <w:color w:val="808080"/>
+          <w:kern w:val="0"/>
+        </w:rPr>
+        <w:t>(</w:t>
+      </w:r>
+      <w:r>
+        <w:rPr>
+          <w:rFonts w:ascii="Consolas" w:hAnsi="Consolas" w:cs="Consolas"/>
+          <w:color w:val="000000"/>
+          <w:kern w:val="0"/>
+        </w:rPr>
+        <w:t>Soluong</w:t>
+      </w:r>
+      <w:r>
+        <w:rPr>
+          <w:rFonts w:ascii="Consolas" w:hAnsi="Consolas" w:cs="Consolas"/>
+          <w:color w:val="808080"/>
+          <w:kern w:val="0"/>
+        </w:rPr>
+        <w:t>)</w:t>
+      </w:r>
+      <w:r>
+        <w:rPr>
+          <w:rFonts w:ascii="Consolas" w:hAnsi="Consolas" w:cs="Consolas"/>
+          <w:color w:val="000000"/>
+          <w:kern w:val="0"/>
+        </w:rPr>
+        <w:t xml:space="preserve"> </w:t>
+      </w:r>
+      <w:r>
+        <w:rPr>
+          <w:rFonts w:ascii="Consolas" w:hAnsi="Consolas" w:cs="Consolas"/>
+          <w:color w:val="0000FF"/>
+          <w:kern w:val="0"/>
+        </w:rPr>
+        <w:t>FROM</w:t>
+      </w:r>
+      <w:r>
+        <w:rPr>
+          <w:rFonts w:ascii="Consolas" w:hAnsi="Consolas" w:cs="Consolas"/>
+          <w:color w:val="000000"/>
+          <w:kern w:val="0"/>
+        </w:rPr>
+        <w:t xml:space="preserve"> CT_Donthuoc </w:t>
+      </w:r>
+      <w:r>
+        <w:rPr>
+          <w:rFonts w:ascii="Consolas" w:hAnsi="Consolas" w:cs="Consolas"/>
+          <w:color w:val="0000FF"/>
+          <w:kern w:val="0"/>
+        </w:rPr>
+        <w:t>GROUP</w:t>
+      </w:r>
+      <w:r>
+        <w:rPr>
+          <w:rFonts w:ascii="Consolas" w:hAnsi="Consolas" w:cs="Consolas"/>
+          <w:color w:val="000000"/>
+          <w:kern w:val="0"/>
+        </w:rPr>
+        <w:t xml:space="preserve"> </w:t>
+      </w:r>
+      <w:r>
+        <w:rPr>
+          <w:rFonts w:ascii="Consolas" w:hAnsi="Consolas" w:cs="Consolas"/>
+          <w:color w:val="0000FF"/>
+          <w:kern w:val="0"/>
+        </w:rPr>
+        <w:t>BY</w:t>
+      </w:r>
+      <w:r>
+        <w:rPr>
+          <w:rFonts w:ascii="Consolas" w:hAnsi="Consolas" w:cs="Consolas"/>
+          <w:color w:val="000000"/>
+          <w:kern w:val="0"/>
+        </w:rPr>
+        <w:t xml:space="preserve"> MaThuoc </w:t>
+      </w:r>
+      <w:r>
+        <w:rPr>
+          <w:rFonts w:ascii="Consolas" w:hAnsi="Consolas" w:cs="Consolas"/>
+          <w:color w:val="0000FF"/>
+          <w:kern w:val="0"/>
+        </w:rPr>
+        <w:t>ORDER</w:t>
+      </w:r>
+      <w:r>
+        <w:rPr>
+          <w:rFonts w:ascii="Consolas" w:hAnsi="Consolas" w:cs="Consolas"/>
+          <w:color w:val="000000"/>
+          <w:kern w:val="0"/>
+        </w:rPr>
+        <w:t xml:space="preserve"> </w:t>
+      </w:r>
+      <w:r>
+        <w:rPr>
+          <w:rFonts w:ascii="Consolas" w:hAnsi="Consolas" w:cs="Consolas"/>
+          <w:color w:val="0000FF"/>
+          <w:kern w:val="0"/>
+        </w:rPr>
+        <w:t>BY</w:t>
+      </w:r>
+      <w:r>
+        <w:rPr>
+          <w:rFonts w:ascii="Consolas" w:hAnsi="Consolas" w:cs="Consolas"/>
+          <w:color w:val="000000"/>
+          <w:kern w:val="0"/>
+        </w:rPr>
+        <w:t xml:space="preserve"> </w:t>
+      </w:r>
+      <w:r>
+        <w:rPr>
+          <w:rFonts w:ascii="Consolas" w:hAnsi="Consolas" w:cs="Consolas"/>
+          <w:color w:val="FF00FF"/>
+          <w:kern w:val="0"/>
+        </w:rPr>
+        <w:t>sum</w:t>
+      </w:r>
+      <w:r>
+        <w:rPr>
+          <w:rFonts w:ascii="Consolas" w:hAnsi="Consolas" w:cs="Consolas"/>
+          <w:color w:val="808080"/>
+          <w:kern w:val="0"/>
+        </w:rPr>
+        <w:t>(</w:t>
+      </w:r>
+      <w:r>
+        <w:rPr>
+          <w:rFonts w:ascii="Consolas" w:hAnsi="Consolas" w:cs="Consolas"/>
+          <w:color w:val="000000"/>
+          <w:kern w:val="0"/>
+        </w:rPr>
+        <w:t>Soluong</w:t>
+      </w:r>
+      <w:r>
+        <w:rPr>
+          <w:rFonts w:ascii="Consolas" w:hAnsi="Consolas" w:cs="Consolas"/>
+          <w:color w:val="808080"/>
+          <w:kern w:val="0"/>
+        </w:rPr>
+        <w:t>)</w:t>
+      </w:r>
+      <w:r>
+        <w:rPr>
+          <w:rFonts w:ascii="Consolas" w:hAnsi="Consolas" w:cs="Consolas"/>
+          <w:color w:val="000000"/>
+          <w:kern w:val="0"/>
+        </w:rPr>
+        <w:t xml:space="preserve"> </w:t>
+      </w:r>
+      <w:r>
+        <w:rPr>
+          <w:rFonts w:ascii="Consolas" w:hAnsi="Consolas" w:cs="Consolas"/>
+          <w:color w:val="0000FF"/>
+          <w:kern w:val="0"/>
+        </w:rPr>
+        <w:t>DESC</w:t>
+      </w:r>
+      <w:r>
+        <w:rPr>
+          <w:rFonts w:ascii="Consolas" w:hAnsi="Consolas" w:cs="Consolas"/>
+          <w:color w:val="808080"/>
+          <w:kern w:val="0"/>
+        </w:rPr>
+        <w:t>)</w:t>
+      </w:r>
+    </w:p>
+    <w:p>
+      <w:pPr>
+        <w:autoSpaceDE w:val="0"/>
+        <w:autoSpaceDN w:val="0"/>
+        <w:adjustRightInd w:val="0"/>
+        <w:spacing w:after="0" w:line="240" w:lineRule="auto"/>
+        <w:rPr>
+          <w:rFonts w:ascii="Consolas" w:hAnsi="Consolas" w:cs="Consolas"/>
+          <w:color w:val="000000"/>
+          <w:kern w:val="0"/>
+        </w:rPr>
+      </w:pPr>
+    </w:p>
+    <w:p>
+      <w:pPr>
+        <w:autoSpaceDE w:val="0"/>
+        <w:autoSpaceDN w:val="0"/>
+        <w:adjustRightInd w:val="0"/>
+        <w:spacing w:after="0" w:line="240" w:lineRule="auto"/>
+        <w:rPr>
+          <w:rFonts w:ascii="Consolas" w:hAnsi="Consolas" w:cs="Consolas"/>
+          <w:color w:val="000000"/>
+          <w:kern w:val="0"/>
+        </w:rPr>
+      </w:pPr>
+    </w:p>
+    <w:p>
+      <w:pPr>
+        <w:rPr>
+          <w:rFonts w:ascii="Consolas" w:hAnsi="Consolas" w:cs="Consolas"/>
+          <w:color w:val="000000"/>
+          <w:kern w:val="0"/>
+        </w:rPr>
+      </w:pPr>
+      <w:r>
+        <w:rPr>
+          <w:rFonts w:ascii="Consolas" w:hAnsi="Consolas" w:cs="Consolas"/>
+          <w:color w:val="0000FF"/>
+          <w:kern w:val="0"/>
+        </w:rPr>
+        <w:t>SELECT</w:t>
+      </w:r>
+      <w:r>
+        <w:rPr>
+          <w:rFonts w:ascii="Consolas" w:hAnsi="Consolas" w:cs="Consolas"/>
+          <w:color w:val="000000"/>
+          <w:kern w:val="0"/>
+        </w:rPr>
+        <w:t xml:space="preserve"> </w:t>
+      </w:r>
+      <w:r>
+        <w:rPr>
+          <w:rFonts w:ascii="Consolas" w:hAnsi="Consolas" w:cs="Consolas"/>
+          <w:color w:val="808080"/>
+          <w:kern w:val="0"/>
+        </w:rPr>
+        <w:t>*</w:t>
+      </w:r>
+      <w:r>
+        <w:rPr>
+          <w:rFonts w:ascii="Consolas" w:hAnsi="Consolas" w:cs="Consolas"/>
+          <w:color w:val="000000"/>
+          <w:kern w:val="0"/>
+        </w:rPr>
+        <w:t xml:space="preserve"> </w:t>
+      </w:r>
+      <w:r>
+        <w:rPr>
+          <w:rFonts w:ascii="Consolas" w:hAnsi="Consolas" w:cs="Consolas"/>
+          <w:color w:val="0000FF"/>
+          <w:kern w:val="0"/>
+        </w:rPr>
+        <w:t>FROM</w:t>
+      </w:r>
+      <w:r>
+        <w:rPr>
+          <w:rFonts w:ascii="Consolas" w:hAnsi="Consolas" w:cs="Consolas"/>
+          <w:color w:val="000000"/>
+          <w:kern w:val="0"/>
+        </w:rPr>
+        <w:t xml:space="preserve"> Thongtinthuoc</w:t>
+      </w:r>
+    </w:p>
+    <w:p>
+      <w:pPr>
+        <w:rPr>
+          <w:rFonts w:ascii="Times New Roman" w:hAnsi="Times New Roman" w:cs="Times New Roman"/>
+          <w:b/>
+          <w:bCs/>
+          <w:color w:val="000000"/>
+          <w:kern w:val="0"/>
+        </w:rPr>
+      </w:pPr>
+      <w:r>
+        <w:rPr>
+          <w:rFonts w:ascii="Times New Roman" w:hAnsi="Times New Roman" w:cs="Times New Roman"/>
+          <w:b/>
+          <w:bCs/>
+          <w:color w:val="000000"/>
+          <w:kern w:val="0"/>
+        </w:rPr>
+        <w:t>Kết quả:</w:t>
+      </w:r>
+      <w:r>
+        <w:rPr>
+          <w:rFonts w:ascii="Times New Roman" w:hAnsi="Times New Roman" w:cs="Times New Roman"/>
+          <w:b/>
+          <w:bCs/>
+          <w:color w:val="000000"/>
+          <w:kern w:val="0"/>
+        </w:rPr>
+        <w:br/>
+      </w:r>
+      <w:r>
+        <w:rPr>
+          <w:rFonts w:ascii="Times New Roman" w:hAnsi="Times New Roman" w:cs="Times New Roman"/>
+          <w:b/>
+          <w:bCs/>
+          <w:color w:val="000000"/>
+          <w:kern w:val="0"/>
+        </w:rPr>
+        <w:drawing>
+          <wp:inline distT="0" distB="0" distL="0" distR="0" wp14:anchorId="25752A63" wp14:editId="4985BEF2">
+            <wp:extent cx="3753374" cy="885949"/>
+            <wp:effectExtent l="0" t="0" r="0" b="9525"/>
+            <wp:docPr id="1700420497" name="Picture 1" descr="A screenshot of a computer&#10;&#10;Description automatically generated"/>
+            <wp:cNvGraphicFramePr>
+              <a:graphicFrameLocks xmlns:a="http://schemas.openxmlformats.org/drawingml/2006/main" noChangeAspect="1"/>
+            </wp:cNvGraphicFramePr>
+            <a:graphic xmlns:a="http://schemas.openxmlformats.org/drawingml/2006/main">
+              <a:graphicData uri="http://schemas.openxmlformats.org/drawingml/2006/picture">
+                <pic:pic xmlns:pic="http://schemas.openxmlformats.org/drawingml/2006/picture">
+                  <pic:nvPicPr>
+                    <pic:cNvPr id="1700420497" name="Picture 1" descr="A screenshot of a computer&#10;&#10;Description automatically generated"/>
+                    <pic:cNvPicPr/>
+                  </pic:nvPicPr>
+                  <pic:blipFill>
+                    <a:blip r:embed="rId8"/>
+                    <a:stretch>
+                      <a:fillRect/>
+                    </a:stretch>
+                  </pic:blipFill>
+                  <pic:spPr>
+                    <a:xfrm>
+                      <a:off x="0" y="0"/>
+                      <a:ext cx="3753374" cy="885949"/>
+                    </a:xfrm>
+                    <a:prstGeom prst="rect">
+                      <a:avLst/>
+                    </a:prstGeom>
+                  </pic:spPr>
+                </pic:pic>
+              </a:graphicData>
+            </a:graphic>
+          </wp:inline>
+        </w:drawing>
+      </w:r>
+    </w:p>
+    <w:p>
+      <w:pPr>
+        <w:pStyle w:val="ListParagraph"/>
+        <w:numPr>
+          <w:ilvl w:val="0"/>
+          <w:numId w:val="7"/>
+        </w:numPr>
+        <w:rPr>
+          <w:rFonts w:ascii="Times New Roman" w:hAnsi="Times New Roman" w:cs="Times New Roman"/>
+          <w:b/>
+          <w:bCs/>
+          <w:sz w:val="24"/>
+          <w:szCs w:val="24"/>
+        </w:rPr>
+      </w:pPr>
+      <w:r>
+        <w:rPr>
+          <w:rFonts w:ascii="Times New Roman" w:hAnsi="Times New Roman" w:cs="Times New Roman"/>
+          <w:b/>
+          <w:bCs/>
+          <w:sz w:val="24"/>
+          <w:szCs w:val="24"/>
+        </w:rPr>
+        <w:t>Tạo VIEW</w:t>
+      </w:r>
+      <w:r>
+        <w:rPr>
+          <w:rFonts w:ascii="Times New Roman" w:hAnsi="Times New Roman" w:cs="Times New Roman"/>
+          <w:b/>
+          <w:bCs/>
+          <w:sz w:val="24"/>
+          <w:szCs w:val="24"/>
+        </w:rPr>
+        <w:t xml:space="preserve"> </w:t>
+      </w:r>
+      <w:r>
+        <w:rPr>
+          <w:rFonts w:ascii="Times New Roman" w:hAnsi="Times New Roman" w:cs="Times New Roman"/>
+          <w:b/>
+          <w:bCs/>
+          <w:sz w:val="24"/>
+          <w:szCs w:val="24"/>
+        </w:rPr>
+        <w:t>cho biết khoa nào có số lượt bệnh nhân thăm khám, sử dụng dịch vụ nhiều nhất</w:t>
+      </w:r>
+    </w:p>
+    <w:p>
+      <w:pPr>
+        <w:pStyle w:val="ListParagraph"/>
+        <w:ind w:left="1440"/>
+        <w:rPr>
+          <w:rFonts w:ascii="Times New Roman" w:hAnsi="Times New Roman" w:cs="Times New Roman"/>
+          <w:sz w:val="24"/>
+          <w:szCs w:val="24"/>
+        </w:rPr>
+      </w:pPr>
+    </w:p>
+    <w:p>
+      <w:pPr>
+        <w:pStyle w:val="ListParagraph"/>
+        <w:numPr>
+          <w:ilvl w:val="0"/>
+          <w:numId w:val="7"/>
+        </w:numPr>
+        <w:rPr>
+          <w:rFonts w:ascii="Times New Roman" w:hAnsi="Times New Roman" w:cs="Times New Roman"/>
+          <w:b/>
+          <w:bCs/>
+          <w:sz w:val="24"/>
+          <w:szCs w:val="24"/>
+        </w:rPr>
+      </w:pPr>
+      <w:r>
+        <w:rPr>
+          <w:rFonts w:ascii="Times New Roman" w:hAnsi="Times New Roman" w:cs="Times New Roman"/>
+          <w:b/>
+          <w:bCs/>
+          <w:sz w:val="24"/>
+          <w:szCs w:val="24"/>
+        </w:rPr>
+        <w:t>Tạo VIEW</w:t>
+      </w:r>
+      <w:r>
+        <w:rPr>
+          <w:rFonts w:ascii="Times New Roman" w:hAnsi="Times New Roman" w:cs="Times New Roman"/>
+          <w:b/>
+          <w:bCs/>
+          <w:sz w:val="24"/>
+          <w:szCs w:val="24"/>
+        </w:rPr>
+        <w:t xml:space="preserve"> </w:t>
+      </w:r>
+      <w:r>
+        <w:rPr>
+          <w:rFonts w:ascii="Times New Roman" w:hAnsi="Times New Roman" w:cs="Times New Roman"/>
+          <w:b/>
+          <w:bCs/>
+          <w:sz w:val="24"/>
+          <w:szCs w:val="24"/>
+        </w:rPr>
+        <w:t>cho biết dịch vụ nào có ít bệnh nhân sử dụng nhất</w:t>
+      </w:r>
+    </w:p>
+    <w:p>
+      <w:pPr>
+        <w:pStyle w:val="ListParagraph"/>
+        <w:ind w:left="1440" w:hanging="1440"/>
+        <w:rPr>
+          <w:rFonts w:ascii="Times New Roman" w:hAnsi="Times New Roman" w:cs="Times New Roman"/>
+          <w:sz w:val="24"/>
+          <w:szCs w:val="24"/>
+        </w:rPr>
+      </w:pPr>
+    </w:p>
+    <w:p>
+      <w:pPr>
+        <w:pStyle w:val="ListParagraph"/>
+        <w:ind w:left="1080" w:right="4" w:hanging="1080"/>
+        <w:rPr>
+          <w:rFonts w:ascii="Times New Roman" w:hAnsi="Times New Roman" w:cs="Times New Roman"/>
+          <w:b/>
+          <w:bCs/>
+          <w:sz w:val="32"/>
+          <w:szCs w:val="32"/>
+        </w:rPr>
+      </w:pPr>
+    </w:p>
+    <w:p>
+      <w:pPr>
+        <w:ind w:right="4"/>
+        <w:rPr>
+          <w:rFonts w:ascii="Times New Roman" w:hAnsi="Times New Roman" w:cs="Times New Roman"/>
+          <w:b/>
+          <w:bCs/>
+          <w:sz w:val="32"/>
+          <w:szCs w:val="32"/>
+        </w:rPr>
+      </w:pPr>
+    </w:p>
     <w:sectPr>
       <w:pgSz w:w="12240" w:h="15840"/>
       <w:pgMar w:top="1440" w:right="1440" w:bottom="1440" w:left="1440" w:header="708" w:footer="708" w:gutter="0"/>
@@ -8795,6 +11861,276 @@
 <file path=word/numbering.xml><?xml version="1.0" encoding="utf-8"?>
 <w:numbering xmlns:wpc="http://schemas.microsoft.com/office/word/2010/wordprocessingCanvas" xmlns:cx="http://schemas.microsoft.com/office/drawing/2014/chartex" xmlns:cx1="http://schemas.microsoft.com/office/drawing/2015/9/8/chartex" xmlns:cx2="http://schemas.microsoft.com/office/drawing/2015/10/21/chartex" xmlns:cx3="http://schemas.microsoft.com/office/drawing/2016/5/9/chartex" xmlns:cx4="http://schemas.microsoft.com/office/drawing/2016/5/10/chartex" xmlns:cx5="http://schemas.microsoft.com/office/drawing/2016/5/11/chartex" xmlns:cx6="http://schemas.microsoft.com/office/drawing/2016/5/12/chartex" xmlns:cx7="http://schemas.microsoft.com/office/drawing/2016/5/13/chartex" xmlns:cx8="http://schemas.microsoft.com/office/drawing/2016/5/14/chartex" xmlns:mc="http://schemas.openxmlformats.org/markup-compatibility/2006" xmlns:aink="http://schemas.microsoft.com/office/drawing/2016/ink" xmlns:am3d="http://schemas.microsoft.com/office/drawing/2017/model3d" xmlns:o="urn:schemas-microsoft-com:office:office" xmlns:oel="http://schemas.microsoft.com/office/2019/extlst" xmlns:r="http://schemas.openxmlformats.org/officeDocument/2006/relationships" xmlns:m="http://schemas.openxmlformats.org/officeDocument/2006/math" xmlns:v="urn:schemas-microsoft-com:vml" xmlns:wp14="http://schemas.microsoft.com/office/word/2010/wordprocessingDrawing" xmlns:wp="http://schemas.openxmlformats.org/drawingml/2006/wordprocessingDrawing" xmlns:w10="urn:schemas-microsoft-com:office:word" xmlns:w="http://schemas.openxmlformats.org/wordprocessingml/2006/main" xmlns:w14="http://schemas.microsoft.com/office/word/2010/wordml" xmlns:w15="http://schemas.microsoft.com/office/word/2012/wordml" xmlns:w16cex="http://schemas.microsoft.com/office/word/2018/wordml/cex" xmlns:w16cid="http://schemas.microsoft.com/office/word/2016/wordml/cid" xmlns:w16="http://schemas.microsoft.com/office/word/2018/wordml" xmlns:w16du="http://schemas.microsoft.com/office/word/2023/wordml/word16du" xmlns:w16sdtdh="http://schemas.microsoft.com/office/word/2020/wordml/sdtdatahash" xmlns:w16se="http://schemas.microsoft.com/office/word/2015/wordml/symex" xmlns:wpg="http://schemas.microsoft.com/office/word/2010/wordprocessingGroup" xmlns:wpi="http://schemas.microsoft.com/office/word/2010/wordprocessingInk" xmlns:wne="http://schemas.microsoft.com/office/word/2006/wordml" xmlns:wps="http://schemas.microsoft.com/office/word/2010/wordprocessingShape" mc:Ignorable="w14 w15 w16se w16cid w16 w16cex w16sdtdh w16du wp14">
   <w:abstractNum w:abstractNumId="0" w15:restartNumberingAfterBreak="0">
+    <w:nsid w:val="153A0986"/>
+    <w:multiLevelType w:val="hybridMultilevel"/>
+    <w:tmpl w:val="F828D478"/>
+    <w:lvl w:ilvl="0" w:tplc="FF5C367E">
+      <w:start w:val="1"/>
+      <w:numFmt w:val="decimal"/>
+      <w:lvlText w:val="%1."/>
+      <w:lvlJc w:val="left"/>
+      <w:pPr>
+        <w:ind w:left="1440" w:hanging="360"/>
+      </w:pPr>
+      <w:rPr>
+        <w:rFonts w:hint="default"/>
+        <w:b w:val="0"/>
+        <w:sz w:val="24"/>
+      </w:rPr>
+    </w:lvl>
+    <w:lvl w:ilvl="1" w:tplc="04090019" w:tentative="1">
+      <w:start w:val="1"/>
+      <w:numFmt w:val="lowerLetter"/>
+      <w:lvlText w:val="%2."/>
+      <w:lvlJc w:val="left"/>
+      <w:pPr>
+        <w:ind w:left="2160" w:hanging="360"/>
+      </w:pPr>
+    </w:lvl>
+    <w:lvl w:ilvl="2" w:tplc="0409001B" w:tentative="1">
+      <w:start w:val="1"/>
+      <w:numFmt w:val="lowerRoman"/>
+      <w:lvlText w:val="%3."/>
+      <w:lvlJc w:val="right"/>
+      <w:pPr>
+        <w:ind w:left="2880" w:hanging="180"/>
+      </w:pPr>
+    </w:lvl>
+    <w:lvl w:ilvl="3" w:tplc="0409000F" w:tentative="1">
+      <w:start w:val="1"/>
+      <w:numFmt w:val="decimal"/>
+      <w:lvlText w:val="%4."/>
+      <w:lvlJc w:val="left"/>
+      <w:pPr>
+        <w:ind w:left="3600" w:hanging="360"/>
+      </w:pPr>
+    </w:lvl>
+    <w:lvl w:ilvl="4" w:tplc="04090019" w:tentative="1">
+      <w:start w:val="1"/>
+      <w:numFmt w:val="lowerLetter"/>
+      <w:lvlText w:val="%5."/>
+      <w:lvlJc w:val="left"/>
+      <w:pPr>
+        <w:ind w:left="4320" w:hanging="360"/>
+      </w:pPr>
+    </w:lvl>
+    <w:lvl w:ilvl="5" w:tplc="0409001B" w:tentative="1">
+      <w:start w:val="1"/>
+      <w:numFmt w:val="lowerRoman"/>
+      <w:lvlText w:val="%6."/>
+      <w:lvlJc w:val="right"/>
+      <w:pPr>
+        <w:ind w:left="5040" w:hanging="180"/>
+      </w:pPr>
+    </w:lvl>
+    <w:lvl w:ilvl="6" w:tplc="0409000F" w:tentative="1">
+      <w:start w:val="1"/>
+      <w:numFmt w:val="decimal"/>
+      <w:lvlText w:val="%7."/>
+      <w:lvlJc w:val="left"/>
+      <w:pPr>
+        <w:ind w:left="5760" w:hanging="360"/>
+      </w:pPr>
+    </w:lvl>
+    <w:lvl w:ilvl="7" w:tplc="04090019" w:tentative="1">
+      <w:start w:val="1"/>
+      <w:numFmt w:val="lowerLetter"/>
+      <w:lvlText w:val="%8."/>
+      <w:lvlJc w:val="left"/>
+      <w:pPr>
+        <w:ind w:left="6480" w:hanging="360"/>
+      </w:pPr>
+    </w:lvl>
+    <w:lvl w:ilvl="8" w:tplc="0409001B" w:tentative="1">
+      <w:start w:val="1"/>
+      <w:numFmt w:val="lowerRoman"/>
+      <w:lvlText w:val="%9."/>
+      <w:lvlJc w:val="right"/>
+      <w:pPr>
+        <w:ind w:left="7200" w:hanging="180"/>
+      </w:pPr>
+    </w:lvl>
+  </w:abstractNum>
+  <w:abstractNum w:abstractNumId="1" w15:restartNumberingAfterBreak="0">
+    <w:nsid w:val="2EAA76E6"/>
+    <w:multiLevelType w:val="hybridMultilevel"/>
+    <w:tmpl w:val="0D9EDAAC"/>
+    <w:lvl w:ilvl="0" w:tplc="FFFFFFFF">
+      <w:start w:val="1"/>
+      <w:numFmt w:val="upperRoman"/>
+      <w:lvlText w:val="%1."/>
+      <w:lvlJc w:val="left"/>
+      <w:pPr>
+        <w:ind w:left="1080" w:hanging="720"/>
+      </w:pPr>
+      <w:rPr>
+        <w:rFonts w:hint="default"/>
+      </w:rPr>
+    </w:lvl>
+    <w:lvl w:ilvl="1" w:tplc="FFFFFFFF" w:tentative="1">
+      <w:start w:val="1"/>
+      <w:numFmt w:val="lowerLetter"/>
+      <w:lvlText w:val="%2."/>
+      <w:lvlJc w:val="left"/>
+      <w:pPr>
+        <w:ind w:left="1440" w:hanging="360"/>
+      </w:pPr>
+    </w:lvl>
+    <w:lvl w:ilvl="2" w:tplc="FFFFFFFF" w:tentative="1">
+      <w:start w:val="1"/>
+      <w:numFmt w:val="lowerRoman"/>
+      <w:lvlText w:val="%3."/>
+      <w:lvlJc w:val="right"/>
+      <w:pPr>
+        <w:ind w:left="2160" w:hanging="180"/>
+      </w:pPr>
+    </w:lvl>
+    <w:lvl w:ilvl="3" w:tplc="FFFFFFFF" w:tentative="1">
+      <w:start w:val="1"/>
+      <w:numFmt w:val="decimal"/>
+      <w:lvlText w:val="%4."/>
+      <w:lvlJc w:val="left"/>
+      <w:pPr>
+        <w:ind w:left="2880" w:hanging="360"/>
+      </w:pPr>
+    </w:lvl>
+    <w:lvl w:ilvl="4" w:tplc="FFFFFFFF" w:tentative="1">
+      <w:start w:val="1"/>
+      <w:numFmt w:val="lowerLetter"/>
+      <w:lvlText w:val="%5."/>
+      <w:lvlJc w:val="left"/>
+      <w:pPr>
+        <w:ind w:left="3600" w:hanging="360"/>
+      </w:pPr>
+    </w:lvl>
+    <w:lvl w:ilvl="5" w:tplc="FFFFFFFF" w:tentative="1">
+      <w:start w:val="1"/>
+      <w:numFmt w:val="lowerRoman"/>
+      <w:lvlText w:val="%6."/>
+      <w:lvlJc w:val="right"/>
+      <w:pPr>
+        <w:ind w:left="4320" w:hanging="180"/>
+      </w:pPr>
+    </w:lvl>
+    <w:lvl w:ilvl="6" w:tplc="FFFFFFFF" w:tentative="1">
+      <w:start w:val="1"/>
+      <w:numFmt w:val="decimal"/>
+      <w:lvlText w:val="%7."/>
+      <w:lvlJc w:val="left"/>
+      <w:pPr>
+        <w:ind w:left="5040" w:hanging="360"/>
+      </w:pPr>
+    </w:lvl>
+    <w:lvl w:ilvl="7" w:tplc="FFFFFFFF" w:tentative="1">
+      <w:start w:val="1"/>
+      <w:numFmt w:val="lowerLetter"/>
+      <w:lvlText w:val="%8."/>
+      <w:lvlJc w:val="left"/>
+      <w:pPr>
+        <w:ind w:left="5760" w:hanging="360"/>
+      </w:pPr>
+    </w:lvl>
+    <w:lvl w:ilvl="8" w:tplc="FFFFFFFF" w:tentative="1">
+      <w:start w:val="1"/>
+      <w:numFmt w:val="lowerRoman"/>
+      <w:lvlText w:val="%9."/>
+      <w:lvlJc w:val="right"/>
+      <w:pPr>
+        <w:ind w:left="6480" w:hanging="180"/>
+      </w:pPr>
+    </w:lvl>
+  </w:abstractNum>
+  <w:abstractNum w:abstractNumId="2" w15:restartNumberingAfterBreak="0">
+    <w:nsid w:val="41F508A1"/>
+    <w:multiLevelType w:val="hybridMultilevel"/>
+    <w:tmpl w:val="632630BA"/>
+    <w:lvl w:ilvl="0" w:tplc="C310F562">
+      <w:start w:val="1"/>
+      <w:numFmt w:val="decimal"/>
+      <w:lvlText w:val="%1."/>
+      <w:lvlJc w:val="left"/>
+      <w:pPr>
+        <w:ind w:left="1440" w:hanging="360"/>
+      </w:pPr>
+      <w:rPr>
+        <w:rFonts w:hint="default"/>
+        <w:sz w:val="24"/>
+      </w:rPr>
+    </w:lvl>
+    <w:lvl w:ilvl="1" w:tplc="04090019" w:tentative="1">
+      <w:start w:val="1"/>
+      <w:numFmt w:val="lowerLetter"/>
+      <w:lvlText w:val="%2."/>
+      <w:lvlJc w:val="left"/>
+      <w:pPr>
+        <w:ind w:left="2160" w:hanging="360"/>
+      </w:pPr>
+    </w:lvl>
+    <w:lvl w:ilvl="2" w:tplc="0409001B" w:tentative="1">
+      <w:start w:val="1"/>
+      <w:numFmt w:val="lowerRoman"/>
+      <w:lvlText w:val="%3."/>
+      <w:lvlJc w:val="right"/>
+      <w:pPr>
+        <w:ind w:left="2880" w:hanging="180"/>
+      </w:pPr>
+    </w:lvl>
+    <w:lvl w:ilvl="3" w:tplc="0409000F" w:tentative="1">
+      <w:start w:val="1"/>
+      <w:numFmt w:val="decimal"/>
+      <w:lvlText w:val="%4."/>
+      <w:lvlJc w:val="left"/>
+      <w:pPr>
+        <w:ind w:left="3600" w:hanging="360"/>
+      </w:pPr>
+    </w:lvl>
+    <w:lvl w:ilvl="4" w:tplc="04090019" w:tentative="1">
+      <w:start w:val="1"/>
+      <w:numFmt w:val="lowerLetter"/>
+      <w:lvlText w:val="%5."/>
+      <w:lvlJc w:val="left"/>
+      <w:pPr>
+        <w:ind w:left="4320" w:hanging="360"/>
+      </w:pPr>
+    </w:lvl>
+    <w:lvl w:ilvl="5" w:tplc="0409001B" w:tentative="1">
+      <w:start w:val="1"/>
+      <w:numFmt w:val="lowerRoman"/>
+      <w:lvlText w:val="%6."/>
+      <w:lvlJc w:val="right"/>
+      <w:pPr>
+        <w:ind w:left="5040" w:hanging="180"/>
+      </w:pPr>
+    </w:lvl>
+    <w:lvl w:ilvl="6" w:tplc="0409000F" w:tentative="1">
+      <w:start w:val="1"/>
+      <w:numFmt w:val="decimal"/>
+      <w:lvlText w:val="%7."/>
+      <w:lvlJc w:val="left"/>
+      <w:pPr>
+        <w:ind w:left="5760" w:hanging="360"/>
+      </w:pPr>
+    </w:lvl>
+    <w:lvl w:ilvl="7" w:tplc="04090019" w:tentative="1">
+      <w:start w:val="1"/>
+      <w:numFmt w:val="lowerLetter"/>
+      <w:lvlText w:val="%8."/>
+      <w:lvlJc w:val="left"/>
+      <w:pPr>
+        <w:ind w:left="6480" w:hanging="360"/>
+      </w:pPr>
+    </w:lvl>
+    <w:lvl w:ilvl="8" w:tplc="0409001B" w:tentative="1">
+      <w:start w:val="1"/>
+      <w:numFmt w:val="lowerRoman"/>
+      <w:lvlText w:val="%9."/>
+      <w:lvlJc w:val="right"/>
+      <w:pPr>
+        <w:ind w:left="7200" w:hanging="180"/>
+      </w:pPr>
+    </w:lvl>
+  </w:abstractNum>
+  <w:abstractNum w:abstractNumId="3" w15:restartNumberingAfterBreak="0">
     <w:nsid w:val="47C761E2"/>
     <w:multiLevelType w:val="hybridMultilevel"/>
     <w:tmpl w:val="050C00C2"/>
@@ -8883,7 +12219,7 @@
       </w:pPr>
     </w:lvl>
   </w:abstractNum>
-  <w:abstractNum w:abstractNumId="1" w15:restartNumberingAfterBreak="0">
+  <w:abstractNum w:abstractNumId="4" w15:restartNumberingAfterBreak="0">
     <w:nsid w:val="6A021784"/>
     <w:multiLevelType w:val="hybridMultilevel"/>
     <w:tmpl w:val="13A29A02"/>
@@ -8996,7 +12332,7 @@
       </w:rPr>
     </w:lvl>
   </w:abstractNum>
-  <w:abstractNum w:abstractNumId="2" w15:restartNumberingAfterBreak="0">
+  <w:abstractNum w:abstractNumId="5" w15:restartNumberingAfterBreak="0">
     <w:nsid w:val="6A2E2E01"/>
     <w:multiLevelType w:val="hybridMultilevel"/>
     <w:tmpl w:val="0D9EDAAC"/>
@@ -9085,7 +12421,97 @@
       </w:pPr>
     </w:lvl>
   </w:abstractNum>
-  <w:abstractNum w:abstractNumId="3" w15:restartNumberingAfterBreak="0">
+  <w:abstractNum w:abstractNumId="6" w15:restartNumberingAfterBreak="0">
+    <w:nsid w:val="777E689C"/>
+    <w:multiLevelType w:val="hybridMultilevel"/>
+    <w:tmpl w:val="632630BA"/>
+    <w:lvl w:ilvl="0" w:tplc="FFFFFFFF">
+      <w:start w:val="1"/>
+      <w:numFmt w:val="decimal"/>
+      <w:lvlText w:val="%1."/>
+      <w:lvlJc w:val="left"/>
+      <w:pPr>
+        <w:ind w:left="1440" w:hanging="360"/>
+      </w:pPr>
+      <w:rPr>
+        <w:rFonts w:hint="default"/>
+        <w:sz w:val="24"/>
+      </w:rPr>
+    </w:lvl>
+    <w:lvl w:ilvl="1" w:tplc="FFFFFFFF" w:tentative="1">
+      <w:start w:val="1"/>
+      <w:numFmt w:val="lowerLetter"/>
+      <w:lvlText w:val="%2."/>
+      <w:lvlJc w:val="left"/>
+      <w:pPr>
+        <w:ind w:left="2160" w:hanging="360"/>
+      </w:pPr>
+    </w:lvl>
+    <w:lvl w:ilvl="2" w:tplc="FFFFFFFF" w:tentative="1">
+      <w:start w:val="1"/>
+      <w:numFmt w:val="lowerRoman"/>
+      <w:lvlText w:val="%3."/>
+      <w:lvlJc w:val="right"/>
+      <w:pPr>
+        <w:ind w:left="2880" w:hanging="180"/>
+      </w:pPr>
+    </w:lvl>
+    <w:lvl w:ilvl="3" w:tplc="FFFFFFFF" w:tentative="1">
+      <w:start w:val="1"/>
+      <w:numFmt w:val="decimal"/>
+      <w:lvlText w:val="%4."/>
+      <w:lvlJc w:val="left"/>
+      <w:pPr>
+        <w:ind w:left="3600" w:hanging="360"/>
+      </w:pPr>
+    </w:lvl>
+    <w:lvl w:ilvl="4" w:tplc="FFFFFFFF" w:tentative="1">
+      <w:start w:val="1"/>
+      <w:numFmt w:val="lowerLetter"/>
+      <w:lvlText w:val="%5."/>
+      <w:lvlJc w:val="left"/>
+      <w:pPr>
+        <w:ind w:left="4320" w:hanging="360"/>
+      </w:pPr>
+    </w:lvl>
+    <w:lvl w:ilvl="5" w:tplc="FFFFFFFF" w:tentative="1">
+      <w:start w:val="1"/>
+      <w:numFmt w:val="lowerRoman"/>
+      <w:lvlText w:val="%6."/>
+      <w:lvlJc w:val="right"/>
+      <w:pPr>
+        <w:ind w:left="5040" w:hanging="180"/>
+      </w:pPr>
+    </w:lvl>
+    <w:lvl w:ilvl="6" w:tplc="FFFFFFFF" w:tentative="1">
+      <w:start w:val="1"/>
+      <w:numFmt w:val="decimal"/>
+      <w:lvlText w:val="%7."/>
+      <w:lvlJc w:val="left"/>
+      <w:pPr>
+        <w:ind w:left="5760" w:hanging="360"/>
+      </w:pPr>
+    </w:lvl>
+    <w:lvl w:ilvl="7" w:tplc="FFFFFFFF" w:tentative="1">
+      <w:start w:val="1"/>
+      <w:numFmt w:val="lowerLetter"/>
+      <w:lvlText w:val="%8."/>
+      <w:lvlJc w:val="left"/>
+      <w:pPr>
+        <w:ind w:left="6480" w:hanging="360"/>
+      </w:pPr>
+    </w:lvl>
+    <w:lvl w:ilvl="8" w:tplc="FFFFFFFF" w:tentative="1">
+      <w:start w:val="1"/>
+      <w:numFmt w:val="lowerRoman"/>
+      <w:lvlText w:val="%9."/>
+      <w:lvlJc w:val="right"/>
+      <w:pPr>
+        <w:ind w:left="7200" w:hanging="180"/>
+      </w:pPr>
+    </w:lvl>
+  </w:abstractNum>
+  <w:abstractNum w:abstractNumId="7" w15:restartNumberingAfterBreak="0">
     <w:nsid w:val="79EB7953"/>
     <w:multiLevelType w:val="hybridMultilevel"/>
     <w:tmpl w:val="5E9638B6"/>
@@ -9199,16 +12625,28 @@
     </w:lvl>
   </w:abstractNum>
   <w:num w:numId="1" w16cid:durableId="1312253647">
+    <w:abstractNumId w:val="5"/>
+  </w:num>
+  <w:num w:numId="2" w16cid:durableId="1406731105">
+    <w:abstractNumId w:val="4"/>
+  </w:num>
+  <w:num w:numId="3" w16cid:durableId="121274226">
+    <w:abstractNumId w:val="3"/>
+  </w:num>
+  <w:num w:numId="4" w16cid:durableId="491722255">
+    <w:abstractNumId w:val="7"/>
+  </w:num>
+  <w:num w:numId="5" w16cid:durableId="699739545">
+    <w:abstractNumId w:val="1"/>
+  </w:num>
+  <w:num w:numId="6" w16cid:durableId="1315138610">
+    <w:abstractNumId w:val="0"/>
+  </w:num>
+  <w:num w:numId="7" w16cid:durableId="1956860398">
     <w:abstractNumId w:val="2"/>
   </w:num>
-  <w:num w:numId="2" w16cid:durableId="1406731105">
-    <w:abstractNumId w:val="1"/>
-  </w:num>
-  <w:num w:numId="3" w16cid:durableId="121274226">
-    <w:abstractNumId w:val="0"/>
-  </w:num>
-  <w:num w:numId="4" w16cid:durableId="491722255">
-    <w:abstractNumId w:val="3"/>
+  <w:num w:numId="8" w16cid:durableId="1707099803">
+    <w:abstractNumId w:val="6"/>
   </w:num>
 </w:numbering>
 </file>

</xml_diff>

<commit_message>
add view 5 and update bao_cao
</commit_message>
<xml_diff>
--- a/bao_cao.docx
+++ b/bao_cao.docx
@@ -12374,6 +12374,7 @@
           <w:rFonts w:ascii="Times New Roman" w:hAnsi="Times New Roman" w:cs="Times New Roman"/>
           <w:b/>
           <w:bCs/>
+          <w:noProof/>
           <w:color w:val="000000"/>
           <w:kern w:val="0"/>
         </w:rPr>
@@ -12427,6 +12428,17 @@
     </w:p>
     <w:p>
       <w:pPr>
+        <w:rPr>
+          <w:rFonts w:ascii="Times New Roman" w:hAnsi="Times New Roman" w:cs="Times New Roman"/>
+          <w:b/>
+          <w:bCs/>
+          <w:color w:val="000000"/>
+          <w:kern w:val="0"/>
+        </w:rPr>
+      </w:pPr>
+    </w:p>
+    <w:p>
+      <w:pPr>
         <w:pStyle w:val="ListParagraph"/>
         <w:numPr>
           <w:ilvl w:val="0"/>
@@ -12473,19 +12485,1627 @@
     </w:p>
     <w:p>
       <w:pPr>
-        <w:pStyle w:val="ListParagraph"/>
-        <w:ind w:left="1440" w:hanging="1440"/>
-        <w:rPr>
-          <w:rFonts w:ascii="Times New Roman" w:hAnsi="Times New Roman" w:cs="Times New Roman"/>
-          <w:sz w:val="24"/>
-          <w:szCs w:val="24"/>
-        </w:rPr>
-      </w:pPr>
+        <w:autoSpaceDE w:val="0"/>
+        <w:autoSpaceDN w:val="0"/>
+        <w:adjustRightInd w:val="0"/>
+        <w:spacing w:after="0" w:line="240" w:lineRule="auto"/>
+        <w:rPr>
+          <w:rFonts w:ascii="Consolas" w:hAnsi="Consolas" w:cs="Consolas"/>
+          <w:color w:val="000000"/>
+          <w:kern w:val="0"/>
+        </w:rPr>
+      </w:pPr>
+      <w:r>
+        <w:rPr>
+          <w:rFonts w:ascii="Consolas" w:hAnsi="Consolas" w:cs="Consolas"/>
+          <w:color w:val="0000FF"/>
+          <w:kern w:val="0"/>
+        </w:rPr>
+        <w:t>CREATE</w:t>
+      </w:r>
+      <w:r>
+        <w:rPr>
+          <w:rFonts w:ascii="Consolas" w:hAnsi="Consolas" w:cs="Consolas"/>
+          <w:color w:val="000000"/>
+          <w:kern w:val="0"/>
+        </w:rPr>
+        <w:t xml:space="preserve"> </w:t>
+      </w:r>
+      <w:r>
+        <w:rPr>
+          <w:rFonts w:ascii="Consolas" w:hAnsi="Consolas" w:cs="Consolas"/>
+          <w:color w:val="0000FF"/>
+          <w:kern w:val="0"/>
+        </w:rPr>
+        <w:t>VIEW</w:t>
+      </w:r>
+      <w:r>
+        <w:rPr>
+          <w:rFonts w:ascii="Consolas" w:hAnsi="Consolas" w:cs="Consolas"/>
+          <w:color w:val="000000"/>
+          <w:kern w:val="0"/>
+        </w:rPr>
+        <w:t xml:space="preserve"> Thongtinchiphi</w:t>
+      </w:r>
     </w:p>
     <w:p>
       <w:pPr>
-        <w:pStyle w:val="ListParagraph"/>
-        <w:ind w:left="1080" w:right="4" w:hanging="1080"/>
+        <w:autoSpaceDE w:val="0"/>
+        <w:autoSpaceDN w:val="0"/>
+        <w:adjustRightInd w:val="0"/>
+        <w:spacing w:after="0" w:line="240" w:lineRule="auto"/>
+        <w:rPr>
+          <w:rFonts w:ascii="Consolas" w:hAnsi="Consolas" w:cs="Consolas"/>
+          <w:color w:val="000000"/>
+          <w:kern w:val="0"/>
+        </w:rPr>
+      </w:pPr>
+      <w:r>
+        <w:rPr>
+          <w:rFonts w:ascii="Consolas" w:hAnsi="Consolas" w:cs="Consolas"/>
+          <w:color w:val="0000FF"/>
+          <w:kern w:val="0"/>
+        </w:rPr>
+        <w:t>AS</w:t>
+      </w:r>
+    </w:p>
+    <w:p>
+      <w:pPr>
+        <w:autoSpaceDE w:val="0"/>
+        <w:autoSpaceDN w:val="0"/>
+        <w:adjustRightInd w:val="0"/>
+        <w:spacing w:after="0" w:line="240" w:lineRule="auto"/>
+        <w:rPr>
+          <w:rFonts w:ascii="Consolas" w:hAnsi="Consolas" w:cs="Consolas"/>
+          <w:color w:val="000000"/>
+          <w:kern w:val="0"/>
+        </w:rPr>
+      </w:pPr>
+      <w:r>
+        <w:rPr>
+          <w:rFonts w:ascii="Consolas" w:hAnsi="Consolas" w:cs="Consolas"/>
+          <w:color w:val="0000FF"/>
+          <w:kern w:val="0"/>
+        </w:rPr>
+        <w:t>SELECT</w:t>
+      </w:r>
+      <w:r>
+        <w:rPr>
+          <w:rFonts w:ascii="Consolas" w:hAnsi="Consolas" w:cs="Consolas"/>
+          <w:color w:val="000000"/>
+          <w:kern w:val="0"/>
+        </w:rPr>
+        <w:t xml:space="preserve"> TinhTien</w:t>
+      </w:r>
+      <w:r>
+        <w:rPr>
+          <w:rFonts w:ascii="Consolas" w:hAnsi="Consolas" w:cs="Consolas"/>
+          <w:color w:val="808080"/>
+          <w:kern w:val="0"/>
+        </w:rPr>
+        <w:t>.</w:t>
+      </w:r>
+      <w:r>
+        <w:rPr>
+          <w:rFonts w:ascii="Consolas" w:hAnsi="Consolas" w:cs="Consolas"/>
+          <w:color w:val="000000"/>
+          <w:kern w:val="0"/>
+        </w:rPr>
+        <w:t xml:space="preserve">MaBN </w:t>
+      </w:r>
+      <w:r>
+        <w:rPr>
+          <w:rFonts w:ascii="Consolas" w:hAnsi="Consolas" w:cs="Consolas"/>
+          <w:color w:val="FF0000"/>
+          <w:kern w:val="0"/>
+        </w:rPr>
+        <w:t>N'Mã bệnh nhân'</w:t>
+      </w:r>
+      <w:r>
+        <w:rPr>
+          <w:rFonts w:ascii="Consolas" w:hAnsi="Consolas" w:cs="Consolas"/>
+          <w:color w:val="808080"/>
+          <w:kern w:val="0"/>
+        </w:rPr>
+        <w:t>,</w:t>
+      </w:r>
+      <w:r>
+        <w:rPr>
+          <w:rFonts w:ascii="Consolas" w:hAnsi="Consolas" w:cs="Consolas"/>
+          <w:color w:val="000000"/>
+          <w:kern w:val="0"/>
+        </w:rPr>
+        <w:t xml:space="preserve"> TenBN </w:t>
+      </w:r>
+      <w:r>
+        <w:rPr>
+          <w:rFonts w:ascii="Consolas" w:hAnsi="Consolas" w:cs="Consolas"/>
+          <w:color w:val="FF0000"/>
+          <w:kern w:val="0"/>
+        </w:rPr>
+        <w:t>N'Họ tên'</w:t>
+      </w:r>
+      <w:r>
+        <w:rPr>
+          <w:rFonts w:ascii="Consolas" w:hAnsi="Consolas" w:cs="Consolas"/>
+          <w:color w:val="808080"/>
+          <w:kern w:val="0"/>
+        </w:rPr>
+        <w:t>,</w:t>
+      </w:r>
+      <w:r>
+        <w:rPr>
+          <w:rFonts w:ascii="Consolas" w:hAnsi="Consolas" w:cs="Consolas"/>
+          <w:color w:val="000000"/>
+          <w:kern w:val="0"/>
+        </w:rPr>
+        <w:t xml:space="preserve"> </w:t>
+      </w:r>
+      <w:r>
+        <w:rPr>
+          <w:rFonts w:ascii="Consolas" w:hAnsi="Consolas" w:cs="Consolas"/>
+          <w:color w:val="FF00FF"/>
+          <w:kern w:val="0"/>
+        </w:rPr>
+        <w:t>sum</w:t>
+      </w:r>
+      <w:r>
+        <w:rPr>
+          <w:rFonts w:ascii="Consolas" w:hAnsi="Consolas" w:cs="Consolas"/>
+          <w:color w:val="808080"/>
+          <w:kern w:val="0"/>
+        </w:rPr>
+        <w:t>(</w:t>
+      </w:r>
+      <w:r>
+        <w:rPr>
+          <w:rFonts w:ascii="Consolas" w:hAnsi="Consolas" w:cs="Consolas"/>
+          <w:color w:val="000000"/>
+          <w:kern w:val="0"/>
+        </w:rPr>
+        <w:t>TinhTien</w:t>
+      </w:r>
+      <w:r>
+        <w:rPr>
+          <w:rFonts w:ascii="Consolas" w:hAnsi="Consolas" w:cs="Consolas"/>
+          <w:color w:val="808080"/>
+          <w:kern w:val="0"/>
+        </w:rPr>
+        <w:t>.</w:t>
+      </w:r>
+      <w:r>
+        <w:rPr>
+          <w:rFonts w:ascii="Consolas" w:hAnsi="Consolas" w:cs="Consolas"/>
+          <w:color w:val="000000"/>
+          <w:kern w:val="0"/>
+        </w:rPr>
+        <w:t>Tong</w:t>
+      </w:r>
+      <w:r>
+        <w:rPr>
+          <w:rFonts w:ascii="Consolas" w:hAnsi="Consolas" w:cs="Consolas"/>
+          <w:color w:val="808080"/>
+          <w:kern w:val="0"/>
+        </w:rPr>
+        <w:t>)</w:t>
+      </w:r>
+      <w:r>
+        <w:rPr>
+          <w:rFonts w:ascii="Consolas" w:hAnsi="Consolas" w:cs="Consolas"/>
+          <w:color w:val="000000"/>
+          <w:kern w:val="0"/>
+        </w:rPr>
+        <w:t xml:space="preserve"> </w:t>
+      </w:r>
+      <w:r>
+        <w:rPr>
+          <w:rFonts w:ascii="Consolas" w:hAnsi="Consolas" w:cs="Consolas"/>
+          <w:color w:val="FF0000"/>
+          <w:kern w:val="0"/>
+        </w:rPr>
+        <w:t>N'Số tiền phải trả'</w:t>
+      </w:r>
+    </w:p>
+    <w:p>
+      <w:pPr>
+        <w:autoSpaceDE w:val="0"/>
+        <w:autoSpaceDN w:val="0"/>
+        <w:adjustRightInd w:val="0"/>
+        <w:spacing w:after="0" w:line="240" w:lineRule="auto"/>
+        <w:rPr>
+          <w:rFonts w:ascii="Consolas" w:hAnsi="Consolas" w:cs="Consolas"/>
+          <w:color w:val="000000"/>
+          <w:kern w:val="0"/>
+        </w:rPr>
+      </w:pPr>
+      <w:r>
+        <w:rPr>
+          <w:rFonts w:ascii="Consolas" w:hAnsi="Consolas" w:cs="Consolas"/>
+          <w:color w:val="0000FF"/>
+          <w:kern w:val="0"/>
+        </w:rPr>
+        <w:t>FROM</w:t>
+      </w:r>
+      <w:r>
+        <w:rPr>
+          <w:rFonts w:ascii="Consolas" w:hAnsi="Consolas" w:cs="Consolas"/>
+          <w:color w:val="000000"/>
+          <w:kern w:val="0"/>
+        </w:rPr>
+        <w:t xml:space="preserve"> Benhnhan BN</w:t>
+      </w:r>
+      <w:r>
+        <w:rPr>
+          <w:rFonts w:ascii="Consolas" w:hAnsi="Consolas" w:cs="Consolas"/>
+          <w:color w:val="808080"/>
+          <w:kern w:val="0"/>
+        </w:rPr>
+        <w:t>,</w:t>
+      </w:r>
+      <w:r>
+        <w:rPr>
+          <w:rFonts w:ascii="Consolas" w:hAnsi="Consolas" w:cs="Consolas"/>
+          <w:color w:val="000000"/>
+          <w:kern w:val="0"/>
+        </w:rPr>
+        <w:t xml:space="preserve"> </w:t>
+      </w:r>
+    </w:p>
+    <w:p>
+      <w:pPr>
+        <w:autoSpaceDE w:val="0"/>
+        <w:autoSpaceDN w:val="0"/>
+        <w:adjustRightInd w:val="0"/>
+        <w:spacing w:after="0" w:line="240" w:lineRule="auto"/>
+        <w:rPr>
+          <w:rFonts w:ascii="Consolas" w:hAnsi="Consolas" w:cs="Consolas"/>
+          <w:color w:val="000000"/>
+          <w:kern w:val="0"/>
+        </w:rPr>
+      </w:pPr>
+      <w:r>
+        <w:rPr>
+          <w:rFonts w:ascii="Consolas" w:hAnsi="Consolas" w:cs="Consolas"/>
+          <w:color w:val="808080"/>
+          <w:kern w:val="0"/>
+        </w:rPr>
+        <w:t>(</w:t>
+      </w:r>
+    </w:p>
+    <w:p>
+      <w:pPr>
+        <w:autoSpaceDE w:val="0"/>
+        <w:autoSpaceDN w:val="0"/>
+        <w:adjustRightInd w:val="0"/>
+        <w:spacing w:after="0" w:line="240" w:lineRule="auto"/>
+        <w:rPr>
+          <w:rFonts w:ascii="Consolas" w:hAnsi="Consolas" w:cs="Consolas"/>
+          <w:color w:val="000000"/>
+          <w:kern w:val="0"/>
+        </w:rPr>
+      </w:pPr>
+      <w:r>
+        <w:rPr>
+          <w:rFonts w:ascii="Consolas" w:hAnsi="Consolas" w:cs="Consolas"/>
+          <w:color w:val="008000"/>
+          <w:kern w:val="0"/>
+        </w:rPr>
+        <w:t>-- Tổng tiền thuốc của mỗi bệnh nhân</w:t>
+      </w:r>
+    </w:p>
+    <w:p>
+      <w:pPr>
+        <w:autoSpaceDE w:val="0"/>
+        <w:autoSpaceDN w:val="0"/>
+        <w:adjustRightInd w:val="0"/>
+        <w:spacing w:after="0" w:line="240" w:lineRule="auto"/>
+        <w:rPr>
+          <w:rFonts w:ascii="Consolas" w:hAnsi="Consolas" w:cs="Consolas"/>
+          <w:color w:val="000000"/>
+          <w:kern w:val="0"/>
+        </w:rPr>
+      </w:pPr>
+      <w:r>
+        <w:rPr>
+          <w:rFonts w:ascii="Consolas" w:hAnsi="Consolas" w:cs="Consolas"/>
+          <w:color w:val="0000FF"/>
+          <w:kern w:val="0"/>
+        </w:rPr>
+        <w:t>SELECT</w:t>
+      </w:r>
+      <w:r>
+        <w:rPr>
+          <w:rFonts w:ascii="Consolas" w:hAnsi="Consolas" w:cs="Consolas"/>
+          <w:color w:val="000000"/>
+          <w:kern w:val="0"/>
+        </w:rPr>
+        <w:t xml:space="preserve"> DT</w:t>
+      </w:r>
+      <w:r>
+        <w:rPr>
+          <w:rFonts w:ascii="Consolas" w:hAnsi="Consolas" w:cs="Consolas"/>
+          <w:color w:val="808080"/>
+          <w:kern w:val="0"/>
+        </w:rPr>
+        <w:t>.</w:t>
+      </w:r>
+      <w:r>
+        <w:rPr>
+          <w:rFonts w:ascii="Consolas" w:hAnsi="Consolas" w:cs="Consolas"/>
+          <w:color w:val="000000"/>
+          <w:kern w:val="0"/>
+        </w:rPr>
+        <w:t>MaBN</w:t>
+      </w:r>
+      <w:r>
+        <w:rPr>
+          <w:rFonts w:ascii="Consolas" w:hAnsi="Consolas" w:cs="Consolas"/>
+          <w:color w:val="808080"/>
+          <w:kern w:val="0"/>
+        </w:rPr>
+        <w:t>,</w:t>
+      </w:r>
+      <w:r>
+        <w:rPr>
+          <w:rFonts w:ascii="Consolas" w:hAnsi="Consolas" w:cs="Consolas"/>
+          <w:color w:val="000000"/>
+          <w:kern w:val="0"/>
+        </w:rPr>
+        <w:t xml:space="preserve"> </w:t>
+      </w:r>
+      <w:r>
+        <w:rPr>
+          <w:rFonts w:ascii="Consolas" w:hAnsi="Consolas" w:cs="Consolas"/>
+          <w:color w:val="FF00FF"/>
+          <w:kern w:val="0"/>
+        </w:rPr>
+        <w:t>sum</w:t>
+      </w:r>
+      <w:r>
+        <w:rPr>
+          <w:rFonts w:ascii="Consolas" w:hAnsi="Consolas" w:cs="Consolas"/>
+          <w:color w:val="808080"/>
+          <w:kern w:val="0"/>
+        </w:rPr>
+        <w:t>(</w:t>
+      </w:r>
+      <w:r>
+        <w:rPr>
+          <w:rFonts w:ascii="Consolas" w:hAnsi="Consolas" w:cs="Consolas"/>
+          <w:color w:val="000000"/>
+          <w:kern w:val="0"/>
+        </w:rPr>
+        <w:t>TH</w:t>
+      </w:r>
+      <w:r>
+        <w:rPr>
+          <w:rFonts w:ascii="Consolas" w:hAnsi="Consolas" w:cs="Consolas"/>
+          <w:color w:val="808080"/>
+          <w:kern w:val="0"/>
+        </w:rPr>
+        <w:t>.</w:t>
+      </w:r>
+      <w:r>
+        <w:rPr>
+          <w:rFonts w:ascii="Consolas" w:hAnsi="Consolas" w:cs="Consolas"/>
+          <w:color w:val="000000"/>
+          <w:kern w:val="0"/>
+        </w:rPr>
+        <w:t xml:space="preserve">GiaThuoc </w:t>
+      </w:r>
+      <w:r>
+        <w:rPr>
+          <w:rFonts w:ascii="Consolas" w:hAnsi="Consolas" w:cs="Consolas"/>
+          <w:color w:val="808080"/>
+          <w:kern w:val="0"/>
+        </w:rPr>
+        <w:t>*</w:t>
+      </w:r>
+      <w:r>
+        <w:rPr>
+          <w:rFonts w:ascii="Consolas" w:hAnsi="Consolas" w:cs="Consolas"/>
+          <w:color w:val="000000"/>
+          <w:kern w:val="0"/>
+        </w:rPr>
+        <w:t xml:space="preserve"> CTDT</w:t>
+      </w:r>
+      <w:r>
+        <w:rPr>
+          <w:rFonts w:ascii="Consolas" w:hAnsi="Consolas" w:cs="Consolas"/>
+          <w:color w:val="808080"/>
+          <w:kern w:val="0"/>
+        </w:rPr>
+        <w:t>.</w:t>
+      </w:r>
+      <w:r>
+        <w:rPr>
+          <w:rFonts w:ascii="Consolas" w:hAnsi="Consolas" w:cs="Consolas"/>
+          <w:color w:val="000000"/>
+          <w:kern w:val="0"/>
+        </w:rPr>
+        <w:t>Soluong</w:t>
+      </w:r>
+      <w:r>
+        <w:rPr>
+          <w:rFonts w:ascii="Consolas" w:hAnsi="Consolas" w:cs="Consolas"/>
+          <w:color w:val="808080"/>
+          <w:kern w:val="0"/>
+        </w:rPr>
+        <w:t>)</w:t>
+      </w:r>
+      <w:r>
+        <w:rPr>
+          <w:rFonts w:ascii="Consolas" w:hAnsi="Consolas" w:cs="Consolas"/>
+          <w:color w:val="000000"/>
+          <w:kern w:val="0"/>
+        </w:rPr>
+        <w:t xml:space="preserve"> </w:t>
+      </w:r>
+      <w:r>
+        <w:rPr>
+          <w:rFonts w:ascii="Consolas" w:hAnsi="Consolas" w:cs="Consolas"/>
+          <w:color w:val="0000FF"/>
+          <w:kern w:val="0"/>
+        </w:rPr>
+        <w:t>AS</w:t>
+      </w:r>
+      <w:r>
+        <w:rPr>
+          <w:rFonts w:ascii="Consolas" w:hAnsi="Consolas" w:cs="Consolas"/>
+          <w:color w:val="000000"/>
+          <w:kern w:val="0"/>
+        </w:rPr>
+        <w:t xml:space="preserve"> Tong</w:t>
+      </w:r>
+    </w:p>
+    <w:p>
+      <w:pPr>
+        <w:autoSpaceDE w:val="0"/>
+        <w:autoSpaceDN w:val="0"/>
+        <w:adjustRightInd w:val="0"/>
+        <w:spacing w:after="0" w:line="240" w:lineRule="auto"/>
+        <w:rPr>
+          <w:rFonts w:ascii="Consolas" w:hAnsi="Consolas" w:cs="Consolas"/>
+          <w:color w:val="000000"/>
+          <w:kern w:val="0"/>
+        </w:rPr>
+      </w:pPr>
+      <w:r>
+        <w:rPr>
+          <w:rFonts w:ascii="Consolas" w:hAnsi="Consolas" w:cs="Consolas"/>
+          <w:color w:val="0000FF"/>
+          <w:kern w:val="0"/>
+        </w:rPr>
+        <w:t xml:space="preserve">FROM </w:t>
+      </w:r>
+      <w:r>
+        <w:rPr>
+          <w:rFonts w:ascii="Consolas" w:hAnsi="Consolas" w:cs="Consolas"/>
+          <w:color w:val="808080"/>
+          <w:kern w:val="0"/>
+        </w:rPr>
+        <w:t>(</w:t>
+      </w:r>
+      <w:r>
+        <w:rPr>
+          <w:rFonts w:ascii="Consolas" w:hAnsi="Consolas" w:cs="Consolas"/>
+          <w:color w:val="000000"/>
+          <w:kern w:val="0"/>
+        </w:rPr>
+        <w:t xml:space="preserve">Donthuoc DT </w:t>
+      </w:r>
+      <w:r>
+        <w:rPr>
+          <w:rFonts w:ascii="Consolas" w:hAnsi="Consolas" w:cs="Consolas"/>
+          <w:color w:val="808080"/>
+          <w:kern w:val="0"/>
+        </w:rPr>
+        <w:t>inner</w:t>
+      </w:r>
+      <w:r>
+        <w:rPr>
+          <w:rFonts w:ascii="Consolas" w:hAnsi="Consolas" w:cs="Consolas"/>
+          <w:color w:val="000000"/>
+          <w:kern w:val="0"/>
+        </w:rPr>
+        <w:t xml:space="preserve"> </w:t>
+      </w:r>
+      <w:r>
+        <w:rPr>
+          <w:rFonts w:ascii="Consolas" w:hAnsi="Consolas" w:cs="Consolas"/>
+          <w:color w:val="808080"/>
+          <w:kern w:val="0"/>
+        </w:rPr>
+        <w:t>join</w:t>
+      </w:r>
+      <w:r>
+        <w:rPr>
+          <w:rFonts w:ascii="Consolas" w:hAnsi="Consolas" w:cs="Consolas"/>
+          <w:color w:val="000000"/>
+          <w:kern w:val="0"/>
+        </w:rPr>
+        <w:t xml:space="preserve"> CT_Donthuoc CTDT </w:t>
+      </w:r>
+      <w:r>
+        <w:rPr>
+          <w:rFonts w:ascii="Consolas" w:hAnsi="Consolas" w:cs="Consolas"/>
+          <w:color w:val="0000FF"/>
+          <w:kern w:val="0"/>
+        </w:rPr>
+        <w:t>on</w:t>
+      </w:r>
+      <w:r>
+        <w:rPr>
+          <w:rFonts w:ascii="Consolas" w:hAnsi="Consolas" w:cs="Consolas"/>
+          <w:color w:val="000000"/>
+          <w:kern w:val="0"/>
+        </w:rPr>
+        <w:t xml:space="preserve"> DT</w:t>
+      </w:r>
+      <w:r>
+        <w:rPr>
+          <w:rFonts w:ascii="Consolas" w:hAnsi="Consolas" w:cs="Consolas"/>
+          <w:color w:val="808080"/>
+          <w:kern w:val="0"/>
+        </w:rPr>
+        <w:t>.</w:t>
+      </w:r>
+      <w:r>
+        <w:rPr>
+          <w:rFonts w:ascii="Consolas" w:hAnsi="Consolas" w:cs="Consolas"/>
+          <w:color w:val="000000"/>
+          <w:kern w:val="0"/>
+        </w:rPr>
+        <w:t xml:space="preserve">MaDT </w:t>
+      </w:r>
+      <w:r>
+        <w:rPr>
+          <w:rFonts w:ascii="Consolas" w:hAnsi="Consolas" w:cs="Consolas"/>
+          <w:color w:val="808080"/>
+          <w:kern w:val="0"/>
+        </w:rPr>
+        <w:t>=</w:t>
+      </w:r>
+      <w:r>
+        <w:rPr>
+          <w:rFonts w:ascii="Consolas" w:hAnsi="Consolas" w:cs="Consolas"/>
+          <w:color w:val="000000"/>
+          <w:kern w:val="0"/>
+        </w:rPr>
+        <w:t xml:space="preserve"> CTDT</w:t>
+      </w:r>
+      <w:r>
+        <w:rPr>
+          <w:rFonts w:ascii="Consolas" w:hAnsi="Consolas" w:cs="Consolas"/>
+          <w:color w:val="808080"/>
+          <w:kern w:val="0"/>
+        </w:rPr>
+        <w:t>.</w:t>
+      </w:r>
+      <w:r>
+        <w:rPr>
+          <w:rFonts w:ascii="Consolas" w:hAnsi="Consolas" w:cs="Consolas"/>
+          <w:color w:val="000000"/>
+          <w:kern w:val="0"/>
+        </w:rPr>
+        <w:t>MaDT</w:t>
+      </w:r>
+      <w:r>
+        <w:rPr>
+          <w:rFonts w:ascii="Consolas" w:hAnsi="Consolas" w:cs="Consolas"/>
+          <w:color w:val="808080"/>
+          <w:kern w:val="0"/>
+        </w:rPr>
+        <w:t>)</w:t>
+      </w:r>
+    </w:p>
+    <w:p>
+      <w:pPr>
+        <w:autoSpaceDE w:val="0"/>
+        <w:autoSpaceDN w:val="0"/>
+        <w:adjustRightInd w:val="0"/>
+        <w:spacing w:after="0" w:line="240" w:lineRule="auto"/>
+        <w:rPr>
+          <w:rFonts w:ascii="Consolas" w:hAnsi="Consolas" w:cs="Consolas"/>
+          <w:color w:val="000000"/>
+          <w:kern w:val="0"/>
+        </w:rPr>
+      </w:pPr>
+      <w:r>
+        <w:rPr>
+          <w:rFonts w:ascii="Consolas" w:hAnsi="Consolas" w:cs="Consolas"/>
+          <w:color w:val="808080"/>
+          <w:kern w:val="0"/>
+        </w:rPr>
+        <w:t>inner</w:t>
+      </w:r>
+      <w:r>
+        <w:rPr>
+          <w:rFonts w:ascii="Consolas" w:hAnsi="Consolas" w:cs="Consolas"/>
+          <w:color w:val="000000"/>
+          <w:kern w:val="0"/>
+        </w:rPr>
+        <w:t xml:space="preserve"> </w:t>
+      </w:r>
+      <w:r>
+        <w:rPr>
+          <w:rFonts w:ascii="Consolas" w:hAnsi="Consolas" w:cs="Consolas"/>
+          <w:color w:val="808080"/>
+          <w:kern w:val="0"/>
+        </w:rPr>
+        <w:t>join</w:t>
+      </w:r>
+      <w:r>
+        <w:rPr>
+          <w:rFonts w:ascii="Consolas" w:hAnsi="Consolas" w:cs="Consolas"/>
+          <w:color w:val="000000"/>
+          <w:kern w:val="0"/>
+        </w:rPr>
+        <w:t xml:space="preserve"> Thuoc TH </w:t>
+      </w:r>
+      <w:r>
+        <w:rPr>
+          <w:rFonts w:ascii="Consolas" w:hAnsi="Consolas" w:cs="Consolas"/>
+          <w:color w:val="0000FF"/>
+          <w:kern w:val="0"/>
+        </w:rPr>
+        <w:t>on</w:t>
+      </w:r>
+      <w:r>
+        <w:rPr>
+          <w:rFonts w:ascii="Consolas" w:hAnsi="Consolas" w:cs="Consolas"/>
+          <w:color w:val="000000"/>
+          <w:kern w:val="0"/>
+        </w:rPr>
+        <w:t xml:space="preserve"> CTDT</w:t>
+      </w:r>
+      <w:r>
+        <w:rPr>
+          <w:rFonts w:ascii="Consolas" w:hAnsi="Consolas" w:cs="Consolas"/>
+          <w:color w:val="808080"/>
+          <w:kern w:val="0"/>
+        </w:rPr>
+        <w:t>.</w:t>
+      </w:r>
+      <w:r>
+        <w:rPr>
+          <w:rFonts w:ascii="Consolas" w:hAnsi="Consolas" w:cs="Consolas"/>
+          <w:color w:val="000000"/>
+          <w:kern w:val="0"/>
+        </w:rPr>
+        <w:t xml:space="preserve">MaThuoc </w:t>
+      </w:r>
+      <w:r>
+        <w:rPr>
+          <w:rFonts w:ascii="Consolas" w:hAnsi="Consolas" w:cs="Consolas"/>
+          <w:color w:val="808080"/>
+          <w:kern w:val="0"/>
+        </w:rPr>
+        <w:t>=</w:t>
+      </w:r>
+      <w:r>
+        <w:rPr>
+          <w:rFonts w:ascii="Consolas" w:hAnsi="Consolas" w:cs="Consolas"/>
+          <w:color w:val="000000"/>
+          <w:kern w:val="0"/>
+        </w:rPr>
+        <w:t xml:space="preserve"> TH</w:t>
+      </w:r>
+      <w:r>
+        <w:rPr>
+          <w:rFonts w:ascii="Consolas" w:hAnsi="Consolas" w:cs="Consolas"/>
+          <w:color w:val="808080"/>
+          <w:kern w:val="0"/>
+        </w:rPr>
+        <w:t>.</w:t>
+      </w:r>
+      <w:r>
+        <w:rPr>
+          <w:rFonts w:ascii="Consolas" w:hAnsi="Consolas" w:cs="Consolas"/>
+          <w:color w:val="000000"/>
+          <w:kern w:val="0"/>
+        </w:rPr>
+        <w:t>MaThuoc</w:t>
+      </w:r>
+    </w:p>
+    <w:p>
+      <w:pPr>
+        <w:autoSpaceDE w:val="0"/>
+        <w:autoSpaceDN w:val="0"/>
+        <w:adjustRightInd w:val="0"/>
+        <w:spacing w:after="0" w:line="240" w:lineRule="auto"/>
+        <w:rPr>
+          <w:rFonts w:ascii="Consolas" w:hAnsi="Consolas" w:cs="Consolas"/>
+          <w:color w:val="000000"/>
+          <w:kern w:val="0"/>
+        </w:rPr>
+      </w:pPr>
+      <w:r>
+        <w:rPr>
+          <w:rFonts w:ascii="Consolas" w:hAnsi="Consolas" w:cs="Consolas"/>
+          <w:color w:val="0000FF"/>
+          <w:kern w:val="0"/>
+        </w:rPr>
+        <w:t>GROUP</w:t>
+      </w:r>
+      <w:r>
+        <w:rPr>
+          <w:rFonts w:ascii="Consolas" w:hAnsi="Consolas" w:cs="Consolas"/>
+          <w:color w:val="000000"/>
+          <w:kern w:val="0"/>
+        </w:rPr>
+        <w:t xml:space="preserve"> </w:t>
+      </w:r>
+      <w:r>
+        <w:rPr>
+          <w:rFonts w:ascii="Consolas" w:hAnsi="Consolas" w:cs="Consolas"/>
+          <w:color w:val="0000FF"/>
+          <w:kern w:val="0"/>
+        </w:rPr>
+        <w:t>BY</w:t>
+      </w:r>
+      <w:r>
+        <w:rPr>
+          <w:rFonts w:ascii="Consolas" w:hAnsi="Consolas" w:cs="Consolas"/>
+          <w:color w:val="000000"/>
+          <w:kern w:val="0"/>
+        </w:rPr>
+        <w:t xml:space="preserve"> DT</w:t>
+      </w:r>
+      <w:r>
+        <w:rPr>
+          <w:rFonts w:ascii="Consolas" w:hAnsi="Consolas" w:cs="Consolas"/>
+          <w:color w:val="808080"/>
+          <w:kern w:val="0"/>
+        </w:rPr>
+        <w:t>.</w:t>
+      </w:r>
+      <w:r>
+        <w:rPr>
+          <w:rFonts w:ascii="Consolas" w:hAnsi="Consolas" w:cs="Consolas"/>
+          <w:color w:val="000000"/>
+          <w:kern w:val="0"/>
+        </w:rPr>
+        <w:t>MaBN</w:t>
+      </w:r>
+    </w:p>
+    <w:p>
+      <w:pPr>
+        <w:autoSpaceDE w:val="0"/>
+        <w:autoSpaceDN w:val="0"/>
+        <w:adjustRightInd w:val="0"/>
+        <w:spacing w:after="0" w:line="240" w:lineRule="auto"/>
+        <w:rPr>
+          <w:rFonts w:ascii="Consolas" w:hAnsi="Consolas" w:cs="Consolas"/>
+          <w:color w:val="000000"/>
+          <w:kern w:val="0"/>
+        </w:rPr>
+      </w:pPr>
+      <w:r>
+        <w:rPr>
+          <w:rFonts w:ascii="Consolas" w:hAnsi="Consolas" w:cs="Consolas"/>
+          <w:color w:val="0000FF"/>
+          <w:kern w:val="0"/>
+        </w:rPr>
+        <w:t>union</w:t>
+      </w:r>
+    </w:p>
+    <w:p>
+      <w:pPr>
+        <w:autoSpaceDE w:val="0"/>
+        <w:autoSpaceDN w:val="0"/>
+        <w:adjustRightInd w:val="0"/>
+        <w:spacing w:after="0" w:line="240" w:lineRule="auto"/>
+        <w:rPr>
+          <w:rFonts w:ascii="Consolas" w:hAnsi="Consolas" w:cs="Consolas"/>
+          <w:color w:val="000000"/>
+          <w:kern w:val="0"/>
+        </w:rPr>
+      </w:pPr>
+      <w:r>
+        <w:rPr>
+          <w:rFonts w:ascii="Consolas" w:hAnsi="Consolas" w:cs="Consolas"/>
+          <w:color w:val="008000"/>
+          <w:kern w:val="0"/>
+        </w:rPr>
+        <w:t>-- Tổng tiền dịch vụ của mỗi bệnh nhân</w:t>
+      </w:r>
+    </w:p>
+    <w:p>
+      <w:pPr>
+        <w:autoSpaceDE w:val="0"/>
+        <w:autoSpaceDN w:val="0"/>
+        <w:adjustRightInd w:val="0"/>
+        <w:spacing w:after="0" w:line="240" w:lineRule="auto"/>
+        <w:rPr>
+          <w:rFonts w:ascii="Consolas" w:hAnsi="Consolas" w:cs="Consolas"/>
+          <w:color w:val="000000"/>
+          <w:kern w:val="0"/>
+        </w:rPr>
+      </w:pPr>
+      <w:r>
+        <w:rPr>
+          <w:rFonts w:ascii="Consolas" w:hAnsi="Consolas" w:cs="Consolas"/>
+          <w:color w:val="0000FF"/>
+          <w:kern w:val="0"/>
+        </w:rPr>
+        <w:t>SELECT</w:t>
+      </w:r>
+      <w:r>
+        <w:rPr>
+          <w:rFonts w:ascii="Consolas" w:hAnsi="Consolas" w:cs="Consolas"/>
+          <w:color w:val="000000"/>
+          <w:kern w:val="0"/>
+        </w:rPr>
+        <w:t xml:space="preserve"> SDDV</w:t>
+      </w:r>
+      <w:r>
+        <w:rPr>
+          <w:rFonts w:ascii="Consolas" w:hAnsi="Consolas" w:cs="Consolas"/>
+          <w:color w:val="808080"/>
+          <w:kern w:val="0"/>
+        </w:rPr>
+        <w:t>.</w:t>
+      </w:r>
+      <w:r>
+        <w:rPr>
+          <w:rFonts w:ascii="Consolas" w:hAnsi="Consolas" w:cs="Consolas"/>
+          <w:color w:val="000000"/>
+          <w:kern w:val="0"/>
+        </w:rPr>
+        <w:t>MaBN</w:t>
+      </w:r>
+      <w:r>
+        <w:rPr>
+          <w:rFonts w:ascii="Consolas" w:hAnsi="Consolas" w:cs="Consolas"/>
+          <w:color w:val="808080"/>
+          <w:kern w:val="0"/>
+        </w:rPr>
+        <w:t>,</w:t>
+      </w:r>
+      <w:r>
+        <w:rPr>
+          <w:rFonts w:ascii="Consolas" w:hAnsi="Consolas" w:cs="Consolas"/>
+          <w:color w:val="000000"/>
+          <w:kern w:val="0"/>
+        </w:rPr>
+        <w:t xml:space="preserve"> </w:t>
+      </w:r>
+      <w:r>
+        <w:rPr>
+          <w:rFonts w:ascii="Consolas" w:hAnsi="Consolas" w:cs="Consolas"/>
+          <w:color w:val="FF00FF"/>
+          <w:kern w:val="0"/>
+        </w:rPr>
+        <w:t>sum</w:t>
+      </w:r>
+      <w:r>
+        <w:rPr>
+          <w:rFonts w:ascii="Consolas" w:hAnsi="Consolas" w:cs="Consolas"/>
+          <w:color w:val="808080"/>
+          <w:kern w:val="0"/>
+        </w:rPr>
+        <w:t>(</w:t>
+      </w:r>
+      <w:r>
+        <w:rPr>
+          <w:rFonts w:ascii="Consolas" w:hAnsi="Consolas" w:cs="Consolas"/>
+          <w:color w:val="000000"/>
+          <w:kern w:val="0"/>
+        </w:rPr>
+        <w:t>DV</w:t>
+      </w:r>
+      <w:r>
+        <w:rPr>
+          <w:rFonts w:ascii="Consolas" w:hAnsi="Consolas" w:cs="Consolas"/>
+          <w:color w:val="808080"/>
+          <w:kern w:val="0"/>
+        </w:rPr>
+        <w:t>.</w:t>
+      </w:r>
+      <w:r>
+        <w:rPr>
+          <w:rFonts w:ascii="Consolas" w:hAnsi="Consolas" w:cs="Consolas"/>
+          <w:color w:val="000000"/>
+          <w:kern w:val="0"/>
+        </w:rPr>
+        <w:t xml:space="preserve">Dongia </w:t>
+      </w:r>
+      <w:r>
+        <w:rPr>
+          <w:rFonts w:ascii="Consolas" w:hAnsi="Consolas" w:cs="Consolas"/>
+          <w:color w:val="808080"/>
+          <w:kern w:val="0"/>
+        </w:rPr>
+        <w:t>*</w:t>
+      </w:r>
+      <w:r>
+        <w:rPr>
+          <w:rFonts w:ascii="Consolas" w:hAnsi="Consolas" w:cs="Consolas"/>
+          <w:color w:val="000000"/>
+          <w:kern w:val="0"/>
+        </w:rPr>
+        <w:t xml:space="preserve"> CTDV</w:t>
+      </w:r>
+      <w:r>
+        <w:rPr>
+          <w:rFonts w:ascii="Consolas" w:hAnsi="Consolas" w:cs="Consolas"/>
+          <w:color w:val="808080"/>
+          <w:kern w:val="0"/>
+        </w:rPr>
+        <w:t>.</w:t>
+      </w:r>
+      <w:r>
+        <w:rPr>
+          <w:rFonts w:ascii="Consolas" w:hAnsi="Consolas" w:cs="Consolas"/>
+          <w:color w:val="000000"/>
+          <w:kern w:val="0"/>
+        </w:rPr>
+        <w:t>Soluong</w:t>
+      </w:r>
+      <w:r>
+        <w:rPr>
+          <w:rFonts w:ascii="Consolas" w:hAnsi="Consolas" w:cs="Consolas"/>
+          <w:color w:val="808080"/>
+          <w:kern w:val="0"/>
+        </w:rPr>
+        <w:t>)</w:t>
+      </w:r>
+      <w:r>
+        <w:rPr>
+          <w:rFonts w:ascii="Consolas" w:hAnsi="Consolas" w:cs="Consolas"/>
+          <w:color w:val="000000"/>
+          <w:kern w:val="0"/>
+        </w:rPr>
+        <w:t xml:space="preserve"> </w:t>
+      </w:r>
+      <w:r>
+        <w:rPr>
+          <w:rFonts w:ascii="Consolas" w:hAnsi="Consolas" w:cs="Consolas"/>
+          <w:color w:val="0000FF"/>
+          <w:kern w:val="0"/>
+        </w:rPr>
+        <w:t>AS</w:t>
+      </w:r>
+      <w:r>
+        <w:rPr>
+          <w:rFonts w:ascii="Consolas" w:hAnsi="Consolas" w:cs="Consolas"/>
+          <w:color w:val="000000"/>
+          <w:kern w:val="0"/>
+        </w:rPr>
+        <w:t xml:space="preserve"> Tong</w:t>
+      </w:r>
+    </w:p>
+    <w:p>
+      <w:pPr>
+        <w:autoSpaceDE w:val="0"/>
+        <w:autoSpaceDN w:val="0"/>
+        <w:adjustRightInd w:val="0"/>
+        <w:spacing w:after="0" w:line="240" w:lineRule="auto"/>
+        <w:rPr>
+          <w:rFonts w:ascii="Consolas" w:hAnsi="Consolas" w:cs="Consolas"/>
+          <w:color w:val="000000"/>
+          <w:kern w:val="0"/>
+        </w:rPr>
+      </w:pPr>
+      <w:r>
+        <w:rPr>
+          <w:rFonts w:ascii="Consolas" w:hAnsi="Consolas" w:cs="Consolas"/>
+          <w:color w:val="0000FF"/>
+          <w:kern w:val="0"/>
+        </w:rPr>
+        <w:t xml:space="preserve">FROM </w:t>
+      </w:r>
+      <w:r>
+        <w:rPr>
+          <w:rFonts w:ascii="Consolas" w:hAnsi="Consolas" w:cs="Consolas"/>
+          <w:color w:val="808080"/>
+          <w:kern w:val="0"/>
+        </w:rPr>
+        <w:t>(</w:t>
+      </w:r>
+      <w:r>
+        <w:rPr>
+          <w:rFonts w:ascii="Consolas" w:hAnsi="Consolas" w:cs="Consolas"/>
+          <w:color w:val="000000"/>
+          <w:kern w:val="0"/>
+        </w:rPr>
+        <w:t xml:space="preserve">SudungDV SDDV </w:t>
+      </w:r>
+      <w:r>
+        <w:rPr>
+          <w:rFonts w:ascii="Consolas" w:hAnsi="Consolas" w:cs="Consolas"/>
+          <w:color w:val="808080"/>
+          <w:kern w:val="0"/>
+        </w:rPr>
+        <w:t>inner</w:t>
+      </w:r>
+      <w:r>
+        <w:rPr>
+          <w:rFonts w:ascii="Consolas" w:hAnsi="Consolas" w:cs="Consolas"/>
+          <w:color w:val="000000"/>
+          <w:kern w:val="0"/>
+        </w:rPr>
+        <w:t xml:space="preserve"> </w:t>
+      </w:r>
+      <w:r>
+        <w:rPr>
+          <w:rFonts w:ascii="Consolas" w:hAnsi="Consolas" w:cs="Consolas"/>
+          <w:color w:val="808080"/>
+          <w:kern w:val="0"/>
+        </w:rPr>
+        <w:t>join</w:t>
+      </w:r>
+      <w:r>
+        <w:rPr>
+          <w:rFonts w:ascii="Consolas" w:hAnsi="Consolas" w:cs="Consolas"/>
+          <w:color w:val="000000"/>
+          <w:kern w:val="0"/>
+        </w:rPr>
+        <w:t xml:space="preserve"> CT_Dichvu CTDV </w:t>
+      </w:r>
+      <w:r>
+        <w:rPr>
+          <w:rFonts w:ascii="Consolas" w:hAnsi="Consolas" w:cs="Consolas"/>
+          <w:color w:val="0000FF"/>
+          <w:kern w:val="0"/>
+        </w:rPr>
+        <w:t>on</w:t>
+      </w:r>
+      <w:r>
+        <w:rPr>
+          <w:rFonts w:ascii="Consolas" w:hAnsi="Consolas" w:cs="Consolas"/>
+          <w:color w:val="000000"/>
+          <w:kern w:val="0"/>
+        </w:rPr>
+        <w:t xml:space="preserve"> SDDV</w:t>
+      </w:r>
+      <w:r>
+        <w:rPr>
+          <w:rFonts w:ascii="Consolas" w:hAnsi="Consolas" w:cs="Consolas"/>
+          <w:color w:val="808080"/>
+          <w:kern w:val="0"/>
+        </w:rPr>
+        <w:t>.</w:t>
+      </w:r>
+      <w:r>
+        <w:rPr>
+          <w:rFonts w:ascii="Consolas" w:hAnsi="Consolas" w:cs="Consolas"/>
+          <w:color w:val="000000"/>
+          <w:kern w:val="0"/>
+        </w:rPr>
+        <w:t xml:space="preserve">MaSDDV </w:t>
+      </w:r>
+      <w:r>
+        <w:rPr>
+          <w:rFonts w:ascii="Consolas" w:hAnsi="Consolas" w:cs="Consolas"/>
+          <w:color w:val="808080"/>
+          <w:kern w:val="0"/>
+        </w:rPr>
+        <w:t>=</w:t>
+      </w:r>
+      <w:r>
+        <w:rPr>
+          <w:rFonts w:ascii="Consolas" w:hAnsi="Consolas" w:cs="Consolas"/>
+          <w:color w:val="000000"/>
+          <w:kern w:val="0"/>
+        </w:rPr>
+        <w:t xml:space="preserve"> CTDV</w:t>
+      </w:r>
+      <w:r>
+        <w:rPr>
+          <w:rFonts w:ascii="Consolas" w:hAnsi="Consolas" w:cs="Consolas"/>
+          <w:color w:val="808080"/>
+          <w:kern w:val="0"/>
+        </w:rPr>
+        <w:t>.</w:t>
+      </w:r>
+      <w:r>
+        <w:rPr>
+          <w:rFonts w:ascii="Consolas" w:hAnsi="Consolas" w:cs="Consolas"/>
+          <w:color w:val="000000"/>
+          <w:kern w:val="0"/>
+        </w:rPr>
+        <w:t>MaSDDV</w:t>
+      </w:r>
+      <w:r>
+        <w:rPr>
+          <w:rFonts w:ascii="Consolas" w:hAnsi="Consolas" w:cs="Consolas"/>
+          <w:color w:val="808080"/>
+          <w:kern w:val="0"/>
+        </w:rPr>
+        <w:t>)</w:t>
+      </w:r>
+    </w:p>
+    <w:p>
+      <w:pPr>
+        <w:autoSpaceDE w:val="0"/>
+        <w:autoSpaceDN w:val="0"/>
+        <w:adjustRightInd w:val="0"/>
+        <w:spacing w:after="0" w:line="240" w:lineRule="auto"/>
+        <w:rPr>
+          <w:rFonts w:ascii="Consolas" w:hAnsi="Consolas" w:cs="Consolas"/>
+          <w:color w:val="000000"/>
+          <w:kern w:val="0"/>
+        </w:rPr>
+      </w:pPr>
+      <w:r>
+        <w:rPr>
+          <w:rFonts w:ascii="Consolas" w:hAnsi="Consolas" w:cs="Consolas"/>
+          <w:color w:val="000000"/>
+          <w:kern w:val="0"/>
+        </w:rPr>
+        <w:tab/>
+      </w:r>
+      <w:r>
+        <w:rPr>
+          <w:rFonts w:ascii="Consolas" w:hAnsi="Consolas" w:cs="Consolas"/>
+          <w:color w:val="000000"/>
+          <w:kern w:val="0"/>
+        </w:rPr>
+        <w:tab/>
+      </w:r>
+      <w:r>
+        <w:rPr>
+          <w:rFonts w:ascii="Consolas" w:hAnsi="Consolas" w:cs="Consolas"/>
+          <w:color w:val="000000"/>
+          <w:kern w:val="0"/>
+        </w:rPr>
+        <w:tab/>
+      </w:r>
+      <w:r>
+        <w:rPr>
+          <w:rFonts w:ascii="Consolas" w:hAnsi="Consolas" w:cs="Consolas"/>
+          <w:color w:val="000000"/>
+          <w:kern w:val="0"/>
+        </w:rPr>
+        <w:tab/>
+      </w:r>
+      <w:r>
+        <w:rPr>
+          <w:rFonts w:ascii="Consolas" w:hAnsi="Consolas" w:cs="Consolas"/>
+          <w:color w:val="000000"/>
+          <w:kern w:val="0"/>
+        </w:rPr>
+        <w:tab/>
+      </w:r>
+      <w:r>
+        <w:rPr>
+          <w:rFonts w:ascii="Consolas" w:hAnsi="Consolas" w:cs="Consolas"/>
+          <w:color w:val="000000"/>
+          <w:kern w:val="0"/>
+        </w:rPr>
+        <w:tab/>
+      </w:r>
+      <w:r>
+        <w:rPr>
+          <w:rFonts w:ascii="Consolas" w:hAnsi="Consolas" w:cs="Consolas"/>
+          <w:color w:val="808080"/>
+          <w:kern w:val="0"/>
+        </w:rPr>
+        <w:t>inner</w:t>
+      </w:r>
+      <w:r>
+        <w:rPr>
+          <w:rFonts w:ascii="Consolas" w:hAnsi="Consolas" w:cs="Consolas"/>
+          <w:color w:val="000000"/>
+          <w:kern w:val="0"/>
+        </w:rPr>
+        <w:t xml:space="preserve"> </w:t>
+      </w:r>
+      <w:r>
+        <w:rPr>
+          <w:rFonts w:ascii="Consolas" w:hAnsi="Consolas" w:cs="Consolas"/>
+          <w:color w:val="808080"/>
+          <w:kern w:val="0"/>
+        </w:rPr>
+        <w:t>join</w:t>
+      </w:r>
+      <w:r>
+        <w:rPr>
+          <w:rFonts w:ascii="Consolas" w:hAnsi="Consolas" w:cs="Consolas"/>
+          <w:color w:val="000000"/>
+          <w:kern w:val="0"/>
+        </w:rPr>
+        <w:t xml:space="preserve"> Dichvu DV </w:t>
+      </w:r>
+      <w:r>
+        <w:rPr>
+          <w:rFonts w:ascii="Consolas" w:hAnsi="Consolas" w:cs="Consolas"/>
+          <w:color w:val="0000FF"/>
+          <w:kern w:val="0"/>
+        </w:rPr>
+        <w:t>on</w:t>
+      </w:r>
+      <w:r>
+        <w:rPr>
+          <w:rFonts w:ascii="Consolas" w:hAnsi="Consolas" w:cs="Consolas"/>
+          <w:color w:val="000000"/>
+          <w:kern w:val="0"/>
+        </w:rPr>
+        <w:t xml:space="preserve"> CTDV</w:t>
+      </w:r>
+      <w:r>
+        <w:rPr>
+          <w:rFonts w:ascii="Consolas" w:hAnsi="Consolas" w:cs="Consolas"/>
+          <w:color w:val="808080"/>
+          <w:kern w:val="0"/>
+        </w:rPr>
+        <w:t>.</w:t>
+      </w:r>
+      <w:r>
+        <w:rPr>
+          <w:rFonts w:ascii="Consolas" w:hAnsi="Consolas" w:cs="Consolas"/>
+          <w:color w:val="000000"/>
+          <w:kern w:val="0"/>
+        </w:rPr>
+        <w:t xml:space="preserve">MaDV </w:t>
+      </w:r>
+      <w:r>
+        <w:rPr>
+          <w:rFonts w:ascii="Consolas" w:hAnsi="Consolas" w:cs="Consolas"/>
+          <w:color w:val="808080"/>
+          <w:kern w:val="0"/>
+        </w:rPr>
+        <w:t>=</w:t>
+      </w:r>
+      <w:r>
+        <w:rPr>
+          <w:rFonts w:ascii="Consolas" w:hAnsi="Consolas" w:cs="Consolas"/>
+          <w:color w:val="000000"/>
+          <w:kern w:val="0"/>
+        </w:rPr>
+        <w:t xml:space="preserve"> DV</w:t>
+      </w:r>
+      <w:r>
+        <w:rPr>
+          <w:rFonts w:ascii="Consolas" w:hAnsi="Consolas" w:cs="Consolas"/>
+          <w:color w:val="808080"/>
+          <w:kern w:val="0"/>
+        </w:rPr>
+        <w:t>.</w:t>
+      </w:r>
+      <w:r>
+        <w:rPr>
+          <w:rFonts w:ascii="Consolas" w:hAnsi="Consolas" w:cs="Consolas"/>
+          <w:color w:val="000000"/>
+          <w:kern w:val="0"/>
+        </w:rPr>
+        <w:t>MaDV</w:t>
+      </w:r>
+    </w:p>
+    <w:p>
+      <w:pPr>
+        <w:autoSpaceDE w:val="0"/>
+        <w:autoSpaceDN w:val="0"/>
+        <w:adjustRightInd w:val="0"/>
+        <w:spacing w:after="0" w:line="240" w:lineRule="auto"/>
+        <w:rPr>
+          <w:rFonts w:ascii="Consolas" w:hAnsi="Consolas" w:cs="Consolas"/>
+          <w:color w:val="000000"/>
+          <w:kern w:val="0"/>
+        </w:rPr>
+      </w:pPr>
+      <w:r>
+        <w:rPr>
+          <w:rFonts w:ascii="Consolas" w:hAnsi="Consolas" w:cs="Consolas"/>
+          <w:color w:val="0000FF"/>
+          <w:kern w:val="0"/>
+        </w:rPr>
+        <w:t>GROUP</w:t>
+      </w:r>
+      <w:r>
+        <w:rPr>
+          <w:rFonts w:ascii="Consolas" w:hAnsi="Consolas" w:cs="Consolas"/>
+          <w:color w:val="000000"/>
+          <w:kern w:val="0"/>
+        </w:rPr>
+        <w:t xml:space="preserve"> </w:t>
+      </w:r>
+      <w:r>
+        <w:rPr>
+          <w:rFonts w:ascii="Consolas" w:hAnsi="Consolas" w:cs="Consolas"/>
+          <w:color w:val="0000FF"/>
+          <w:kern w:val="0"/>
+        </w:rPr>
+        <w:t>BY</w:t>
+      </w:r>
+      <w:r>
+        <w:rPr>
+          <w:rFonts w:ascii="Consolas" w:hAnsi="Consolas" w:cs="Consolas"/>
+          <w:color w:val="000000"/>
+          <w:kern w:val="0"/>
+        </w:rPr>
+        <w:t xml:space="preserve"> SDDV</w:t>
+      </w:r>
+      <w:r>
+        <w:rPr>
+          <w:rFonts w:ascii="Consolas" w:hAnsi="Consolas" w:cs="Consolas"/>
+          <w:color w:val="808080"/>
+          <w:kern w:val="0"/>
+        </w:rPr>
+        <w:t>.</w:t>
+      </w:r>
+      <w:r>
+        <w:rPr>
+          <w:rFonts w:ascii="Consolas" w:hAnsi="Consolas" w:cs="Consolas"/>
+          <w:color w:val="000000"/>
+          <w:kern w:val="0"/>
+        </w:rPr>
+        <w:t>MaBN</w:t>
+      </w:r>
+    </w:p>
+    <w:p>
+      <w:pPr>
+        <w:autoSpaceDE w:val="0"/>
+        <w:autoSpaceDN w:val="0"/>
+        <w:adjustRightInd w:val="0"/>
+        <w:spacing w:after="0" w:line="240" w:lineRule="auto"/>
+        <w:rPr>
+          <w:rFonts w:ascii="Consolas" w:hAnsi="Consolas" w:cs="Consolas"/>
+          <w:color w:val="000000"/>
+          <w:kern w:val="0"/>
+        </w:rPr>
+      </w:pPr>
+      <w:r>
+        <w:rPr>
+          <w:rFonts w:ascii="Consolas" w:hAnsi="Consolas" w:cs="Consolas"/>
+          <w:color w:val="808080"/>
+          <w:kern w:val="0"/>
+        </w:rPr>
+        <w:t>)</w:t>
+      </w:r>
+      <w:r>
+        <w:rPr>
+          <w:rFonts w:ascii="Consolas" w:hAnsi="Consolas" w:cs="Consolas"/>
+          <w:color w:val="000000"/>
+          <w:kern w:val="0"/>
+        </w:rPr>
+        <w:t xml:space="preserve"> </w:t>
+      </w:r>
+      <w:r>
+        <w:rPr>
+          <w:rFonts w:ascii="Consolas" w:hAnsi="Consolas" w:cs="Consolas"/>
+          <w:color w:val="0000FF"/>
+          <w:kern w:val="0"/>
+        </w:rPr>
+        <w:t>AS</w:t>
+      </w:r>
+      <w:r>
+        <w:rPr>
+          <w:rFonts w:ascii="Consolas" w:hAnsi="Consolas" w:cs="Consolas"/>
+          <w:color w:val="000000"/>
+          <w:kern w:val="0"/>
+        </w:rPr>
+        <w:t xml:space="preserve"> TinhTien</w:t>
+      </w:r>
+    </w:p>
+    <w:p>
+      <w:pPr>
+        <w:autoSpaceDE w:val="0"/>
+        <w:autoSpaceDN w:val="0"/>
+        <w:adjustRightInd w:val="0"/>
+        <w:spacing w:after="0" w:line="240" w:lineRule="auto"/>
+        <w:rPr>
+          <w:rFonts w:ascii="Consolas" w:hAnsi="Consolas" w:cs="Consolas"/>
+          <w:color w:val="000000"/>
+          <w:kern w:val="0"/>
+        </w:rPr>
+      </w:pPr>
+      <w:r>
+        <w:rPr>
+          <w:rFonts w:ascii="Consolas" w:hAnsi="Consolas" w:cs="Consolas"/>
+          <w:color w:val="0000FF"/>
+          <w:kern w:val="0"/>
+        </w:rPr>
+        <w:t>WHERE</w:t>
+      </w:r>
+      <w:r>
+        <w:rPr>
+          <w:rFonts w:ascii="Consolas" w:hAnsi="Consolas" w:cs="Consolas"/>
+          <w:color w:val="000000"/>
+          <w:kern w:val="0"/>
+        </w:rPr>
+        <w:t xml:space="preserve"> BN</w:t>
+      </w:r>
+      <w:r>
+        <w:rPr>
+          <w:rFonts w:ascii="Consolas" w:hAnsi="Consolas" w:cs="Consolas"/>
+          <w:color w:val="808080"/>
+          <w:kern w:val="0"/>
+        </w:rPr>
+        <w:t>.</w:t>
+      </w:r>
+      <w:r>
+        <w:rPr>
+          <w:rFonts w:ascii="Consolas" w:hAnsi="Consolas" w:cs="Consolas"/>
+          <w:color w:val="000000"/>
+          <w:kern w:val="0"/>
+        </w:rPr>
+        <w:t xml:space="preserve">MaBN </w:t>
+      </w:r>
+      <w:r>
+        <w:rPr>
+          <w:rFonts w:ascii="Consolas" w:hAnsi="Consolas" w:cs="Consolas"/>
+          <w:color w:val="808080"/>
+          <w:kern w:val="0"/>
+        </w:rPr>
+        <w:t>=</w:t>
+      </w:r>
+      <w:r>
+        <w:rPr>
+          <w:rFonts w:ascii="Consolas" w:hAnsi="Consolas" w:cs="Consolas"/>
+          <w:color w:val="000000"/>
+          <w:kern w:val="0"/>
+        </w:rPr>
+        <w:t xml:space="preserve"> TinhTien</w:t>
+      </w:r>
+      <w:r>
+        <w:rPr>
+          <w:rFonts w:ascii="Consolas" w:hAnsi="Consolas" w:cs="Consolas"/>
+          <w:color w:val="808080"/>
+          <w:kern w:val="0"/>
+        </w:rPr>
+        <w:t>.</w:t>
+      </w:r>
+      <w:r>
+        <w:rPr>
+          <w:rFonts w:ascii="Consolas" w:hAnsi="Consolas" w:cs="Consolas"/>
+          <w:color w:val="000000"/>
+          <w:kern w:val="0"/>
+        </w:rPr>
+        <w:t>MaBN</w:t>
+      </w:r>
+    </w:p>
+    <w:p>
+      <w:pPr>
+        <w:autoSpaceDE w:val="0"/>
+        <w:autoSpaceDN w:val="0"/>
+        <w:adjustRightInd w:val="0"/>
+        <w:spacing w:after="0" w:line="240" w:lineRule="auto"/>
+        <w:rPr>
+          <w:rFonts w:ascii="Consolas" w:hAnsi="Consolas" w:cs="Consolas"/>
+          <w:color w:val="000000"/>
+          <w:kern w:val="0"/>
+        </w:rPr>
+      </w:pPr>
+      <w:r>
+        <w:rPr>
+          <w:rFonts w:ascii="Consolas" w:hAnsi="Consolas" w:cs="Consolas"/>
+          <w:color w:val="0000FF"/>
+          <w:kern w:val="0"/>
+        </w:rPr>
+        <w:t>GROUP</w:t>
+      </w:r>
+      <w:r>
+        <w:rPr>
+          <w:rFonts w:ascii="Consolas" w:hAnsi="Consolas" w:cs="Consolas"/>
+          <w:color w:val="000000"/>
+          <w:kern w:val="0"/>
+        </w:rPr>
+        <w:t xml:space="preserve"> </w:t>
+      </w:r>
+      <w:r>
+        <w:rPr>
+          <w:rFonts w:ascii="Consolas" w:hAnsi="Consolas" w:cs="Consolas"/>
+          <w:color w:val="0000FF"/>
+          <w:kern w:val="0"/>
+        </w:rPr>
+        <w:t>BY</w:t>
+      </w:r>
+      <w:r>
+        <w:rPr>
+          <w:rFonts w:ascii="Consolas" w:hAnsi="Consolas" w:cs="Consolas"/>
+          <w:color w:val="000000"/>
+          <w:kern w:val="0"/>
+        </w:rPr>
+        <w:t xml:space="preserve"> TinhTien</w:t>
+      </w:r>
+      <w:r>
+        <w:rPr>
+          <w:rFonts w:ascii="Consolas" w:hAnsi="Consolas" w:cs="Consolas"/>
+          <w:color w:val="808080"/>
+          <w:kern w:val="0"/>
+        </w:rPr>
+        <w:t>.</w:t>
+      </w:r>
+      <w:r>
+        <w:rPr>
+          <w:rFonts w:ascii="Consolas" w:hAnsi="Consolas" w:cs="Consolas"/>
+          <w:color w:val="000000"/>
+          <w:kern w:val="0"/>
+        </w:rPr>
+        <w:t>MaBN</w:t>
+      </w:r>
+      <w:r>
+        <w:rPr>
+          <w:rFonts w:ascii="Consolas" w:hAnsi="Consolas" w:cs="Consolas"/>
+          <w:color w:val="808080"/>
+          <w:kern w:val="0"/>
+        </w:rPr>
+        <w:t>,</w:t>
+      </w:r>
+      <w:r>
+        <w:rPr>
+          <w:rFonts w:ascii="Consolas" w:hAnsi="Consolas" w:cs="Consolas"/>
+          <w:color w:val="000000"/>
+          <w:kern w:val="0"/>
+        </w:rPr>
+        <w:t xml:space="preserve"> TenBN</w:t>
+      </w:r>
+    </w:p>
+    <w:p>
+      <w:pPr>
+        <w:autoSpaceDE w:val="0"/>
+        <w:autoSpaceDN w:val="0"/>
+        <w:adjustRightInd w:val="0"/>
+        <w:spacing w:after="0" w:line="240" w:lineRule="auto"/>
+        <w:rPr>
+          <w:rFonts w:ascii="Consolas" w:hAnsi="Consolas" w:cs="Consolas"/>
+          <w:color w:val="000000"/>
+          <w:kern w:val="0"/>
+        </w:rPr>
+      </w:pPr>
+    </w:p>
+    <w:p>
+      <w:pPr>
+        <w:rPr>
+          <w:rFonts w:ascii="Consolas" w:hAnsi="Consolas" w:cs="Consolas"/>
+          <w:color w:val="000000"/>
+          <w:kern w:val="0"/>
+        </w:rPr>
+      </w:pPr>
+      <w:r>
+        <w:rPr>
+          <w:rFonts w:ascii="Consolas" w:hAnsi="Consolas" w:cs="Consolas"/>
+          <w:color w:val="0000FF"/>
+          <w:kern w:val="0"/>
+        </w:rPr>
+        <w:t>SELECT</w:t>
+      </w:r>
+      <w:r>
+        <w:rPr>
+          <w:rFonts w:ascii="Consolas" w:hAnsi="Consolas" w:cs="Consolas"/>
+          <w:color w:val="000000"/>
+          <w:kern w:val="0"/>
+        </w:rPr>
+        <w:t xml:space="preserve"> </w:t>
+      </w:r>
+      <w:r>
+        <w:rPr>
+          <w:rFonts w:ascii="Consolas" w:hAnsi="Consolas" w:cs="Consolas"/>
+          <w:color w:val="808080"/>
+          <w:kern w:val="0"/>
+        </w:rPr>
+        <w:t>*</w:t>
+      </w:r>
+      <w:r>
+        <w:rPr>
+          <w:rFonts w:ascii="Consolas" w:hAnsi="Consolas" w:cs="Consolas"/>
+          <w:color w:val="000000"/>
+          <w:kern w:val="0"/>
+        </w:rPr>
+        <w:t xml:space="preserve"> </w:t>
+      </w:r>
+      <w:r>
+        <w:rPr>
+          <w:rFonts w:ascii="Consolas" w:hAnsi="Consolas" w:cs="Consolas"/>
+          <w:color w:val="0000FF"/>
+          <w:kern w:val="0"/>
+        </w:rPr>
+        <w:t>FROM</w:t>
+      </w:r>
+      <w:r>
+        <w:rPr>
+          <w:rFonts w:ascii="Consolas" w:hAnsi="Consolas" w:cs="Consolas"/>
+          <w:color w:val="000000"/>
+          <w:kern w:val="0"/>
+        </w:rPr>
+        <w:t xml:space="preserve"> Thongtinchiphi</w:t>
+      </w:r>
+    </w:p>
+    <w:p>
+      <w:pPr>
         <w:rPr>
           <w:rFonts w:ascii="Times New Roman" w:hAnsi="Times New Roman" w:cs="Times New Roman"/>
           <w:b/>
@@ -12494,18 +14114,67 @@
           <w:szCs w:val="32"/>
         </w:rPr>
       </w:pPr>
-    </w:p>
-    <w:p>
-      <w:pPr>
-        <w:ind w:right="4"/>
+      <w:r>
         <w:rPr>
           <w:rFonts w:ascii="Times New Roman" w:hAnsi="Times New Roman" w:cs="Times New Roman"/>
           <w:b/>
           <w:bCs/>
-          <w:sz w:val="32"/>
-          <w:szCs w:val="32"/>
-        </w:rPr>
-      </w:pPr>
+          <w:color w:val="000000"/>
+          <w:kern w:val="0"/>
+        </w:rPr>
+        <w:lastRenderedPageBreak/>
+        <w:t>Kết quả:</w:t>
+      </w:r>
+      <w:r>
+        <w:rPr>
+          <w:rFonts w:ascii="Times New Roman" w:hAnsi="Times New Roman" w:cs="Times New Roman"/>
+          <w:b/>
+          <w:bCs/>
+          <w:color w:val="000000"/>
+          <w:kern w:val="0"/>
+        </w:rPr>
+        <w:br/>
+      </w:r>
+      <w:r>
+        <w:rPr>
+          <w:noProof/>
+        </w:rPr>
+        <w:drawing>
+          <wp:inline distT="0" distB="0" distL="0" distR="0" wp14:anchorId="2B0806FB" wp14:editId="3C521260">
+            <wp:extent cx="4371429" cy="6238095"/>
+            <wp:effectExtent l="0" t="0" r="0" b="0"/>
+            <wp:docPr id="998006428" name="Picture 1" descr="A screenshot of a computer&#10;&#10;Description automatically generated"/>
+            <wp:cNvGraphicFramePr>
+              <a:graphicFrameLocks xmlns:a="http://schemas.openxmlformats.org/drawingml/2006/main" noChangeAspect="1"/>
+            </wp:cNvGraphicFramePr>
+            <a:graphic xmlns:a="http://schemas.openxmlformats.org/drawingml/2006/main">
+              <a:graphicData uri="http://schemas.openxmlformats.org/drawingml/2006/picture">
+                <pic:pic xmlns:pic="http://schemas.openxmlformats.org/drawingml/2006/picture">
+                  <pic:nvPicPr>
+                    <pic:cNvPr id="998006428" name="Picture 1" descr="A screenshot of a computer&#10;&#10;Description automatically generated"/>
+                    <pic:cNvPicPr/>
+                  </pic:nvPicPr>
+                  <pic:blipFill>
+                    <a:blip r:embed="rId10"/>
+                    <a:stretch>
+                      <a:fillRect/>
+                    </a:stretch>
+                  </pic:blipFill>
+                  <pic:spPr>
+                    <a:xfrm>
+                      <a:off x="0" y="0"/>
+                      <a:ext cx="4371429" cy="6238095"/>
+                    </a:xfrm>
+                    <a:prstGeom prst="rect">
+                      <a:avLst/>
+                    </a:prstGeom>
+                  </pic:spPr>
+                </pic:pic>
+              </a:graphicData>
+            </a:graphic>
+          </wp:inline>
+        </w:drawing>
+      </w:r>
     </w:p>
     <w:sectPr>
       <w:pgSz w:w="12240" w:h="15840"/>
@@ -13914,6 +15583,7 @@
   <w:style w:type="character" w:default="1" w:styleId="DefaultParagraphFont">
     <w:name w:val="Default Paragraph Font"/>
     <w:uiPriority w:val="1"/>
+    <w:semiHidden/>
     <w:unhideWhenUsed/>
   </w:style>
   <w:style w:type="table" w:default="1" w:styleId="TableNormal">

</xml_diff>